<commit_message>
Dodanie szkieletu pierwszego rozdziału - Wprowadzenia.
</commit_message>
<xml_diff>
--- a/documents/Praca_Magisterska.docx
+++ b/documents/Praca_Magisterska.docx
@@ -143,15 +143,7 @@
         <w:ind w:left="4820"/>
       </w:pPr>
       <w:r>
-        <w:t xml:space="preserve">prof. </w:t>
-      </w:r>
-      <w:proofErr w:type="spellStart"/>
-      <w:r>
-        <w:t>nzw</w:t>
-      </w:r>
-      <w:proofErr w:type="spellEnd"/>
-      <w:r>
-        <w:t>. dr hab. Marzena Kryszkiewicz</w:t>
+        <w:t>prof. nzw. dr hab. Marzena Kryszkiewicz</w:t>
       </w:r>
     </w:p>
     <w:p>
@@ -253,7 +245,7 @@
           <w:noProof/>
         </w:rPr>
         <w:drawing>
-          <wp:anchor distT="0" distB="0" distL="114300" distR="114300" simplePos="0" relativeHeight="251657728" behindDoc="1" locked="0" layoutInCell="1" allowOverlap="0">
+          <wp:anchor distT="0" distB="0" distL="114300" distR="114300" simplePos="0" relativeHeight="251657728" behindDoc="1" locked="0" layoutInCell="1" allowOverlap="0" wp14:anchorId="7A55ABC7" wp14:editId="43ABEFFF">
             <wp:simplePos x="0" y="0"/>
             <wp:positionH relativeFrom="page">
               <wp:posOffset>900430</wp:posOffset>
@@ -684,24 +676,39 @@
     <w:p>
       <w:pPr>
         <w:pStyle w:val="PDbase"/>
-      </w:pPr>
-      <w:r>
+        <w:rPr>
+          <w:lang w:val="en-US"/>
+        </w:rPr>
+      </w:pPr>
+      <w:r>
+        <w:rPr>
+          <w:lang w:val="en-US"/>
+        </w:rPr>
         <w:t xml:space="preserve">Słowa kluczowe: </w:t>
       </w:r>
     </w:p>
     <w:p>
       <w:pPr>
         <w:pStyle w:val="PDbase"/>
-      </w:pPr>
-    </w:p>
-    <w:p>
-      <w:pPr>
-        <w:pStyle w:val="PDbase"/>
+        <w:rPr>
+          <w:lang w:val="en-US"/>
+        </w:rPr>
+      </w:pPr>
+    </w:p>
+    <w:p>
+      <w:pPr>
+        <w:pStyle w:val="PDbase"/>
+        <w:rPr>
+          <w:lang w:val="en-US"/>
+        </w:rPr>
       </w:pPr>
     </w:p>
     <w:p>
       <w:pPr>
         <w:pStyle w:val="PDbaseLine"/>
+        <w:rPr>
+          <w:lang w:val="en-US"/>
+        </w:rPr>
       </w:pPr>
     </w:p>
     <w:p>
@@ -991,25 +998,206 @@
     <w:p>
       <w:pPr>
         <w:pStyle w:val="Nagwek2"/>
-        <w:numPr>
-          <w:ilvl w:val="1"/>
-          <w:numId w:val="7"/>
-        </w:numPr>
-      </w:pPr>
+      </w:pPr>
+      <w:r>
+        <w:t xml:space="preserve">1.1. </w:t>
+      </w:r>
       <w:r>
         <w:t>Przegląd literatury</w:t>
       </w:r>
     </w:p>
     <w:p>
+      <w:pPr>
+        <w:ind w:firstLine="0"/>
+        <w:jc w:val="both"/>
+      </w:pPr>
       <w:r>
         <w:t>Grupowanie danych jest popularną metodą o wielu zastosowaniach, dlatego nie trudno o jej opis w literaturze. W przypadku algorytmów, na których skupiłem się w niniejszej pracy wyjątkowo przydatne okazały się artykuły naukowe.</w:t>
       </w:r>
+    </w:p>
+    <w:p>
+      <w:pPr>
+        <w:jc w:val="both"/>
+      </w:pPr>
+      <w:r>
+        <w:t>Prawdopodobnie najpopularniejszym algorytmem gęstościowego grupowania danych jest DBSCAN ?? stanowiący często punkt odniesienia dla porównań z innymi algorytmami gęstościowych grupowań. [TODO]</w:t>
+      </w:r>
+    </w:p>
+    <w:p>
+      <w:pPr>
+        <w:jc w:val="both"/>
+      </w:pPr>
+      <w:r>
+        <w:t xml:space="preserve">Nową koncepcją zwiększenia wydajności wyżej wymienionych algorytmów jest wykorzystanie nierówności trójkąta do redukcji liczby kosztownych operacji wyznaczania podobieństwa obiektów. Na przykładzie algorytmu k-środków przedstawiane już były próby wykorzystania nierówności trójkąta w algorytmach grupowania danych. Natomiast po raz pierwszy została ona użyta w celu porządkowania dostępu do danych w algorytmach gęstościowego grupowania TI-DBSCAN ??, TI-NBC i PreDeCon. </w:t>
+      </w:r>
+      <w:r>
+        <w:t xml:space="preserve">Dokonano również </w:t>
+      </w:r>
+      <w:r>
+        <w:lastRenderedPageBreak/>
+        <w:t>badania wpływu liczby punktów referencyjnych i strategii ich wyboru na efektywność tych algorytmów ??.</w:t>
+      </w:r>
+    </w:p>
+    <w:p>
+      <w:pPr>
+        <w:pStyle w:val="Nagwek2"/>
+      </w:pPr>
+      <w:r>
+        <w:t>1.2. Motywacja i cel pracy</w:t>
+      </w:r>
+    </w:p>
+    <w:p>
+      <w:pPr>
+        <w:ind w:firstLine="0"/>
+        <w:jc w:val="both"/>
+      </w:pPr>
+      <w:r>
+        <w:t>Grupowanie danych to proces powszechnie stosowany w porządkowaniu produktów, segmentacji klientów, organizacji obiektów czy rozpoznawaniu i nanalizie obrazów. Procesy te wymieniane są pośród kluczowych elementów, na których bazuje szeroko rozumiana sztuczna inteligencja. We współczesnym świecie algorytmy grupowania danych znajdują coraz szersze zastosowanie. Ich popularność rozpala zainteresowanie naukowców, którzy opracowują coraz sprawniejsze algorytmy lub modyfikują istniejące, które dotychczas wydawały się optymalne. Nierzadko zdarza się, że usprawnienia po wielokroć zwiększają wydajność dotychczasowych rozwiązań, co z kolei umożliwia przetwarzanie zbiorów danych z większą liczbą obiektów bądź atrybutów. Niekiedy może to oznaczać sposobność użycia tych algorytmów w nieosiągalnych dotychczas obszarach.</w:t>
+      </w:r>
+    </w:p>
+    <w:p>
+      <w:pPr>
+        <w:jc w:val="both"/>
+      </w:pPr>
+      <w:r>
+        <w:t>Jednym z najnowszych pomysłów na zwiększenie wydajności algorytmów grupowania danych jest zastosowanie nierówności trójkąta. [TODO]</w:t>
+      </w:r>
+    </w:p>
+    <w:p>
+      <w:pPr>
+        <w:jc w:val="both"/>
+      </w:pPr>
+      <w:r>
+        <w:t>Celem pracy jest … [TODO]</w:t>
+      </w:r>
+    </w:p>
+    <w:p>
+      <w:pPr>
+        <w:pStyle w:val="Nagwek2"/>
+      </w:pPr>
+      <w:r>
+        <w:t>1.3. Układ pracy</w:t>
+      </w:r>
+    </w:p>
+    <w:p>
+      <w:pPr>
+        <w:ind w:firstLine="0"/>
+        <w:jc w:val="both"/>
+      </w:pPr>
+      <w:r>
+        <w:t>Po wprowadzeniu w zagadnienia grupowania danych, gruntownie przestawiłem algorytm DBSCAN. Opis cech charakterystycznych algorytmu oraz specyficznej taksonomii zostały uzupełnione o pseudokody, do których odwołuję się w kolejnych rozdziałach, co pozwala spójnie i precyzyjnie przedstawić zmiany, które wprowadzone są w algorytmie w związku z wykorzystaniem nierówności trójkąta. Teoretycznie podstawy wprowadzanych modyfikacji przedstawiłem na początku rozdziału trzeciego.</w:t>
+      </w:r>
+    </w:p>
+    <w:p>
+      <w:pPr>
+        <w:ind w:firstLine="0"/>
+        <w:sectPr>
+          <w:footerReference w:type="even" r:id="rId11"/>
+          <w:footerReference w:type="default" r:id="rId12"/>
+          <w:pgSz w:w="11906" w:h="16838"/>
+          <w:pgMar w:top="1134" w:right="1134" w:bottom="1134" w:left="1701" w:header="709" w:footer="709" w:gutter="0"/>
+          <w:pgNumType w:start="1"/>
+          <w:cols w:space="708"/>
+          <w:docGrid w:linePitch="360"/>
+        </w:sectPr>
+      </w:pPr>
+    </w:p>
+    <w:p>
+      <w:pPr>
+        <w:pStyle w:val="Nagwek1"/>
+        <w:ind w:firstLine="0"/>
+      </w:pPr>
+      <w:r>
+        <w:lastRenderedPageBreak/>
+        <w:t>2. Użyte algorytmy</w:t>
+      </w:r>
+    </w:p>
+    <w:p>
+      <w:pPr>
+        <w:jc w:val="both"/>
+      </w:pPr>
+      <w:r>
+        <w:t>Istnieje wiele rozwiązań problemu grupowania danych czyli wyznaczania zbiorów obiektów podobnych przy zachowaniu właściwości maksymalizacji podobieństwa obiektów należących do tych samych grup i minimalizacji podobieństwa obiektów z różnych grup. Popularnym przykładem miary podobieństwa jest odległość Euklidesowa klasyfikująca obiekty leżace blisko siebie jako podobne, jednak większość algorytmów jest niezależna od przyjętej miary podobieństwa. Liczność zastosowań grupowania częstokroć o odmiennych wymaganiach co do rezultatu oraz specyficznych danych wejściowych (np. o różnej liczności, rozkładzie bądź liczbie atrybutów) prowadzi do dużej liczby wyspecjalizowanych algorytmów. W każdym z nich można doszukać się wad oraz zalet, jednakże nie znaleziono dotychczas uniwersalnego algorytmu. Często trudno porównywać algorytmy grupowania danych ponieważ ze względu na charakterystyczne podejście do rozwiązywanego problemu różnią się one nie tylko sposobem grupowania ale także definicją grupy.</w:t>
+      </w:r>
+    </w:p>
+    <w:p>
+      <w:pPr>
+        <w:jc w:val="both"/>
+      </w:pPr>
+      <w:r>
+        <w:t>Najpopularniejsza klasyfikacja algorytmów grupowania dzieli je na algorytmy oparte na podziale i algorytmy hierarchiczne. W przypadku pierwszej klasy kluczowym elementem jest znalezienie najlepszego podziału zbioru na z góry zadaną liczbę możliwie najbardziej jednorodnych grup. Początkowy podział odpowiednio ze zdeterminowaną strategią optymalizowany jest w kolejnych iteracjach zgodnie z przyjętą funkcją celu. Przykładami metod podziału są algorytmy k-średnich i k-medoidów. Wynikiem drugiej klasy algorytmów grupowania jest dendrogram</w:t>
+      </w:r>
+      <w:r>
+        <w:rPr>
+          <w:rStyle w:val="Odwoanieprzypisudolnego"/>
+        </w:rPr>
+        <w:footnoteReference w:id="1"/>
+      </w:r>
+      <w:r>
+        <w:t xml:space="preserve"> - drzewo, które iteracyjnie dzieli zbiór danych na coraz to mniejsze podzbiory dopóki każdy podzbiór składa się z jednego obiektu. W takiej hierarchii każdy węzeł drzewa reprezentuje klaster zbioru danych. Relacja między węzłami a ich przodkami w dendrogramie odpowiada relacji między podgrupami a grupami. Dendrogramy mogą być tworzone od liści w górę do korzenia (</w:t>
+      </w:r>
+      <w:r>
+        <w:rPr>
+          <w:i/>
+        </w:rPr>
+        <w:t>podejście aglomeracyjne</w:t>
+      </w:r>
+      <w:r>
+        <w:t>) lub od korzenia w dół do liści (</w:t>
+      </w:r>
+      <w:r>
+        <w:rPr>
+          <w:i/>
+        </w:rPr>
+        <w:t>podejście podziału</w:t>
+      </w:r>
+      <w:r>
+        <w:t xml:space="preserve">) poprzez scalanie lub podział klastrów z każdym krokiem algorytmu. Obie wymienione klasy algorytmów grupowania posiadają pewne wady. W przeciwieństwie do algorytmów opartych na podziale algorytmy hierarchiczne nie oczekują </w:t>
+      </w:r>
+      <w:r>
+        <w:t xml:space="preserve">arbitralnie zadanej liczby klastrów, jednakże wymagają zdefiniowania </w:t>
+      </w:r>
+      <w:r>
+        <w:rPr>
+          <w:i/>
+        </w:rPr>
+        <w:t>warunku zakończenia</w:t>
+      </w:r>
+      <w:r>
+        <w:t xml:space="preserve"> wskazującego kiedy proces podziału lub scalania powinien się zakończyć.</w:t>
+      </w:r>
+    </w:p>
+    <w:p>
+      <w:pPr>
+        <w:jc w:val="both"/>
+      </w:pPr>
+      <w:r>
+        <w:t>Wyniki wyżej wymienionych metod rzadko odpowiadają oczekiwaniom. Taki stan rzeczy</w:t>
+      </w:r>
+      <w:r>
+        <w:t xml:space="preserve"> </w:t>
+      </w:r>
+      <w:r>
+        <w:t xml:space="preserve">można tłumaczyć nienaturalnym dla człowieka mechanizmem grupowania. Gdyby </w:t>
+      </w:r>
+      <w:r>
+        <w:lastRenderedPageBreak/>
+        <w:t>zadać człowiekowi zadanie pogrupowania punktów dwuwymiarowej przestrzeni okazałoby się, że nie dzieliłby on zbioru hierarchicznie na kolejne podzbiory czy też nie próbowałby podzielić go na z góry określoną liczbę podzbiorów. Ludzie z łatwością rozpoznają klastry o dowolnych kształtach oraz szum. Głównym powodem, dla którego rozpoznajemy klastry jest fakt, iż wewnątrz każdego z klastrów można wyszczególnić pewną gęstość punktów znacznie wyższą niż poza klastrem. Zatem do grupy należą punkty leżące w obszarze o gęstości wyraźnie większej niż w obszarze otaczającym ją. Tak zdefiniowanemu pojęciu metody grupowania najbliżej jest algorytmom gęstościowym, których przykładem jest DBSCAN opisany w kolejnym rozdziale.</w:t>
+      </w:r>
+    </w:p>
+    <w:p>
+      <w:pPr>
+        <w:pStyle w:val="Nagwek2"/>
+      </w:pPr>
+      <w:r>
+        <w:t>2.1. DBSCAN</w:t>
+      </w:r>
+    </w:p>
+    <w:p>
       <w:bookmarkStart w:id="4" w:name="_GoBack"/>
       <w:bookmarkEnd w:id="4"/>
     </w:p>
     <w:sectPr>
-      <w:footerReference w:type="even" r:id="rId11"/>
-      <w:footerReference w:type="default" r:id="rId12"/>
       <w:pgSz w:w="11906" w:h="16838"/>
       <w:pgMar w:top="1134" w:right="1134" w:bottom="1134" w:left="1701" w:header="709" w:footer="709" w:gutter="0"/>
       <w:pgNumType w:start="1"/>
@@ -1075,7 +1263,7 @@
       <w:rPr>
         <w:noProof/>
       </w:rPr>
-      <w:t>1</w:t>
+      <w:t>2</w:t>
     </w:r>
     <w:r>
       <w:fldChar w:fldCharType="end"/>
@@ -1108,6 +1296,22 @@
       </w:pPr>
       <w:r>
         <w:continuationSeparator/>
+      </w:r>
+    </w:p>
+  </w:footnote>
+  <w:footnote w:id="1">
+    <w:p>
+      <w:pPr>
+        <w:pStyle w:val="Tekstprzypisudolnego"/>
+      </w:pPr>
+      <w:r>
+        <w:rPr>
+          <w:rStyle w:val="Odwoanieprzypisudolnego"/>
+        </w:rPr>
+        <w:footnoteRef/>
+      </w:r>
+      <w:r>
+        <w:t xml:space="preserve"> Dendrogram to diagram stosowany do prezentacji związków między elementami lub grupami elementów w kształcie przypominający drzewo.</w:t>
       </w:r>
     </w:p>
   </w:footnote>
@@ -2029,11 +2233,15 @@
   </w:style>
   <w:style w:type="character" w:default="1" w:styleId="Domylnaczcionkaakapitu">
     <w:name w:val="Default Paragraph Font"/>
+    <w:uiPriority w:val="1"/>
     <w:semiHidden/>
+    <w:unhideWhenUsed/>
   </w:style>
   <w:style w:type="table" w:default="1" w:styleId="Standardowy">
     <w:name w:val="Normal Table"/>
+    <w:uiPriority w:val="99"/>
     <w:semiHidden/>
+    <w:unhideWhenUsed/>
     <w:tblPr>
       <w:tblInd w:w="0" w:type="dxa"/>
       <w:tblCellMar>
@@ -2046,7 +2254,9 @@
   </w:style>
   <w:style w:type="numbering" w:default="1" w:styleId="Bezlisty">
     <w:name w:val="No List"/>
+    <w:uiPriority w:val="99"/>
     <w:semiHidden/>
+    <w:unhideWhenUsed/>
   </w:style>
   <w:style w:type="paragraph" w:customStyle="1" w:styleId="PDbase">
     <w:name w:val="PD_base"/>
@@ -2321,6 +2531,83 @@
       <w:bCs/>
       <w:sz w:val="24"/>
       <w:szCs w:val="26"/>
+    </w:rPr>
+  </w:style>
+  <w:style w:type="paragraph" w:styleId="Akapitzlist">
+    <w:name w:val="List Paragraph"/>
+    <w:basedOn w:val="Normalny"/>
+    <w:uiPriority w:val="34"/>
+    <w:qFormat/>
+    <w:rsid w:val="007745AF"/>
+    <w:pPr>
+      <w:ind w:left="720"/>
+      <w:contextualSpacing/>
+    </w:pPr>
+  </w:style>
+  <w:style w:type="paragraph" w:styleId="Tekstprzypisudolnego">
+    <w:name w:val="footnote text"/>
+    <w:basedOn w:val="Normalny"/>
+    <w:link w:val="TekstprzypisudolnegoZnak"/>
+    <w:rsid w:val="002C43E0"/>
+    <w:pPr>
+      <w:spacing w:line="240" w:lineRule="auto"/>
+    </w:pPr>
+    <w:rPr>
+      <w:sz w:val="20"/>
+      <w:szCs w:val="20"/>
+    </w:rPr>
+  </w:style>
+  <w:style w:type="character" w:customStyle="1" w:styleId="TekstprzypisudolnegoZnak">
+    <w:name w:val="Tekst przypisu dolnego Znak"/>
+    <w:basedOn w:val="Domylnaczcionkaakapitu"/>
+    <w:link w:val="Tekstprzypisudolnego"/>
+    <w:rsid w:val="002C43E0"/>
+  </w:style>
+  <w:style w:type="character" w:styleId="Odwoanieprzypisudolnego">
+    <w:name w:val="footnote reference"/>
+    <w:basedOn w:val="Domylnaczcionkaakapitu"/>
+    <w:rsid w:val="002C43E0"/>
+    <w:rPr>
+      <w:vertAlign w:val="superscript"/>
+    </w:rPr>
+  </w:style>
+  <w:style w:type="paragraph" w:styleId="Tekstpodstawowy">
+    <w:name w:val="Body Text"/>
+    <w:basedOn w:val="Normalny"/>
+    <w:link w:val="TekstpodstawowyZnak"/>
+    <w:rsid w:val="002C43E0"/>
+    <w:pPr>
+      <w:spacing w:after="120"/>
+    </w:pPr>
+  </w:style>
+  <w:style w:type="character" w:customStyle="1" w:styleId="TekstpodstawowyZnak">
+    <w:name w:val="Tekst podstawowy Znak"/>
+    <w:basedOn w:val="Domylnaczcionkaakapitu"/>
+    <w:link w:val="Tekstpodstawowy"/>
+    <w:rsid w:val="002C43E0"/>
+    <w:rPr>
+      <w:sz w:val="24"/>
+      <w:szCs w:val="24"/>
+    </w:rPr>
+  </w:style>
+  <w:style w:type="paragraph" w:styleId="Tekstpodstawowyzwciciem">
+    <w:name w:val="Body Text First Indent"/>
+    <w:basedOn w:val="Tekstpodstawowy"/>
+    <w:link w:val="TekstpodstawowyzwciciemZnak"/>
+    <w:rsid w:val="002C43E0"/>
+    <w:pPr>
+      <w:spacing w:after="0"/>
+      <w:ind w:firstLine="360"/>
+    </w:pPr>
+  </w:style>
+  <w:style w:type="character" w:customStyle="1" w:styleId="TekstpodstawowyzwciciemZnak">
+    <w:name w:val="Tekst podstawowy z wcięciem Znak"/>
+    <w:basedOn w:val="TekstpodstawowyZnak"/>
+    <w:link w:val="Tekstpodstawowyzwciciem"/>
+    <w:rsid w:val="002C43E0"/>
+    <w:rPr>
+      <w:sz w:val="24"/>
+      <w:szCs w:val="24"/>
     </w:rPr>
   </w:style>
 </w:styles>
@@ -2526,11 +2813,15 @@
   </w:style>
   <w:style w:type="character" w:default="1" w:styleId="Domylnaczcionkaakapitu">
     <w:name w:val="Default Paragraph Font"/>
+    <w:uiPriority w:val="1"/>
     <w:semiHidden/>
+    <w:unhideWhenUsed/>
   </w:style>
   <w:style w:type="table" w:default="1" w:styleId="Standardowy">
     <w:name w:val="Normal Table"/>
+    <w:uiPriority w:val="99"/>
     <w:semiHidden/>
+    <w:unhideWhenUsed/>
     <w:tblPr>
       <w:tblInd w:w="0" w:type="dxa"/>
       <w:tblCellMar>
@@ -2543,7 +2834,9 @@
   </w:style>
   <w:style w:type="numbering" w:default="1" w:styleId="Bezlisty">
     <w:name w:val="No List"/>
+    <w:uiPriority w:val="99"/>
     <w:semiHidden/>
+    <w:unhideWhenUsed/>
   </w:style>
   <w:style w:type="paragraph" w:customStyle="1" w:styleId="PDbase">
     <w:name w:val="PD_base"/>
@@ -2818,6 +3111,83 @@
       <w:bCs/>
       <w:sz w:val="24"/>
       <w:szCs w:val="26"/>
+    </w:rPr>
+  </w:style>
+  <w:style w:type="paragraph" w:styleId="Akapitzlist">
+    <w:name w:val="List Paragraph"/>
+    <w:basedOn w:val="Normalny"/>
+    <w:uiPriority w:val="34"/>
+    <w:qFormat/>
+    <w:rsid w:val="007745AF"/>
+    <w:pPr>
+      <w:ind w:left="720"/>
+      <w:contextualSpacing/>
+    </w:pPr>
+  </w:style>
+  <w:style w:type="paragraph" w:styleId="Tekstprzypisudolnego">
+    <w:name w:val="footnote text"/>
+    <w:basedOn w:val="Normalny"/>
+    <w:link w:val="TekstprzypisudolnegoZnak"/>
+    <w:rsid w:val="002C43E0"/>
+    <w:pPr>
+      <w:spacing w:line="240" w:lineRule="auto"/>
+    </w:pPr>
+    <w:rPr>
+      <w:sz w:val="20"/>
+      <w:szCs w:val="20"/>
+    </w:rPr>
+  </w:style>
+  <w:style w:type="character" w:customStyle="1" w:styleId="TekstprzypisudolnegoZnak">
+    <w:name w:val="Tekst przypisu dolnego Znak"/>
+    <w:basedOn w:val="Domylnaczcionkaakapitu"/>
+    <w:link w:val="Tekstprzypisudolnego"/>
+    <w:rsid w:val="002C43E0"/>
+  </w:style>
+  <w:style w:type="character" w:styleId="Odwoanieprzypisudolnego">
+    <w:name w:val="footnote reference"/>
+    <w:basedOn w:val="Domylnaczcionkaakapitu"/>
+    <w:rsid w:val="002C43E0"/>
+    <w:rPr>
+      <w:vertAlign w:val="superscript"/>
+    </w:rPr>
+  </w:style>
+  <w:style w:type="paragraph" w:styleId="Tekstpodstawowy">
+    <w:name w:val="Body Text"/>
+    <w:basedOn w:val="Normalny"/>
+    <w:link w:val="TekstpodstawowyZnak"/>
+    <w:rsid w:val="002C43E0"/>
+    <w:pPr>
+      <w:spacing w:after="120"/>
+    </w:pPr>
+  </w:style>
+  <w:style w:type="character" w:customStyle="1" w:styleId="TekstpodstawowyZnak">
+    <w:name w:val="Tekst podstawowy Znak"/>
+    <w:basedOn w:val="Domylnaczcionkaakapitu"/>
+    <w:link w:val="Tekstpodstawowy"/>
+    <w:rsid w:val="002C43E0"/>
+    <w:rPr>
+      <w:sz w:val="24"/>
+      <w:szCs w:val="24"/>
+    </w:rPr>
+  </w:style>
+  <w:style w:type="paragraph" w:styleId="Tekstpodstawowyzwciciem">
+    <w:name w:val="Body Text First Indent"/>
+    <w:basedOn w:val="Tekstpodstawowy"/>
+    <w:link w:val="TekstpodstawowyzwciciemZnak"/>
+    <w:rsid w:val="002C43E0"/>
+    <w:pPr>
+      <w:spacing w:after="0"/>
+      <w:ind w:firstLine="360"/>
+    </w:pPr>
+  </w:style>
+  <w:style w:type="character" w:customStyle="1" w:styleId="TekstpodstawowyzwciciemZnak">
+    <w:name w:val="Tekst podstawowy z wcięciem Znak"/>
+    <w:basedOn w:val="TekstpodstawowyZnak"/>
+    <w:link w:val="Tekstpodstawowyzwciciem"/>
+    <w:rsid w:val="002C43E0"/>
+    <w:rPr>
+      <w:sz w:val="24"/>
+      <w:szCs w:val="24"/>
     </w:rPr>
   </w:style>
 </w:styles>
@@ -3113,7 +3483,7 @@
 </file>
 
 <file path=customXml/itemProps1.xml><?xml version="1.0" encoding="utf-8"?>
-<ds:datastoreItem xmlns:ds="http://schemas.openxmlformats.org/officeDocument/2006/customXml" ds:itemID="{AA1868B1-0B9A-49CC-8903-20251485F8F7}">
+<ds:datastoreItem xmlns:ds="http://schemas.openxmlformats.org/officeDocument/2006/customXml" ds:itemID="{92E4D2C0-A0FA-4608-9DB6-39F07E73AEB4}">
   <ds:schemaRefs>
     <ds:schemaRef ds:uri="http://schemas.openxmlformats.org/officeDocument/2006/bibliography"/>
   </ds:schemaRefs>

</xml_diff>

<commit_message>
Zmiany w pracy magisterskiej.
</commit_message>
<xml_diff>
--- a/documents/Praca_Magisterska.docx
+++ b/documents/Praca_Magisterska.docx
@@ -1034,7 +1034,7 @@
           <w:r>
             <w:fldChar w:fldCharType="separate"/>
           </w:r>
-          <w:hyperlink w:anchor="_Toc349428005" w:history="1">
+          <w:hyperlink w:anchor="_Toc351284875" w:history="1">
             <w:r>
               <w:rPr>
                 <w:rStyle w:val="Hipercze"/>
@@ -1061,7 +1061,7 @@
                 <w:noProof/>
                 <w:webHidden/>
               </w:rPr>
-              <w:instrText xml:space="preserve"> PAGEREF _Toc349428005 \h </w:instrText>
+              <w:instrText xml:space="preserve"> PAGEREF _Toc351284875 \h </w:instrText>
             </w:r>
             <w:r>
               <w:rPr>
@@ -1102,7 +1102,7 @@
               <w:szCs w:val="22"/>
             </w:rPr>
           </w:pPr>
-          <w:hyperlink w:anchor="_Toc349428006" w:history="1">
+          <w:hyperlink w:anchor="_Toc351284876" w:history="1">
             <w:r>
               <w:rPr>
                 <w:rStyle w:val="Hipercze"/>
@@ -1129,7 +1129,7 @@
                 <w:noProof/>
                 <w:webHidden/>
               </w:rPr>
-              <w:instrText xml:space="preserve"> PAGEREF _Toc349428006 \h </w:instrText>
+              <w:instrText xml:space="preserve"> PAGEREF _Toc351284876 \h </w:instrText>
             </w:r>
             <w:r>
               <w:rPr>
@@ -1149,7 +1149,7 @@
                 <w:noProof/>
                 <w:webHidden/>
               </w:rPr>
-              <w:t>1</w:t>
+              <w:t>2</w:t>
             </w:r>
             <w:r>
               <w:rPr>
@@ -1170,7 +1170,7 @@
               <w:szCs w:val="22"/>
             </w:rPr>
           </w:pPr>
-          <w:hyperlink w:anchor="_Toc349428007" w:history="1">
+          <w:hyperlink w:anchor="_Toc351284877" w:history="1">
             <w:r>
               <w:rPr>
                 <w:rStyle w:val="Hipercze"/>
@@ -1197,7 +1197,7 @@
                 <w:noProof/>
                 <w:webHidden/>
               </w:rPr>
-              <w:instrText xml:space="preserve"> PAGEREF _Toc349428007 \h </w:instrText>
+              <w:instrText xml:space="preserve"> PAGEREF _Toc351284877 \h </w:instrText>
             </w:r>
             <w:r>
               <w:rPr>
@@ -1217,7 +1217,7 @@
                 <w:noProof/>
                 <w:webHidden/>
               </w:rPr>
-              <w:t>2</w:t>
+              <w:t>3</w:t>
             </w:r>
             <w:r>
               <w:rPr>
@@ -1238,7 +1238,7 @@
               <w:szCs w:val="22"/>
             </w:rPr>
           </w:pPr>
-          <w:hyperlink w:anchor="_Toc349428008" w:history="1">
+          <w:hyperlink w:anchor="_Toc351284878" w:history="1">
             <w:r>
               <w:rPr>
                 <w:rStyle w:val="Hipercze"/>
@@ -1265,7 +1265,7 @@
                 <w:noProof/>
                 <w:webHidden/>
               </w:rPr>
-              <w:instrText xml:space="preserve"> PAGEREF _Toc349428008 \h </w:instrText>
+              <w:instrText xml:space="preserve"> PAGEREF _Toc351284878 \h </w:instrText>
             </w:r>
             <w:r>
               <w:rPr>
@@ -1285,7 +1285,7 @@
                 <w:noProof/>
                 <w:webHidden/>
               </w:rPr>
-              <w:t>2</w:t>
+              <w:t>3</w:t>
             </w:r>
             <w:r>
               <w:rPr>
@@ -1306,7 +1306,7 @@
               <w:szCs w:val="22"/>
             </w:rPr>
           </w:pPr>
-          <w:hyperlink w:anchor="_Toc349428009" w:history="1">
+          <w:hyperlink w:anchor="_Toc351284879" w:history="1">
             <w:r>
               <w:rPr>
                 <w:rStyle w:val="Hipercze"/>
@@ -1333,7 +1333,7 @@
                 <w:noProof/>
                 <w:webHidden/>
               </w:rPr>
-              <w:instrText xml:space="preserve"> PAGEREF _Toc349428009 \h </w:instrText>
+              <w:instrText xml:space="preserve"> PAGEREF _Toc351284879 \h </w:instrText>
             </w:r>
             <w:r>
               <w:rPr>
@@ -1374,7 +1374,7 @@
               <w:szCs w:val="22"/>
             </w:rPr>
           </w:pPr>
-          <w:hyperlink w:anchor="_Toc349428010" w:history="1">
+          <w:hyperlink w:anchor="_Toc351284880" w:history="1">
             <w:r>
               <w:rPr>
                 <w:rStyle w:val="Hipercze"/>
@@ -1401,7 +1401,7 @@
                 <w:noProof/>
                 <w:webHidden/>
               </w:rPr>
-              <w:instrText xml:space="preserve"> PAGEREF _Toc349428010 \h </w:instrText>
+              <w:instrText xml:space="preserve"> PAGEREF _Toc351284880 \h </w:instrText>
             </w:r>
             <w:r>
               <w:rPr>
@@ -1442,7 +1442,7 @@
               <w:szCs w:val="22"/>
             </w:rPr>
           </w:pPr>
-          <w:hyperlink w:anchor="_Toc349428011" w:history="1">
+          <w:hyperlink w:anchor="_Toc351284881" w:history="1">
             <w:r>
               <w:rPr>
                 <w:rStyle w:val="Hipercze"/>
@@ -1469,7 +1469,7 @@
                 <w:noProof/>
                 <w:webHidden/>
               </w:rPr>
-              <w:instrText xml:space="preserve"> PAGEREF _Toc349428011 \h </w:instrText>
+              <w:instrText xml:space="preserve"> PAGEREF _Toc351284881 \h </w:instrText>
             </w:r>
             <w:r>
               <w:rPr>
@@ -1510,7 +1510,7 @@
               <w:szCs w:val="22"/>
             </w:rPr>
           </w:pPr>
-          <w:hyperlink w:anchor="_Toc349428012" w:history="1">
+          <w:hyperlink w:anchor="_Toc351284882" w:history="1">
             <w:r>
               <w:rPr>
                 <w:rStyle w:val="Hipercze"/>
@@ -1537,7 +1537,7 @@
                 <w:noProof/>
                 <w:webHidden/>
               </w:rPr>
-              <w:instrText xml:space="preserve"> PAGEREF _Toc349428012 \h </w:instrText>
+              <w:instrText xml:space="preserve"> PAGEREF _Toc351284882 \h </w:instrText>
             </w:r>
             <w:r>
               <w:rPr>
@@ -1578,7 +1578,7 @@
               <w:szCs w:val="22"/>
             </w:rPr>
           </w:pPr>
-          <w:hyperlink w:anchor="_Toc349428013" w:history="1">
+          <w:hyperlink w:anchor="_Toc351284883" w:history="1">
             <w:r>
               <w:rPr>
                 <w:rStyle w:val="Hipercze"/>
@@ -1605,7 +1605,7 @@
                 <w:noProof/>
                 <w:webHidden/>
               </w:rPr>
-              <w:instrText xml:space="preserve"> PAGEREF _Toc349428013 \h </w:instrText>
+              <w:instrText xml:space="preserve"> PAGEREF _Toc351284883 \h </w:instrText>
             </w:r>
             <w:r>
               <w:rPr>
@@ -1646,7 +1646,7 @@
               <w:szCs w:val="22"/>
             </w:rPr>
           </w:pPr>
-          <w:hyperlink w:anchor="_Toc349428014" w:history="1">
+          <w:hyperlink w:anchor="_Toc351284884" w:history="1">
             <w:r>
               <w:rPr>
                 <w:rStyle w:val="Hipercze"/>
@@ -1673,7 +1673,7 @@
                 <w:noProof/>
                 <w:webHidden/>
               </w:rPr>
-              <w:instrText xml:space="preserve"> PAGEREF _Toc349428014 \h </w:instrText>
+              <w:instrText xml:space="preserve"> PAGEREF _Toc351284884 \h </w:instrText>
             </w:r>
             <w:r>
               <w:rPr>
@@ -1714,13 +1714,13 @@
               <w:szCs w:val="22"/>
             </w:rPr>
           </w:pPr>
-          <w:hyperlink w:anchor="_Toc349428015" w:history="1">
+          <w:hyperlink w:anchor="_Toc351284885" w:history="1">
             <w:r>
               <w:rPr>
                 <w:rStyle w:val="Hipercze"/>
                 <w:noProof/>
               </w:rPr>
-              <w:t>3.2. Wyszukiwanie k-sąsiadów</w:t>
+              <w:t>3.2. Wyszukiwanie k-najbliższych sąsiadów</w:t>
             </w:r>
             <w:r>
               <w:rPr>
@@ -1741,7 +1741,7 @@
                 <w:noProof/>
                 <w:webHidden/>
               </w:rPr>
-              <w:instrText xml:space="preserve"> PAGEREF _Toc349428015 \h </w:instrText>
+              <w:instrText xml:space="preserve"> PAGEREF _Toc351284885 \h </w:instrText>
             </w:r>
             <w:r>
               <w:rPr>
@@ -1810,7 +1810,7 @@
         <w:ind w:firstLine="0"/>
       </w:pPr>
       <w:bookmarkStart w:id="3" w:name="_Toc346470473"/>
-      <w:bookmarkStart w:id="4" w:name="_Toc349428005"/>
+      <w:bookmarkStart w:id="4" w:name="_Toc351284875"/>
       <w:r>
         <w:lastRenderedPageBreak/>
         <w:t xml:space="preserve">1. </w:t>
@@ -2091,12 +2091,7 @@
         <w:jc w:val="both"/>
       </w:pPr>
       <w:r>
-        <w:t>regresja</w:t>
-      </w:r>
-      <w:bookmarkStart w:id="5" w:name="_GoBack"/>
-      <w:bookmarkEnd w:id="5"/>
-      <w:r>
-        <w:t>.</w:t>
+        <w:t>regresja.</w:t>
       </w:r>
     </w:p>
     <w:p>
@@ -2120,14 +2115,14 @@
       <w:pPr>
         <w:pStyle w:val="Nagwek2"/>
       </w:pPr>
-      <w:bookmarkStart w:id="6" w:name="_Toc349428006"/>
+      <w:bookmarkStart w:id="5" w:name="_Toc351284876"/>
       <w:r>
         <w:t xml:space="preserve">1.1. </w:t>
       </w:r>
       <w:r>
         <w:t>Przegląd literatury</w:t>
       </w:r>
-      <w:bookmarkEnd w:id="6"/>
+      <w:bookmarkEnd w:id="5"/>
     </w:p>
     <w:p>
       <w:pPr>
@@ -2173,11 +2168,11 @@
       <w:pPr>
         <w:pStyle w:val="Nagwek2"/>
       </w:pPr>
-      <w:bookmarkStart w:id="7" w:name="_Toc349428007"/>
+      <w:bookmarkStart w:id="6" w:name="_Toc351284877"/>
       <w:r>
         <w:t>1.2. Motywacja i cel pracy</w:t>
       </w:r>
-      <w:bookmarkEnd w:id="7"/>
+      <w:bookmarkEnd w:id="6"/>
     </w:p>
     <w:p>
       <w:pPr>
@@ -2216,11 +2211,11 @@
       <w:pPr>
         <w:pStyle w:val="Nagwek2"/>
       </w:pPr>
-      <w:bookmarkStart w:id="8" w:name="_Toc349428008"/>
+      <w:bookmarkStart w:id="7" w:name="_Toc351284878"/>
       <w:r>
         <w:t>1.3. Układ pracy</w:t>
       </w:r>
-      <w:bookmarkEnd w:id="8"/>
+      <w:bookmarkEnd w:id="7"/>
     </w:p>
     <w:p>
       <w:pPr>
@@ -2252,7 +2247,7 @@
         <w:pStyle w:val="Nagwek1"/>
         <w:ind w:firstLine="0"/>
       </w:pPr>
-      <w:bookmarkStart w:id="9" w:name="_Toc349428009"/>
+      <w:bookmarkStart w:id="8" w:name="_Toc351284879"/>
       <w:r>
         <w:lastRenderedPageBreak/>
         <w:t xml:space="preserve">2. </w:t>
@@ -2260,7 +2255,7 @@
       <w:r>
         <w:t>Miary odległości i podobieństwa</w:t>
       </w:r>
-      <w:bookmarkEnd w:id="9"/>
+      <w:bookmarkEnd w:id="8"/>
     </w:p>
     <w:p>
       <w:pPr>
@@ -2326,11 +2321,11 @@
       <w:pPr>
         <w:pStyle w:val="Nagwek2"/>
       </w:pPr>
-      <w:bookmarkStart w:id="10" w:name="_Toc349428010"/>
+      <w:bookmarkStart w:id="9" w:name="_Toc351284880"/>
       <w:r>
         <w:t>2.1. Metryki odległości</w:t>
       </w:r>
-      <w:bookmarkEnd w:id="10"/>
+      <w:bookmarkEnd w:id="9"/>
     </w:p>
     <w:p>
       <w:pPr>
@@ -2650,15 +2645,15 @@
         </m:r>
       </m:oMath>
       <w:r>
-        <w:t xml:space="preserve"> oznaczana j</w:t>
+        <w:t xml:space="preserve"> ozn</w:t>
       </w:r>
       <w:proofErr w:type="spellStart"/>
       <w:r>
-        <w:t>est</w:t>
+        <w:t>aczana</w:t>
       </w:r>
       <w:proofErr w:type="spellEnd"/>
       <w:r>
-        <w:t xml:space="preserve"> jako </w:t>
+        <w:t xml:space="preserve"> jest jako </w:t>
       </w:r>
       <m:oMath>
         <m:r>
@@ -2682,7 +2677,13 @@
             <w:rPr>
               <w:rFonts w:ascii="Cambria Math" w:hAnsi="Cambria Math"/>
             </w:rPr>
-            <m:t>Euclidean</m:t>
+            <m:t>Eu</m:t>
+          </m:r>
+          <m:r>
+            <w:rPr>
+              <w:rFonts w:ascii="Cambria Math" w:hAnsi="Cambria Math"/>
+            </w:rPr>
+            <m:t>clidean</m:t>
           </m:r>
           <m:d>
             <m:dPr>
@@ -3338,7 +3339,7 @@
       <w:pPr>
         <w:pStyle w:val="Nagwek2"/>
       </w:pPr>
-      <w:bookmarkStart w:id="11" w:name="_Toc349428011"/>
+      <w:bookmarkStart w:id="10" w:name="_Toc351284881"/>
       <w:r>
         <w:t>2.2. Miara odległości kosinusowej</w:t>
       </w:r>
@@ -3368,7 +3369,7 @@
           </w:r>
         </w:sdtContent>
       </w:sdt>
-      <w:bookmarkEnd w:id="11"/>
+      <w:bookmarkEnd w:id="10"/>
     </w:p>
     <w:p>
       <w:pPr>
@@ -3439,13 +3440,7 @@
             <w:rPr>
               <w:rFonts w:ascii="Cambria Math" w:hAnsi="Cambria Math"/>
             </w:rPr>
-            <m:t>cos</m:t>
-          </m:r>
-          <m:r>
-            <w:rPr>
-              <w:rFonts w:ascii="Cambria Math" w:hAnsi="Cambria Math"/>
-            </w:rPr>
-            <m:t>Sim</m:t>
+            <m:t>cosSim</m:t>
           </m:r>
           <m:d>
             <m:dPr>
@@ -3731,15 +3726,7 @@
         </m:r>
       </m:oMath>
       <w:r>
-        <w:t>) je</w:t>
-      </w:r>
-      <w:proofErr w:type="spellStart"/>
-      <w:r>
-        <w:t>st</w:t>
-      </w:r>
-      <w:proofErr w:type="spellEnd"/>
-      <w:r>
-        <w:t xml:space="preserve"> większy niż kosinus konta między </w:t>
+        <w:t xml:space="preserve">) jest większy niż kosinus konta między </w:t>
       </w:r>
       <m:oMath>
         <m:r>
@@ -3933,7 +3920,13 @@
           <w:rPr>
             <w:rFonts w:ascii="Cambria Math" w:hAnsi="Cambria Math"/>
           </w:rPr>
-          <m:t>≤-cosSim</m:t>
+          <m:t>≤-c</m:t>
+        </m:r>
+        <m:r>
+          <w:rPr>
+            <w:rFonts w:ascii="Cambria Math" w:hAnsi="Cambria Math"/>
+          </w:rPr>
+          <m:t>osSim</m:t>
         </m:r>
         <m:d>
           <m:dPr>
@@ -4127,7 +4120,7 @@
           <w:szCs w:val="20"/>
         </w:rPr>
       </w:pPr>
-      <w:bookmarkStart w:id="12" w:name="_Ref349418663"/>
+      <w:bookmarkStart w:id="11" w:name="_Ref349418663"/>
       <w:r>
         <w:rPr>
           <w:b w:val="0"/>
@@ -4183,7 +4176,7 @@
         </w:rPr>
         <w:fldChar w:fldCharType="end"/>
       </w:r>
-      <w:bookmarkEnd w:id="12"/>
+      <w:bookmarkEnd w:id="11"/>
       <w:r>
         <w:rPr>
           <w:b w:val="0"/>
@@ -4208,7 +4201,7 @@
           <w:szCs w:val="20"/>
         </w:rPr>
       </w:pPr>
-      <w:bookmarkStart w:id="13" w:name="_Ref349419663"/>
+      <w:bookmarkStart w:id="12" w:name="_Ref349419663"/>
       <w:r>
         <w:rPr>
           <w:b w:val="0"/>
@@ -4264,7 +4257,7 @@
         </w:rPr>
         <w:fldChar w:fldCharType="end"/>
       </w:r>
-      <w:bookmarkEnd w:id="13"/>
+      <w:bookmarkEnd w:id="12"/>
       <w:r>
         <w:rPr>
           <w:b w:val="0"/>
@@ -4965,12 +4958,12 @@
       <w:pPr>
         <w:pStyle w:val="Nagwek2"/>
       </w:pPr>
-      <w:bookmarkStart w:id="14" w:name="_Toc349428012"/>
+      <w:bookmarkStart w:id="13" w:name="_Toc351284882"/>
       <w:r>
         <w:lastRenderedPageBreak/>
         <w:t>2.3. Wyznaczanie kosinusowego sąsiedztwa za pomocą sąsiedztwa opartego na odległości euklidesowej?</w:t>
       </w:r>
-      <w:bookmarkEnd w:id="14"/>
+      <w:bookmarkEnd w:id="13"/>
     </w:p>
     <w:p>
       <w:pPr>
@@ -5070,15 +5063,7 @@
         </m:r>
       </m:oMath>
       <w:r>
-        <w:t>. Stąd, autorka artyku</w:t>
-      </w:r>
-      <w:proofErr w:type="spellStart"/>
-      <w:r>
-        <w:t>łu</w:t>
-      </w:r>
-      <w:proofErr w:type="spellEnd"/>
-      <w:r>
-        <w:t xml:space="preserve"> proponuje następujące podejście do wyznaczania sąsiedztwa opartego na podobieństwie kosinusowym.</w:t>
+        <w:t>. Stąd, autorka artykułu proponuje następujące podejście do wyznaczania sąsiedztwa opartego na podobieństwie kosinusowym.</w:t>
       </w:r>
     </w:p>
     <w:p>
@@ -5898,7 +5883,7 @@
           <w:szCs w:val="20"/>
         </w:rPr>
       </w:pPr>
-      <w:bookmarkStart w:id="15" w:name="_Ref349485496"/>
+      <w:bookmarkStart w:id="14" w:name="_Ref349485496"/>
       <w:r>
         <w:rPr>
           <w:b w:val="0"/>
@@ -5954,7 +5939,7 @@
         </w:rPr>
         <w:fldChar w:fldCharType="end"/>
       </w:r>
-      <w:bookmarkEnd w:id="15"/>
+      <w:bookmarkEnd w:id="14"/>
       <w:r>
         <w:rPr>
           <w:b w:val="0"/>
@@ -6817,7 +6802,7 @@
           <w:sz w:val="20"/>
         </w:rPr>
       </w:pPr>
-      <w:bookmarkStart w:id="16" w:name="_Ref349485883"/>
+      <w:bookmarkStart w:id="15" w:name="_Ref349485883"/>
       <w:r>
         <w:rPr>
           <w:b w:val="0"/>
@@ -6867,7 +6852,7 @@
         </w:rPr>
         <w:fldChar w:fldCharType="end"/>
       </w:r>
-      <w:bookmarkEnd w:id="16"/>
+      <w:bookmarkEnd w:id="15"/>
       <w:r>
         <w:rPr>
           <w:b w:val="0"/>
@@ -6977,7 +6962,7 @@
           <w:szCs w:val="20"/>
         </w:rPr>
       </w:pPr>
-      <w:bookmarkStart w:id="17" w:name="_Ref349485896"/>
+      <w:bookmarkStart w:id="16" w:name="_Ref349485896"/>
       <w:r>
         <w:rPr>
           <w:b w:val="0"/>
@@ -7033,7 +7018,7 @@
         </w:rPr>
         <w:fldChar w:fldCharType="end"/>
       </w:r>
-      <w:bookmarkEnd w:id="17"/>
+      <w:bookmarkEnd w:id="16"/>
       <w:r>
         <w:rPr>
           <w:b w:val="0"/>
@@ -7602,7 +7587,7 @@
         <w:pStyle w:val="Nagwek1"/>
         <w:ind w:firstLine="0"/>
       </w:pPr>
-      <w:bookmarkStart w:id="18" w:name="_Toc349428013"/>
+      <w:bookmarkStart w:id="17" w:name="_Toc351284883"/>
       <w:r>
         <w:lastRenderedPageBreak/>
         <w:t>3</w:t>
@@ -7610,7 +7595,7 @@
       <w:r>
         <w:t>. Użyte algorytmy</w:t>
       </w:r>
-      <w:bookmarkEnd w:id="18"/>
+      <w:bookmarkEnd w:id="17"/>
     </w:p>
     <w:p>
       <w:pPr>
@@ -7618,15 +7603,25 @@
         <w:jc w:val="both"/>
       </w:pPr>
       <w:r>
-        <w:t xml:space="preserve">Istnieje wiele rozwiązań problemu grupowania danych czyli wyznaczania zbiorów obiektów podobnych przy zachowaniu właściwości maksymalizacji podobieństwa obiektów należących do tych samych grup i minimalizacji podobieństwa obiektów z różnych grup. Popularnym przykładem miary podobieństwa jest odległość Euklidesowa klasyfikująca obiekty </w:t>
-      </w:r>
-      <w:proofErr w:type="spellStart"/>
-      <w:r>
-        <w:t>leżace</w:t>
-      </w:r>
-      <w:proofErr w:type="spellEnd"/>
-      <w:r>
-        <w:t xml:space="preserve"> blisko siebie jako podobne, jednak większość algorytmów jest niezależna od przyjętej miary podobieństwa. Liczność zastosowań grupowania częstokroć o odmiennych wymaganiach co do rezultatu oraz specyficznych danych wejściowych (np. o różnej liczności, rozkładzie bądź liczbie atrybutów) prowadzi do dużej liczby wyspecjalizowanych algorytmów. W każdym z nich można doszukać się wad oraz zalet, jednakże nie znaleziono dotychczas uniwersalnego algorytmu. Często trudno porównywać algorytmy grupowania danych ponieważ ze względu na charakterystyczne podejście do rozwiązywanego problemu różnią się one nie tylko sposobem grupowania ale także definicją grupy.</w:t>
+        <w:t>Istnieje wiele rozwiązań problemu grupowania danych czyli wyznaczania zbiorów obiektów podobnych przy zachowaniu właściwości maksymalizacji podobieństwa obiektów należących do tych samych grup i minimalizacji podobieństwa obiektów z różnych grup. Popularnym przykładem mia</w:t>
+      </w:r>
+      <w:r>
+        <w:t>ry podobieństwa jest odległość e</w:t>
+      </w:r>
+      <w:r>
+        <w:t>uklidesowa klasyfikująca obiekty leż</w:t>
+      </w:r>
+      <w:r>
+        <w:t>ą</w:t>
+      </w:r>
+      <w:r>
+        <w:t xml:space="preserve">ce blisko siebie jako podobne, jednak większość algorytmów jest niezależna od przyjętej miary podobieństwa. </w:t>
+      </w:r>
+      <w:r>
+        <w:t>Mnogość</w:t>
+      </w:r>
+      <w:r>
+        <w:t xml:space="preserve"> zastosowań grupowania częstokroć o odmiennych wymaganiach co do rezultatu oraz specyficznych danych wejściowych (np. o różnej liczności, rozkładzie bądź liczbie atrybutów) prowadzi do dużej liczby wyspecjalizowanych algorytmów. W każdym z nich można doszukać się wad oraz zalet, jednakże nie znaleziono dotychczas uniwersalnego algorytmu. Często trudno porównywać algorytmy grupowania danych ponieważ ze względu na charakterystyczne podejście do rozwiązywanego problemu różnią się one nie tylko sposobem grupowania ale także definicją grupy.</w:t>
       </w:r>
     </w:p>
     <w:p>
@@ -7703,7 +7698,7 @@
       <w:pPr>
         <w:pStyle w:val="Nagwek2"/>
       </w:pPr>
-      <w:bookmarkStart w:id="19" w:name="_Toc349428014"/>
+      <w:bookmarkStart w:id="18" w:name="_Toc351284884"/>
       <w:r>
         <w:t>3</w:t>
       </w:r>
@@ -7713,7 +7708,7 @@
       <w:r>
         <w:t>Grupowanie gęstościowe na przykładzie DBSCAN</w:t>
       </w:r>
-      <w:bookmarkEnd w:id="19"/>
+      <w:bookmarkEnd w:id="18"/>
     </w:p>
     <w:p>
       <w:pPr>
@@ -7935,7 +7930,13 @@
                 <w:rPr>
                   <w:rFonts w:ascii="Cambria Math" w:hAnsi="Cambria Math"/>
                 </w:rPr>
-                <m:t>Eps</m:t>
+                <m:t>Ep</m:t>
+              </m:r>
+              <m:r>
+                <w:rPr>
+                  <w:rFonts w:ascii="Cambria Math" w:hAnsi="Cambria Math"/>
+                </w:rPr>
+                <m:t>s</m:t>
               </m:r>
             </m:sub>
           </m:sSub>
@@ -8491,7 +8492,7 @@
           <w:szCs w:val="20"/>
         </w:rPr>
       </w:pPr>
-      <w:bookmarkStart w:id="20" w:name="_Ref349423266"/>
+      <w:bookmarkStart w:id="19" w:name="_Ref349423266"/>
       <w:r>
         <w:rPr>
           <w:b w:val="0"/>
@@ -8547,7 +8548,7 @@
         </w:rPr>
         <w:fldChar w:fldCharType="end"/>
       </w:r>
-      <w:bookmarkEnd w:id="20"/>
+      <w:bookmarkEnd w:id="19"/>
       <w:r>
         <w:rPr>
           <w:b w:val="0"/>
@@ -8935,13 +8936,7 @@
           <w:rPr>
             <w:rFonts w:ascii="Cambria Math" w:hAnsi="Cambria Math"/>
           </w:rPr>
-          <m:t>E</m:t>
-        </m:r>
-        <m:r>
-          <w:rPr>
-            <w:rFonts w:ascii="Cambria Math" w:hAnsi="Cambria Math"/>
-          </w:rPr>
-          <m:t>ps</m:t>
+          <m:t>Eps</m:t>
         </m:r>
       </m:oMath>
       <w:r>
@@ -9021,15 +9016,7 @@
         </m:r>
       </m:oMath>
       <w:r>
-        <w:t xml:space="preserve"> wynosi 5. Analiza rysunku pozwala za</w:t>
-      </w:r>
-      <w:proofErr w:type="spellStart"/>
-      <w:r>
-        <w:t>uważyć</w:t>
-      </w:r>
-      <w:proofErr w:type="spellEnd"/>
-      <w:r>
-        <w:t xml:space="preserve">, że punkt </w:t>
+        <w:t xml:space="preserve"> wynosi 5. Analiza rysunku pozwala zauważyć, że punkt </w:t>
       </w:r>
       <m:oMath>
         <m:r>
@@ -9149,7 +9136,7 @@
           <w:sz w:val="20"/>
         </w:rPr>
       </w:pPr>
-      <w:bookmarkStart w:id="21" w:name="_Ref349423454"/>
+      <w:bookmarkStart w:id="20" w:name="_Ref349423454"/>
       <w:r>
         <w:rPr>
           <w:b w:val="0"/>
@@ -9199,7 +9186,7 @@
         </w:rPr>
         <w:fldChar w:fldCharType="end"/>
       </w:r>
-      <w:bookmarkEnd w:id="21"/>
+      <w:bookmarkEnd w:id="20"/>
       <w:r>
         <w:rPr>
           <w:b w:val="0"/>
@@ -9423,7 +9410,7 @@
           <w:sz w:val="20"/>
         </w:rPr>
       </w:pPr>
-      <w:bookmarkStart w:id="22" w:name="_Ref349423480"/>
+      <w:bookmarkStart w:id="21" w:name="_Ref349423480"/>
       <w:r>
         <w:rPr>
           <w:b w:val="0"/>
@@ -9473,7 +9460,7 @@
         </w:rPr>
         <w:fldChar w:fldCharType="end"/>
       </w:r>
-      <w:bookmarkEnd w:id="22"/>
+      <w:bookmarkEnd w:id="21"/>
       <w:r>
         <w:rPr>
           <w:b w:val="0"/>
@@ -9650,7 +9637,13 @@
           <w:rPr>
             <w:rFonts w:ascii="Cambria Math" w:hAnsi="Cambria Math"/>
           </w:rPr>
-          <m:t>Eps</m:t>
+          <m:t>E</m:t>
+        </m:r>
+        <m:r>
+          <w:rPr>
+            <w:rFonts w:ascii="Cambria Math" w:hAnsi="Cambria Math"/>
+          </w:rPr>
+          <m:t>ps</m:t>
         </m:r>
       </m:oMath>
       <w:r>
@@ -10300,11 +10293,21 @@
                             <w:r>
                               <w:rPr>
                                 <w:rFonts w:ascii="Courier New" w:hAnsi="Courier New" w:cs="Courier New"/>
+                                <w:b/>
                                 <w:sz w:val="20"/>
                                 <w:szCs w:val="20"/>
                                 <w:lang w:val="en-US"/>
                               </w:rPr>
-                              <w:t>DBSCAN(</w:t>
+                              <w:t>DBSCAN</w:t>
+                            </w:r>
+                            <w:r>
+                              <w:rPr>
+                                <w:rFonts w:ascii="Courier New" w:hAnsi="Courier New" w:cs="Courier New"/>
+                                <w:sz w:val="20"/>
+                                <w:szCs w:val="20"/>
+                                <w:lang w:val="en-US"/>
+                              </w:rPr>
+                              <w:t>(</w:t>
                             </w:r>
                             <w:proofErr w:type="spellStart"/>
                             <w:r>
@@ -10936,6 +10939,7 @@
                             <w:r>
                               <w:rPr>
                                 <w:rFonts w:ascii="Courier New" w:hAnsi="Courier New" w:cs="Courier New"/>
+                                <w:b/>
                                 <w:sz w:val="20"/>
                                 <w:szCs w:val="20"/>
                                 <w:lang w:val="en-US"/>
@@ -12114,11 +12118,21 @@
                       <w:r>
                         <w:rPr>
                           <w:rFonts w:ascii="Courier New" w:hAnsi="Courier New" w:cs="Courier New"/>
+                          <w:b/>
                           <w:sz w:val="20"/>
                           <w:szCs w:val="20"/>
                           <w:lang w:val="en-US"/>
                         </w:rPr>
-                        <w:t>DBSCAN(</w:t>
+                        <w:t>DBSCAN</w:t>
+                      </w:r>
+                      <w:r>
+                        <w:rPr>
+                          <w:rFonts w:ascii="Courier New" w:hAnsi="Courier New" w:cs="Courier New"/>
+                          <w:sz w:val="20"/>
+                          <w:szCs w:val="20"/>
+                          <w:lang w:val="en-US"/>
+                        </w:rPr>
+                        <w:t>(</w:t>
                       </w:r>
                       <w:proofErr w:type="spellStart"/>
                       <w:r>
@@ -12750,6 +12764,7 @@
                       <w:r>
                         <w:rPr>
                           <w:rFonts w:ascii="Courier New" w:hAnsi="Courier New" w:cs="Courier New"/>
+                          <w:b/>
                           <w:sz w:val="20"/>
                           <w:szCs w:val="20"/>
                           <w:lang w:val="en-US"/>
@@ -14022,7 +14037,7 @@
           <w:sz w:val="20"/>
         </w:rPr>
       </w:pPr>
-      <w:bookmarkStart w:id="23" w:name="_Ref349423539"/>
+      <w:bookmarkStart w:id="22" w:name="_Ref349423539"/>
       <w:r>
         <w:rPr>
           <w:b w:val="0"/>
@@ -14072,7 +14087,7 @@
         </w:rPr>
         <w:fldChar w:fldCharType="end"/>
       </w:r>
-      <w:bookmarkEnd w:id="23"/>
+      <w:bookmarkEnd w:id="22"/>
       <w:r>
         <w:rPr>
           <w:b w:val="0"/>
@@ -14111,7 +14126,7 @@
       <w:pPr>
         <w:pStyle w:val="Nagwek2"/>
       </w:pPr>
-      <w:bookmarkStart w:id="24" w:name="_Toc349428015"/>
+      <w:bookmarkStart w:id="23" w:name="_Toc351284885"/>
       <w:r>
         <w:t>3</w:t>
       </w:r>
@@ -14124,6 +14139,585 @@
       <w:r>
         <w:t>sąsiadów</w:t>
       </w:r>
+      <w:bookmarkEnd w:id="23"/>
+    </w:p>
+    <w:p>
+      <w:pPr>
+        <w:jc w:val="both"/>
+      </w:pPr>
+      <w:r>
+        <w:t>Poszukiwanie k najbliższych sąsiadów jest zagadnieniem optymalizacyjnym znajdowania najbliższych punktów w przestrzeni metrycznej. Problem ten definiowany jest w następujący sposób.</w:t>
+      </w:r>
+    </w:p>
+    <w:p>
+      <w:pPr>
+        <w:jc w:val="both"/>
+      </w:pPr>
+      <w:r>
+        <w:t xml:space="preserve">Niech </w:t>
+      </w:r>
+      <m:oMath>
+        <m:r>
+          <w:rPr>
+            <w:rFonts w:ascii="Cambria Math" w:hAnsi="Cambria Math"/>
+          </w:rPr>
+          <m:t>p</m:t>
+        </m:r>
+      </m:oMath>
+      <w:r>
+        <w:t xml:space="preserve"> będzie punktem zbioru </w:t>
+      </w:r>
+      <m:oMath>
+        <m:r>
+          <w:rPr>
+            <w:rFonts w:ascii="Cambria Math" w:hAnsi="Cambria Math"/>
+          </w:rPr>
+          <m:t>D</m:t>
+        </m:r>
+      </m:oMath>
+      <w:r>
+        <w:t xml:space="preserve">, a odległość między punktami </w:t>
+      </w:r>
+      <m:oMath>
+        <m:r>
+          <w:rPr>
+            <w:rFonts w:ascii="Cambria Math" w:hAnsi="Cambria Math"/>
+          </w:rPr>
+          <m:t>p</m:t>
+        </m:r>
+      </m:oMath>
+      <w:r>
+        <w:t xml:space="preserve"> i </w:t>
+      </w:r>
+      <m:oMath>
+        <m:r>
+          <w:rPr>
+            <w:rFonts w:ascii="Cambria Math" w:hAnsi="Cambria Math"/>
+          </w:rPr>
+          <m:t>q</m:t>
+        </m:r>
+      </m:oMath>
+      <w:r>
+        <w:t xml:space="preserve"> będzie </w:t>
+      </w:r>
+      <w:r>
+        <w:t>wyrażana</w:t>
+      </w:r>
+      <w:r>
+        <w:t xml:space="preserve"> jako </w:t>
+      </w:r>
+      <m:oMath>
+        <m:r>
+          <w:rPr>
+            <w:rFonts w:ascii="Cambria Math" w:hAnsi="Cambria Math"/>
+          </w:rPr>
+          <m:t>distance(p,q)</m:t>
+        </m:r>
+      </m:oMath>
+      <w:r>
+        <w:t xml:space="preserve">. Zbiór wszystkich punktów w </w:t>
+      </w:r>
+      <m:oMath>
+        <m:r>
+          <w:rPr>
+            <w:rFonts w:ascii="Cambria Math" w:hAnsi="Cambria Math"/>
+          </w:rPr>
+          <m:t>D</m:t>
+        </m:r>
+      </m:oMath>
+      <w:r>
+        <w:t xml:space="preserve">, które są różne od </w:t>
+      </w:r>
+      <m:oMath>
+        <m:r>
+          <w:rPr>
+            <w:rFonts w:ascii="Cambria Math" w:hAnsi="Cambria Math"/>
+          </w:rPr>
+          <m:t>p</m:t>
+        </m:r>
+      </m:oMath>
+      <w:r>
+        <w:t xml:space="preserve"> i bliższe </w:t>
+      </w:r>
+      <m:oMath>
+        <m:r>
+          <w:rPr>
+            <w:rFonts w:ascii="Cambria Math" w:hAnsi="Cambria Math"/>
+          </w:rPr>
+          <m:t>p</m:t>
+        </m:r>
+      </m:oMath>
+      <w:r>
+        <w:t xml:space="preserve"> niż </w:t>
+      </w:r>
+      <m:oMath>
+        <m:r>
+          <w:rPr>
+            <w:rFonts w:ascii="Cambria Math" w:hAnsi="Cambria Math"/>
+          </w:rPr>
+          <m:t>q</m:t>
+        </m:r>
+      </m:oMath>
+      <w:r>
+        <w:t xml:space="preserve"> będzie oznaczany przez </w:t>
+      </w:r>
+      <m:oMath>
+        <m:r>
+          <w:rPr>
+            <w:rFonts w:ascii="Cambria Math" w:hAnsi="Cambria Math"/>
+          </w:rPr>
+          <m:t>Closer(p,q)</m:t>
+        </m:r>
+      </m:oMath>
+      <w:r>
+        <w:t>; czyli:</w:t>
+      </w:r>
+    </w:p>
+    <w:p>
+      <w:pPr>
+        <w:jc w:val="both"/>
+      </w:pPr>
+      <m:oMathPara>
+        <m:oMath>
+          <m:r>
+            <w:rPr>
+              <w:rFonts w:ascii="Cambria Math" w:hAnsi="Cambria Math"/>
+            </w:rPr>
+            <m:t>Clos</m:t>
+          </m:r>
+          <m:r>
+            <w:rPr>
+              <w:rFonts w:ascii="Cambria Math" w:hAnsi="Cambria Math"/>
+            </w:rPr>
+            <m:t>er</m:t>
+          </m:r>
+          <m:d>
+            <m:dPr>
+              <m:ctrlPr>
+                <w:rPr>
+                  <w:rFonts w:ascii="Cambria Math" w:hAnsi="Cambria Math"/>
+                  <w:i/>
+                </w:rPr>
+              </m:ctrlPr>
+            </m:dPr>
+            <m:e>
+              <m:r>
+                <w:rPr>
+                  <w:rFonts w:ascii="Cambria Math" w:hAnsi="Cambria Math"/>
+                </w:rPr>
+                <m:t>p,q</m:t>
+              </m:r>
+            </m:e>
+          </m:d>
+          <m:r>
+            <w:rPr>
+              <w:rFonts w:ascii="Cambria Math" w:hAnsi="Cambria Math"/>
+            </w:rPr>
+            <m:t>=</m:t>
+          </m:r>
+          <m:d>
+            <m:dPr>
+              <m:begChr m:val="{"/>
+              <m:endChr m:val="}"/>
+              <m:ctrlPr>
+                <w:rPr>
+                  <w:rFonts w:ascii="Cambria Math" w:hAnsi="Cambria Math"/>
+                  <w:i/>
+                </w:rPr>
+              </m:ctrlPr>
+            </m:dPr>
+            <m:e>
+              <m:r>
+                <w:rPr>
+                  <w:rFonts w:ascii="Cambria Math" w:hAnsi="Cambria Math"/>
+                </w:rPr>
+                <m:t>s=D|q≠p∧distance</m:t>
+              </m:r>
+              <m:d>
+                <m:dPr>
+                  <m:ctrlPr>
+                    <w:rPr>
+                      <w:rFonts w:ascii="Cambria Math" w:hAnsi="Cambria Math"/>
+                      <w:i/>
+                    </w:rPr>
+                  </m:ctrlPr>
+                </m:dPr>
+                <m:e>
+                  <m:r>
+                    <w:rPr>
+                      <w:rFonts w:ascii="Cambria Math" w:hAnsi="Cambria Math"/>
+                    </w:rPr>
+                    <m:t>s,p</m:t>
+                  </m:r>
+                </m:e>
+              </m:d>
+              <m:r>
+                <w:rPr>
+                  <w:rFonts w:ascii="Cambria Math" w:hAnsi="Cambria Math"/>
+                </w:rPr>
+                <m:t>&lt;distance(q,p)</m:t>
+              </m:r>
+            </m:e>
+          </m:d>
+        </m:oMath>
+      </m:oMathPara>
+    </w:p>
+    <w:p>
+      <w:pPr>
+        <w:jc w:val="both"/>
+      </w:pPr>
+      <w:r>
+        <w:t xml:space="preserve">K sąsiedztwo punktu </w:t>
+      </w:r>
+      <m:oMath>
+        <m:r>
+          <w:rPr>
+            <w:rFonts w:ascii="Cambria Math" w:hAnsi="Cambria Math"/>
+          </w:rPr>
+          <m:t>p</m:t>
+        </m:r>
+      </m:oMath>
+      <w:r>
+        <w:t xml:space="preserve">, oznaczane przez </w:t>
+      </w:r>
+      <m:oMath>
+        <m:r>
+          <w:rPr>
+            <w:rFonts w:ascii="Cambria Math" w:hAnsi="Cambria Math"/>
+          </w:rPr>
+          <m:t>kNB(p)</m:t>
+        </m:r>
+      </m:oMath>
+      <w:r>
+        <w:t xml:space="preserve">, jest definiowane jako zbiór wszystkich punktów </w:t>
+      </w:r>
+      <m:oMath>
+        <m:r>
+          <w:rPr>
+            <w:rFonts w:ascii="Cambria Math" w:hAnsi="Cambria Math"/>
+          </w:rPr>
+          <m:t>q</m:t>
+        </m:r>
+      </m:oMath>
+      <w:r>
+        <w:t xml:space="preserve"> w D, </w:t>
+      </w:r>
+      <w:r>
+        <w:t xml:space="preserve">gdzie </w:t>
+      </w:r>
+      <m:oMath>
+        <m:r>
+          <w:rPr>
+            <w:rFonts w:ascii="Cambria Math" w:hAnsi="Cambria Math"/>
+          </w:rPr>
+          <m:t>q≠p</m:t>
+        </m:r>
+      </m:oMath>
+      <w:r>
+        <w:t xml:space="preserve">, takich, że liczba punktów różnych od </w:t>
+      </w:r>
+      <m:oMath>
+        <m:r>
+          <w:rPr>
+            <w:rFonts w:ascii="Cambria Math" w:hAnsi="Cambria Math"/>
+          </w:rPr>
+          <m:t>p</m:t>
+        </m:r>
+      </m:oMath>
+      <w:r>
+        <w:t xml:space="preserve"> i bliższych </w:t>
+      </w:r>
+      <m:oMath>
+        <m:r>
+          <w:rPr>
+            <w:rFonts w:ascii="Cambria Math" w:hAnsi="Cambria Math"/>
+          </w:rPr>
+          <m:t>p</m:t>
+        </m:r>
+      </m:oMath>
+      <w:r>
+        <w:t xml:space="preserve"> niż </w:t>
+      </w:r>
+      <m:oMath>
+        <m:r>
+          <w:rPr>
+            <w:rFonts w:ascii="Cambria Math" w:hAnsi="Cambria Math"/>
+          </w:rPr>
+          <m:t>q</m:t>
+        </m:r>
+      </m:oMath>
+      <w:r>
+        <w:t xml:space="preserve"> jest mniejsza niż </w:t>
+      </w:r>
+      <m:oMath>
+        <m:r>
+          <w:rPr>
+            <w:rFonts w:ascii="Cambria Math" w:hAnsi="Cambria Math"/>
+          </w:rPr>
+          <m:t>k</m:t>
+        </m:r>
+      </m:oMath>
+      <w:r>
+        <w:t>; czyli:</w:t>
+      </w:r>
+    </w:p>
+    <w:p>
+      <w:pPr>
+        <w:jc w:val="both"/>
+      </w:pPr>
+      <m:oMathPara>
+        <m:oMath>
+          <m:r>
+            <w:rPr>
+              <w:rFonts w:ascii="Cambria Math" w:hAnsi="Cambria Math"/>
+            </w:rPr>
+            <m:t>kNB</m:t>
+          </m:r>
+          <m:d>
+            <m:dPr>
+              <m:ctrlPr>
+                <w:rPr>
+                  <w:rFonts w:ascii="Cambria Math" w:hAnsi="Cambria Math"/>
+                  <w:i/>
+                </w:rPr>
+              </m:ctrlPr>
+            </m:dPr>
+            <m:e>
+              <m:r>
+                <w:rPr>
+                  <w:rFonts w:ascii="Cambria Math" w:hAnsi="Cambria Math"/>
+                </w:rPr>
+                <m:t>p</m:t>
+              </m:r>
+            </m:e>
+          </m:d>
+          <m:r>
+            <w:rPr>
+              <w:rFonts w:ascii="Cambria Math" w:hAnsi="Cambria Math"/>
+            </w:rPr>
+            <m:t>=</m:t>
+          </m:r>
+          <m:d>
+            <m:dPr>
+              <m:begChr m:val="{"/>
+              <m:endChr m:val="}"/>
+              <m:ctrlPr>
+                <w:rPr>
+                  <w:rFonts w:ascii="Cambria Math" w:hAnsi="Cambria Math"/>
+                  <w:i/>
+                </w:rPr>
+              </m:ctrlPr>
+            </m:dPr>
+            <m:e>
+              <m:r>
+                <w:rPr>
+                  <w:rFonts w:ascii="Cambria Math" w:hAnsi="Cambria Math"/>
+                </w:rPr>
+                <m:t>q∈D|q≠p∧</m:t>
+              </m:r>
+              <m:d>
+                <m:dPr>
+                  <m:begChr m:val="|"/>
+                  <m:endChr m:val="|"/>
+                  <m:ctrlPr>
+                    <w:rPr>
+                      <w:rFonts w:ascii="Cambria Math" w:hAnsi="Cambria Math"/>
+                      <w:i/>
+                    </w:rPr>
+                  </m:ctrlPr>
+                </m:dPr>
+                <m:e>
+                  <m:r>
+                    <w:rPr>
+                      <w:rFonts w:ascii="Cambria Math" w:hAnsi="Cambria Math"/>
+                    </w:rPr>
+                    <m:t>Closer</m:t>
+                  </m:r>
+                  <m:d>
+                    <m:dPr>
+                      <m:ctrlPr>
+                        <w:rPr>
+                          <w:rFonts w:ascii="Cambria Math" w:hAnsi="Cambria Math"/>
+                          <w:i/>
+                        </w:rPr>
+                      </m:ctrlPr>
+                    </m:dPr>
+                    <m:e>
+                      <m:r>
+                        <w:rPr>
+                          <w:rFonts w:ascii="Cambria Math" w:hAnsi="Cambria Math"/>
+                        </w:rPr>
+                        <m:t>p,q</m:t>
+                      </m:r>
+                    </m:e>
+                  </m:d>
+                </m:e>
+              </m:d>
+              <m:r>
+                <w:rPr>
+                  <w:rFonts w:ascii="Cambria Math" w:hAnsi="Cambria Math"/>
+                </w:rPr>
+                <m:t>&lt;k</m:t>
+              </m:r>
+            </m:e>
+          </m:d>
+        </m:oMath>
+      </m:oMathPara>
+    </w:p>
+    <w:p>
+      <w:pPr>
+        <w:jc w:val="both"/>
+      </w:pPr>
+      <w:r>
+        <w:t xml:space="preserve">W większości przypadków k sąsiedztwo wyznaczane jest w n wymiarowej przestrzeni euklidesowej a odległość mierzona jest odległością euklidesową lub odległością </w:t>
+      </w:r>
+      <w:proofErr w:type="spellStart"/>
+      <w:r>
+        <w:t>m</w:t>
+      </w:r>
+      <w:r>
+        <w:t>anhattan</w:t>
+      </w:r>
+      <w:proofErr w:type="spellEnd"/>
+      <w:r>
+        <w:t>.</w:t>
+      </w:r>
+    </w:p>
+    <w:p>
+      <w:pPr>
+        <w:jc w:val="both"/>
+      </w:pPr>
+      <w:r>
+        <w:lastRenderedPageBreak/>
+        <w:t xml:space="preserve">Problem wyszukiwania najbliższych sąsiadów pojawia się na wielu polach, </w:t>
+      </w:r>
+      <w:r>
+        <w:t>wśród których znajdują się</w:t>
+      </w:r>
+      <w:r>
+        <w:t>:</w:t>
+      </w:r>
+    </w:p>
+    <w:p>
+      <w:pPr>
+        <w:pStyle w:val="Akapitzlist"/>
+        <w:numPr>
+          <w:ilvl w:val="0"/>
+          <w:numId w:val="14"/>
+        </w:numPr>
+        <w:jc w:val="both"/>
+      </w:pPr>
+      <w:r>
+        <w:t>Rozpoznawanie wzorców,</w:t>
+      </w:r>
+    </w:p>
+    <w:p>
+      <w:pPr>
+        <w:pStyle w:val="Akapitzlist"/>
+        <w:numPr>
+          <w:ilvl w:val="0"/>
+          <w:numId w:val="14"/>
+        </w:numPr>
+        <w:jc w:val="both"/>
+      </w:pPr>
+      <w:r>
+        <w:t>Sekwencjonowanie DNA,</w:t>
+      </w:r>
+    </w:p>
+    <w:p>
+      <w:pPr>
+        <w:pStyle w:val="Akapitzlist"/>
+        <w:numPr>
+          <w:ilvl w:val="0"/>
+          <w:numId w:val="14"/>
+        </w:numPr>
+        <w:jc w:val="both"/>
+      </w:pPr>
+      <w:r>
+        <w:t>Systemy rekomendacji,</w:t>
+      </w:r>
+    </w:p>
+    <w:p>
+      <w:pPr>
+        <w:pStyle w:val="Akapitzlist"/>
+        <w:numPr>
+          <w:ilvl w:val="0"/>
+          <w:numId w:val="14"/>
+        </w:numPr>
+        <w:jc w:val="both"/>
+      </w:pPr>
+      <w:r>
+        <w:t>Analiza skupień.</w:t>
+      </w:r>
+    </w:p>
+    <w:p>
+      <w:pPr>
+        <w:ind w:firstLine="0"/>
+        <w:jc w:val="both"/>
+      </w:pPr>
+      <w:r>
+        <w:t xml:space="preserve">Istnieje </w:t>
+      </w:r>
+      <w:r>
+        <w:t>niemało</w:t>
+      </w:r>
+      <w:r>
+        <w:t xml:space="preserve"> metod rozwiązań problemu k najbliższych sąsiadów. </w:t>
+      </w:r>
+      <w:r>
+        <w:t>Użyteczność oraz jakość</w:t>
+      </w:r>
+      <w:r>
+        <w:t xml:space="preserve"> tych algorytmów determinowana jest przez złożoność czasową zapytań jak również koszt utrzymania </w:t>
+      </w:r>
+      <w:r>
+        <w:t xml:space="preserve">potrzebnych </w:t>
+      </w:r>
+      <w:r>
+        <w:t xml:space="preserve">struktur danych. Najprostszym z nich jest obliczanie odległości punktu zapytania </w:t>
+      </w:r>
+      <m:oMath>
+        <m:r>
+          <w:rPr>
+            <w:rFonts w:ascii="Cambria Math" w:hAnsi="Cambria Math"/>
+          </w:rPr>
+          <m:t>q</m:t>
+        </m:r>
+      </m:oMath>
+      <w:r>
+        <w:t xml:space="preserve"> do wszystkich punktów zbioru </w:t>
+      </w:r>
+      <m:oMath>
+        <m:r>
+          <w:rPr>
+            <w:rFonts w:ascii="Cambria Math" w:hAnsi="Cambria Math"/>
+          </w:rPr>
+          <m:t>Z</m:t>
+        </m:r>
+      </m:oMath>
+      <w:r>
+        <w:t xml:space="preserve">, śledząc </w:t>
+      </w:r>
+      <m:oMath>
+        <m:r>
+          <w:rPr>
+            <w:rFonts w:ascii="Cambria Math" w:hAnsi="Cambria Math"/>
+          </w:rPr>
+          <m:t>k</m:t>
+        </m:r>
+      </m:oMath>
+      <w:r>
+        <w:t xml:space="preserve"> dotychczasowo najlepszych punktów.</w:t>
+      </w:r>
+    </w:p>
+    <w:p>
+      <w:pPr>
+        <w:jc w:val="both"/>
+      </w:pPr>
+      <w:r>
+        <w:t>W niniejszej pracy problem k sąsiedztwa rozpatrywany jest w kontekście analizy skupień.</w:t>
+      </w:r>
+      <w:bookmarkStart w:id="24" w:name="_GoBack"/>
       <w:bookmarkEnd w:id="24"/>
     </w:p>
     <w:sectPr>
@@ -14274,7 +14868,7 @@
         <w:noProof/>
         <w:sz w:val="22"/>
       </w:rPr>
-      <w:t>2</w:t>
+      <w:t>13</w:t>
     </w:r>
     <w:r>
       <w:rPr>
@@ -15120,95 +15714,9 @@
     </w:lvl>
   </w:abstractNum>
   <w:abstractNum w:abstractNumId="5">
-    <w:nsid w:val="3F573F2E"/>
+    <w:nsid w:val="3F125D8C"/>
     <w:multiLevelType w:val="hybridMultilevel"/>
-    <w:tmpl w:val="FA3A2306"/>
-    <w:lvl w:ilvl="0" w:tplc="0415000F">
-      <w:start w:val="1"/>
-      <w:numFmt w:val="decimal"/>
-      <w:lvlText w:val="%1."/>
-      <w:lvlJc w:val="left"/>
-      <w:pPr>
-        <w:ind w:left="720" w:hanging="360"/>
-      </w:pPr>
-    </w:lvl>
-    <w:lvl w:ilvl="1" w:tplc="04150019" w:tentative="1">
-      <w:start w:val="1"/>
-      <w:numFmt w:val="lowerLetter"/>
-      <w:lvlText w:val="%2."/>
-      <w:lvlJc w:val="left"/>
-      <w:pPr>
-        <w:ind w:left="1440" w:hanging="360"/>
-      </w:pPr>
-    </w:lvl>
-    <w:lvl w:ilvl="2" w:tplc="0415001B" w:tentative="1">
-      <w:start w:val="1"/>
-      <w:numFmt w:val="lowerRoman"/>
-      <w:lvlText w:val="%3."/>
-      <w:lvlJc w:val="right"/>
-      <w:pPr>
-        <w:ind w:left="2160" w:hanging="180"/>
-      </w:pPr>
-    </w:lvl>
-    <w:lvl w:ilvl="3" w:tplc="0415000F" w:tentative="1">
-      <w:start w:val="1"/>
-      <w:numFmt w:val="decimal"/>
-      <w:lvlText w:val="%4."/>
-      <w:lvlJc w:val="left"/>
-      <w:pPr>
-        <w:ind w:left="2880" w:hanging="360"/>
-      </w:pPr>
-    </w:lvl>
-    <w:lvl w:ilvl="4" w:tplc="04150019" w:tentative="1">
-      <w:start w:val="1"/>
-      <w:numFmt w:val="lowerLetter"/>
-      <w:lvlText w:val="%5."/>
-      <w:lvlJc w:val="left"/>
-      <w:pPr>
-        <w:ind w:left="3600" w:hanging="360"/>
-      </w:pPr>
-    </w:lvl>
-    <w:lvl w:ilvl="5" w:tplc="0415001B" w:tentative="1">
-      <w:start w:val="1"/>
-      <w:numFmt w:val="lowerRoman"/>
-      <w:lvlText w:val="%6."/>
-      <w:lvlJc w:val="right"/>
-      <w:pPr>
-        <w:ind w:left="4320" w:hanging="180"/>
-      </w:pPr>
-    </w:lvl>
-    <w:lvl w:ilvl="6" w:tplc="0415000F" w:tentative="1">
-      <w:start w:val="1"/>
-      <w:numFmt w:val="decimal"/>
-      <w:lvlText w:val="%7."/>
-      <w:lvlJc w:val="left"/>
-      <w:pPr>
-        <w:ind w:left="5040" w:hanging="360"/>
-      </w:pPr>
-    </w:lvl>
-    <w:lvl w:ilvl="7" w:tplc="04150019" w:tentative="1">
-      <w:start w:val="1"/>
-      <w:numFmt w:val="lowerLetter"/>
-      <w:lvlText w:val="%8."/>
-      <w:lvlJc w:val="left"/>
-      <w:pPr>
-        <w:ind w:left="5760" w:hanging="360"/>
-      </w:pPr>
-    </w:lvl>
-    <w:lvl w:ilvl="8" w:tplc="0415001B" w:tentative="1">
-      <w:start w:val="1"/>
-      <w:numFmt w:val="lowerRoman"/>
-      <w:lvlText w:val="%9."/>
-      <w:lvlJc w:val="right"/>
-      <w:pPr>
-        <w:ind w:left="6480" w:hanging="180"/>
-      </w:pPr>
-    </w:lvl>
-  </w:abstractNum>
-  <w:abstractNum w:abstractNumId="6">
-    <w:nsid w:val="420445A1"/>
-    <w:multiLevelType w:val="hybridMultilevel"/>
-    <w:tmpl w:val="F5B8178C"/>
+    <w:tmpl w:val="FFC000A2"/>
     <w:lvl w:ilvl="0" w:tplc="04150001">
       <w:start w:val="1"/>
       <w:numFmt w:val="bullet"/>
@@ -15318,17 +15826,17 @@
       </w:rPr>
     </w:lvl>
   </w:abstractNum>
-  <w:abstractNum w:abstractNumId="7">
-    <w:nsid w:val="43BC437B"/>
+  <w:abstractNum w:abstractNumId="6">
+    <w:nsid w:val="3F573F2E"/>
     <w:multiLevelType w:val="hybridMultilevel"/>
-    <w:tmpl w:val="FFAAA84A"/>
-    <w:lvl w:ilvl="0" w:tplc="04150017">
+    <w:tmpl w:val="FA3A2306"/>
+    <w:lvl w:ilvl="0" w:tplc="0415000F">
       <w:start w:val="1"/>
-      <w:numFmt w:val="lowerLetter"/>
-      <w:lvlText w:val="%1)"/>
+      <w:numFmt w:val="decimal"/>
+      <w:lvlText w:val="%1."/>
       <w:lvlJc w:val="left"/>
       <w:pPr>
-        <w:ind w:left="1287" w:hanging="360"/>
+        <w:ind w:left="720" w:hanging="360"/>
       </w:pPr>
     </w:lvl>
     <w:lvl w:ilvl="1" w:tplc="04150019" w:tentative="1">
@@ -15337,7 +15845,7 @@
       <w:lvlText w:val="%2."/>
       <w:lvlJc w:val="left"/>
       <w:pPr>
-        <w:ind w:left="2007" w:hanging="360"/>
+        <w:ind w:left="1440" w:hanging="360"/>
       </w:pPr>
     </w:lvl>
     <w:lvl w:ilvl="2" w:tplc="0415001B" w:tentative="1">
@@ -15346,7 +15854,7 @@
       <w:lvlText w:val="%3."/>
       <w:lvlJc w:val="right"/>
       <w:pPr>
-        <w:ind w:left="2727" w:hanging="180"/>
+        <w:ind w:left="2160" w:hanging="180"/>
       </w:pPr>
     </w:lvl>
     <w:lvl w:ilvl="3" w:tplc="0415000F" w:tentative="1">
@@ -15355,7 +15863,7 @@
       <w:lvlText w:val="%4."/>
       <w:lvlJc w:val="left"/>
       <w:pPr>
-        <w:ind w:left="3447" w:hanging="360"/>
+        <w:ind w:left="2880" w:hanging="360"/>
       </w:pPr>
     </w:lvl>
     <w:lvl w:ilvl="4" w:tplc="04150019" w:tentative="1">
@@ -15364,7 +15872,7 @@
       <w:lvlText w:val="%5."/>
       <w:lvlJc w:val="left"/>
       <w:pPr>
-        <w:ind w:left="4167" w:hanging="360"/>
+        <w:ind w:left="3600" w:hanging="360"/>
       </w:pPr>
     </w:lvl>
     <w:lvl w:ilvl="5" w:tplc="0415001B" w:tentative="1">
@@ -15373,7 +15881,7 @@
       <w:lvlText w:val="%6."/>
       <w:lvlJc w:val="right"/>
       <w:pPr>
-        <w:ind w:left="4887" w:hanging="180"/>
+        <w:ind w:left="4320" w:hanging="180"/>
       </w:pPr>
     </w:lvl>
     <w:lvl w:ilvl="6" w:tplc="0415000F" w:tentative="1">
@@ -15382,7 +15890,7 @@
       <w:lvlText w:val="%7."/>
       <w:lvlJc w:val="left"/>
       <w:pPr>
-        <w:ind w:left="5607" w:hanging="360"/>
+        <w:ind w:left="5040" w:hanging="360"/>
       </w:pPr>
     </w:lvl>
     <w:lvl w:ilvl="7" w:tplc="04150019" w:tentative="1">
@@ -15391,7 +15899,7 @@
       <w:lvlText w:val="%8."/>
       <w:lvlJc w:val="left"/>
       <w:pPr>
-        <w:ind w:left="6327" w:hanging="360"/>
+        <w:ind w:left="5760" w:hanging="360"/>
       </w:pPr>
     </w:lvl>
     <w:lvl w:ilvl="8" w:tplc="0415001B" w:tentative="1">
@@ -15400,14 +15908,14 @@
       <w:lvlText w:val="%9."/>
       <w:lvlJc w:val="right"/>
       <w:pPr>
-        <w:ind w:left="7047" w:hanging="180"/>
+        <w:ind w:left="6480" w:hanging="180"/>
       </w:pPr>
     </w:lvl>
   </w:abstractNum>
-  <w:abstractNum w:abstractNumId="8">
-    <w:nsid w:val="5DAF40B7"/>
+  <w:abstractNum w:abstractNumId="7">
+    <w:nsid w:val="420445A1"/>
     <w:multiLevelType w:val="hybridMultilevel"/>
-    <w:tmpl w:val="CFAECC58"/>
+    <w:tmpl w:val="F5B8178C"/>
     <w:lvl w:ilvl="0" w:tplc="04150001">
       <w:start w:val="1"/>
       <w:numFmt w:val="bullet"/>
@@ -15517,7 +16025,206 @@
       </w:rPr>
     </w:lvl>
   </w:abstractNum>
+  <w:abstractNum w:abstractNumId="8">
+    <w:nsid w:val="43BC437B"/>
+    <w:multiLevelType w:val="hybridMultilevel"/>
+    <w:tmpl w:val="FFAAA84A"/>
+    <w:lvl w:ilvl="0" w:tplc="04150017">
+      <w:start w:val="1"/>
+      <w:numFmt w:val="lowerLetter"/>
+      <w:lvlText w:val="%1)"/>
+      <w:lvlJc w:val="left"/>
+      <w:pPr>
+        <w:ind w:left="1287" w:hanging="360"/>
+      </w:pPr>
+    </w:lvl>
+    <w:lvl w:ilvl="1" w:tplc="04150019" w:tentative="1">
+      <w:start w:val="1"/>
+      <w:numFmt w:val="lowerLetter"/>
+      <w:lvlText w:val="%2."/>
+      <w:lvlJc w:val="left"/>
+      <w:pPr>
+        <w:ind w:left="2007" w:hanging="360"/>
+      </w:pPr>
+    </w:lvl>
+    <w:lvl w:ilvl="2" w:tplc="0415001B" w:tentative="1">
+      <w:start w:val="1"/>
+      <w:numFmt w:val="lowerRoman"/>
+      <w:lvlText w:val="%3."/>
+      <w:lvlJc w:val="right"/>
+      <w:pPr>
+        <w:ind w:left="2727" w:hanging="180"/>
+      </w:pPr>
+    </w:lvl>
+    <w:lvl w:ilvl="3" w:tplc="0415000F" w:tentative="1">
+      <w:start w:val="1"/>
+      <w:numFmt w:val="decimal"/>
+      <w:lvlText w:val="%4."/>
+      <w:lvlJc w:val="left"/>
+      <w:pPr>
+        <w:ind w:left="3447" w:hanging="360"/>
+      </w:pPr>
+    </w:lvl>
+    <w:lvl w:ilvl="4" w:tplc="04150019" w:tentative="1">
+      <w:start w:val="1"/>
+      <w:numFmt w:val="lowerLetter"/>
+      <w:lvlText w:val="%5."/>
+      <w:lvlJc w:val="left"/>
+      <w:pPr>
+        <w:ind w:left="4167" w:hanging="360"/>
+      </w:pPr>
+    </w:lvl>
+    <w:lvl w:ilvl="5" w:tplc="0415001B" w:tentative="1">
+      <w:start w:val="1"/>
+      <w:numFmt w:val="lowerRoman"/>
+      <w:lvlText w:val="%6."/>
+      <w:lvlJc w:val="right"/>
+      <w:pPr>
+        <w:ind w:left="4887" w:hanging="180"/>
+      </w:pPr>
+    </w:lvl>
+    <w:lvl w:ilvl="6" w:tplc="0415000F" w:tentative="1">
+      <w:start w:val="1"/>
+      <w:numFmt w:val="decimal"/>
+      <w:lvlText w:val="%7."/>
+      <w:lvlJc w:val="left"/>
+      <w:pPr>
+        <w:ind w:left="5607" w:hanging="360"/>
+      </w:pPr>
+    </w:lvl>
+    <w:lvl w:ilvl="7" w:tplc="04150019" w:tentative="1">
+      <w:start w:val="1"/>
+      <w:numFmt w:val="lowerLetter"/>
+      <w:lvlText w:val="%8."/>
+      <w:lvlJc w:val="left"/>
+      <w:pPr>
+        <w:ind w:left="6327" w:hanging="360"/>
+      </w:pPr>
+    </w:lvl>
+    <w:lvl w:ilvl="8" w:tplc="0415001B" w:tentative="1">
+      <w:start w:val="1"/>
+      <w:numFmt w:val="lowerRoman"/>
+      <w:lvlText w:val="%9."/>
+      <w:lvlJc w:val="right"/>
+      <w:pPr>
+        <w:ind w:left="7047" w:hanging="180"/>
+      </w:pPr>
+    </w:lvl>
+  </w:abstractNum>
   <w:abstractNum w:abstractNumId="9">
+    <w:nsid w:val="5DAF40B7"/>
+    <w:multiLevelType w:val="hybridMultilevel"/>
+    <w:tmpl w:val="CFAECC58"/>
+    <w:lvl w:ilvl="0" w:tplc="04150001">
+      <w:start w:val="1"/>
+      <w:numFmt w:val="bullet"/>
+      <w:lvlText w:val=""/>
+      <w:lvlJc w:val="left"/>
+      <w:pPr>
+        <w:ind w:left="1287" w:hanging="360"/>
+      </w:pPr>
+      <w:rPr>
+        <w:rFonts w:ascii="Symbol" w:hAnsi="Symbol" w:hint="default"/>
+      </w:rPr>
+    </w:lvl>
+    <w:lvl w:ilvl="1" w:tplc="04150003" w:tentative="1">
+      <w:start w:val="1"/>
+      <w:numFmt w:val="bullet"/>
+      <w:lvlText w:val="o"/>
+      <w:lvlJc w:val="left"/>
+      <w:pPr>
+        <w:ind w:left="2007" w:hanging="360"/>
+      </w:pPr>
+      <w:rPr>
+        <w:rFonts w:ascii="Courier New" w:hAnsi="Courier New" w:cs="Courier New" w:hint="default"/>
+      </w:rPr>
+    </w:lvl>
+    <w:lvl w:ilvl="2" w:tplc="04150005" w:tentative="1">
+      <w:start w:val="1"/>
+      <w:numFmt w:val="bullet"/>
+      <w:lvlText w:val=""/>
+      <w:lvlJc w:val="left"/>
+      <w:pPr>
+        <w:ind w:left="2727" w:hanging="360"/>
+      </w:pPr>
+      <w:rPr>
+        <w:rFonts w:ascii="Wingdings" w:hAnsi="Wingdings" w:hint="default"/>
+      </w:rPr>
+    </w:lvl>
+    <w:lvl w:ilvl="3" w:tplc="04150001" w:tentative="1">
+      <w:start w:val="1"/>
+      <w:numFmt w:val="bullet"/>
+      <w:lvlText w:val=""/>
+      <w:lvlJc w:val="left"/>
+      <w:pPr>
+        <w:ind w:left="3447" w:hanging="360"/>
+      </w:pPr>
+      <w:rPr>
+        <w:rFonts w:ascii="Symbol" w:hAnsi="Symbol" w:hint="default"/>
+      </w:rPr>
+    </w:lvl>
+    <w:lvl w:ilvl="4" w:tplc="04150003" w:tentative="1">
+      <w:start w:val="1"/>
+      <w:numFmt w:val="bullet"/>
+      <w:lvlText w:val="o"/>
+      <w:lvlJc w:val="left"/>
+      <w:pPr>
+        <w:ind w:left="4167" w:hanging="360"/>
+      </w:pPr>
+      <w:rPr>
+        <w:rFonts w:ascii="Courier New" w:hAnsi="Courier New" w:cs="Courier New" w:hint="default"/>
+      </w:rPr>
+    </w:lvl>
+    <w:lvl w:ilvl="5" w:tplc="04150005" w:tentative="1">
+      <w:start w:val="1"/>
+      <w:numFmt w:val="bullet"/>
+      <w:lvlText w:val=""/>
+      <w:lvlJc w:val="left"/>
+      <w:pPr>
+        <w:ind w:left="4887" w:hanging="360"/>
+      </w:pPr>
+      <w:rPr>
+        <w:rFonts w:ascii="Wingdings" w:hAnsi="Wingdings" w:hint="default"/>
+      </w:rPr>
+    </w:lvl>
+    <w:lvl w:ilvl="6" w:tplc="04150001" w:tentative="1">
+      <w:start w:val="1"/>
+      <w:numFmt w:val="bullet"/>
+      <w:lvlText w:val=""/>
+      <w:lvlJc w:val="left"/>
+      <w:pPr>
+        <w:ind w:left="5607" w:hanging="360"/>
+      </w:pPr>
+      <w:rPr>
+        <w:rFonts w:ascii="Symbol" w:hAnsi="Symbol" w:hint="default"/>
+      </w:rPr>
+    </w:lvl>
+    <w:lvl w:ilvl="7" w:tplc="04150003" w:tentative="1">
+      <w:start w:val="1"/>
+      <w:numFmt w:val="bullet"/>
+      <w:lvlText w:val="o"/>
+      <w:lvlJc w:val="left"/>
+      <w:pPr>
+        <w:ind w:left="6327" w:hanging="360"/>
+      </w:pPr>
+      <w:rPr>
+        <w:rFonts w:ascii="Courier New" w:hAnsi="Courier New" w:cs="Courier New" w:hint="default"/>
+      </w:rPr>
+    </w:lvl>
+    <w:lvl w:ilvl="8" w:tplc="04150005" w:tentative="1">
+      <w:start w:val="1"/>
+      <w:numFmt w:val="bullet"/>
+      <w:lvlText w:val=""/>
+      <w:lvlJc w:val="left"/>
+      <w:pPr>
+        <w:ind w:left="7047" w:hanging="360"/>
+      </w:pPr>
+      <w:rPr>
+        <w:rFonts w:ascii="Wingdings" w:hAnsi="Wingdings" w:hint="default"/>
+      </w:rPr>
+    </w:lvl>
+  </w:abstractNum>
+  <w:abstractNum w:abstractNumId="10">
     <w:nsid w:val="5FB61E04"/>
     <w:multiLevelType w:val="multilevel"/>
     <w:tmpl w:val="0415001F"/>
@@ -15606,7 +16313,7 @@
       </w:pPr>
     </w:lvl>
   </w:abstractNum>
-  <w:abstractNum w:abstractNumId="10">
+  <w:abstractNum w:abstractNumId="11">
     <w:nsid w:val="70C87B8B"/>
     <w:multiLevelType w:val="hybridMultilevel"/>
     <w:tmpl w:val="BD92010A"/>
@@ -15692,7 +16399,7 @@
       </w:pPr>
     </w:lvl>
   </w:abstractNum>
-  <w:abstractNum w:abstractNumId="11">
+  <w:abstractNum w:abstractNumId="12">
     <w:nsid w:val="7587163C"/>
     <w:multiLevelType w:val="multilevel"/>
     <w:tmpl w:val="520ABDA8"/>
@@ -15805,7 +16512,7 @@
       </w:rPr>
     </w:lvl>
   </w:abstractNum>
-  <w:abstractNum w:abstractNumId="12">
+  <w:abstractNum w:abstractNumId="13">
     <w:nsid w:val="776F1E2B"/>
     <w:multiLevelType w:val="hybridMultilevel"/>
     <w:tmpl w:val="F9F82830"/>
@@ -15919,19 +16626,19 @@
     </w:lvl>
   </w:abstractNum>
   <w:num w:numId="1">
-    <w:abstractNumId w:val="5"/>
+    <w:abstractNumId w:val="6"/>
   </w:num>
   <w:num w:numId="2">
     <w:abstractNumId w:val="0"/>
   </w:num>
   <w:num w:numId="3">
-    <w:abstractNumId w:val="9"/>
+    <w:abstractNumId w:val="10"/>
   </w:num>
   <w:num w:numId="4">
     <w:abstractNumId w:val="1"/>
   </w:num>
   <w:num w:numId="5">
-    <w:abstractNumId w:val="11"/>
+    <w:abstractNumId w:val="12"/>
   </w:num>
   <w:num w:numId="6">
     <w:abstractNumId w:val="2"/>
@@ -15943,19 +16650,22 @@
     <w:abstractNumId w:val="3"/>
   </w:num>
   <w:num w:numId="9">
+    <w:abstractNumId w:val="9"/>
+  </w:num>
+  <w:num w:numId="10">
     <w:abstractNumId w:val="8"/>
   </w:num>
-  <w:num w:numId="10">
+  <w:num w:numId="11">
+    <w:abstractNumId w:val="11"/>
+  </w:num>
+  <w:num w:numId="12">
+    <w:abstractNumId w:val="13"/>
+  </w:num>
+  <w:num w:numId="13">
     <w:abstractNumId w:val="7"/>
   </w:num>
-  <w:num w:numId="11">
-    <w:abstractNumId w:val="10"/>
-  </w:num>
-  <w:num w:numId="12">
-    <w:abstractNumId w:val="12"/>
-  </w:num>
-  <w:num w:numId="13">
-    <w:abstractNumId w:val="6"/>
+  <w:num w:numId="14">
+    <w:abstractNumId w:val="5"/>
   </w:num>
 </w:numbering>
 </file>
@@ -17450,6 +18160,515 @@
 </w:styles>
 </file>
 
+<file path=word/glossary/document.xml><?xml version="1.0" encoding="utf-8"?>
+<w:glossaryDocument xmlns:wpc="http://schemas.microsoft.com/office/word/2010/wordprocessingCanvas" xmlns:mc="http://schemas.openxmlformats.org/markup-compatibility/2006" xmlns:o="urn:schemas-microsoft-com:office:office" xmlns:r="http://schemas.openxmlformats.org/officeDocument/2006/relationships" xmlns:m="http://schemas.openxmlformats.org/officeDocument/2006/math" xmlns:v="urn:schemas-microsoft-com:vml" xmlns:wp14="http://schemas.microsoft.com/office/word/2010/wordprocessingDrawing" xmlns:wp="http://schemas.openxmlformats.org/drawingml/2006/wordprocessingDrawing" xmlns:w10="urn:schemas-microsoft-com:office:word" xmlns:w="http://schemas.openxmlformats.org/wordprocessingml/2006/main" xmlns:w14="http://schemas.microsoft.com/office/word/2010/wordml" xmlns:wpg="http://schemas.microsoft.com/office/word/2010/wordprocessingGroup" xmlns:wpi="http://schemas.microsoft.com/office/word/2010/wordprocessingInk" xmlns:wne="http://schemas.microsoft.com/office/word/2006/wordml" xmlns:wps="http://schemas.microsoft.com/office/word/2010/wordprocessingShape" mc:Ignorable="w14 wp14"/>
+</file>
+
+<file path=word/glossary/fontTable.xml><?xml version="1.0" encoding="utf-8"?>
+<w:fonts xmlns:mc="http://schemas.openxmlformats.org/markup-compatibility/2006" xmlns:r="http://schemas.openxmlformats.org/officeDocument/2006/relationships" xmlns:w="http://schemas.openxmlformats.org/wordprocessingml/2006/main" xmlns:w14="http://schemas.microsoft.com/office/word/2010/wordml" mc:Ignorable="w14">
+  <w:font w:name="Times New Roman">
+    <w:panose1 w:val="02020603050405020304"/>
+    <w:charset w:val="EE"/>
+    <w:family w:val="roman"/>
+    <w:pitch w:val="variable"/>
+    <w:sig w:usb0="E0002AFF" w:usb1="C0007841" w:usb2="00000009" w:usb3="00000000" w:csb0="000001FF" w:csb1="00000000"/>
+  </w:font>
+  <w:font w:name="Symbol">
+    <w:panose1 w:val="05050102010706020507"/>
+    <w:charset w:val="02"/>
+    <w:family w:val="roman"/>
+    <w:pitch w:val="variable"/>
+    <w:sig w:usb0="00000000" w:usb1="10000000" w:usb2="00000000" w:usb3="00000000" w:csb0="80000000" w:csb1="00000000"/>
+  </w:font>
+  <w:font w:name="Courier New">
+    <w:panose1 w:val="02070309020205020404"/>
+    <w:charset w:val="EE"/>
+    <w:family w:val="modern"/>
+    <w:pitch w:val="fixed"/>
+    <w:sig w:usb0="E0002AFF" w:usb1="C0007843" w:usb2="00000009" w:usb3="00000000" w:csb0="000001FF" w:csb1="00000000"/>
+  </w:font>
+  <w:font w:name="Wingdings">
+    <w:panose1 w:val="05000000000000000000"/>
+    <w:charset w:val="02"/>
+    <w:family w:val="auto"/>
+    <w:pitch w:val="variable"/>
+    <w:sig w:usb0="00000000" w:usb1="10000000" w:usb2="00000000" w:usb3="00000000" w:csb0="80000000" w:csb1="00000000"/>
+  </w:font>
+  <w:font w:name="Cambria">
+    <w:panose1 w:val="02040503050406030204"/>
+    <w:charset w:val="EE"/>
+    <w:family w:val="roman"/>
+    <w:pitch w:val="variable"/>
+    <w:sig w:usb0="E00002FF" w:usb1="400004FF" w:usb2="00000000" w:usb3="00000000" w:csb0="0000019F" w:csb1="00000000"/>
+  </w:font>
+  <w:font w:name="Tahoma">
+    <w:panose1 w:val="020B0604030504040204"/>
+    <w:charset w:val="EE"/>
+    <w:family w:val="swiss"/>
+    <w:pitch w:val="variable"/>
+    <w:sig w:usb0="E1002EFF" w:usb1="C000605B" w:usb2="00000029" w:usb3="00000000" w:csb0="000101FF" w:csb1="00000000"/>
+  </w:font>
+  <w:font w:name="Calibri">
+    <w:panose1 w:val="020F0502020204030204"/>
+    <w:charset w:val="EE"/>
+    <w:family w:val="swiss"/>
+    <w:pitch w:val="variable"/>
+    <w:sig w:usb0="E00002FF" w:usb1="4000ACFF" w:usb2="00000001" w:usb3="00000000" w:csb0="0000019F" w:csb1="00000000"/>
+  </w:font>
+  <w:font w:name="Cambria Math">
+    <w:panose1 w:val="02040503050406030204"/>
+    <w:charset w:val="EE"/>
+    <w:family w:val="roman"/>
+    <w:pitch w:val="variable"/>
+    <w:sig w:usb0="E00002FF" w:usb1="420024FF" w:usb2="00000000" w:usb3="00000000" w:csb0="0000019F" w:csb1="00000000"/>
+  </w:font>
+</w:fonts>
+</file>
+
+<file path=word/glossary/settings.xml><?xml version="1.0" encoding="utf-8"?>
+<w:settings xmlns:mc="http://schemas.openxmlformats.org/markup-compatibility/2006" xmlns:o="urn:schemas-microsoft-com:office:office" xmlns:r="http://schemas.openxmlformats.org/officeDocument/2006/relationships" xmlns:m="http://schemas.openxmlformats.org/officeDocument/2006/math" xmlns:v="urn:schemas-microsoft-com:vml" xmlns:w10="urn:schemas-microsoft-com:office:word" xmlns:w="http://schemas.openxmlformats.org/wordprocessingml/2006/main" xmlns:w14="http://schemas.microsoft.com/office/word/2010/wordml" xmlns:sl="http://schemas.openxmlformats.org/schemaLibrary/2006/main" mc:Ignorable="w14">
+  <w:view w:val="normal"/>
+  <w:defaultTabStop w:val="708"/>
+  <w:hyphenationZone w:val="425"/>
+  <w:characterSpacingControl w:val="doNotCompress"/>
+  <w:compat>
+    <w:useFELayout/>
+    <w:compatSetting w:name="compatibilityMode" w:uri="http://schemas.microsoft.com/office/word" w:val="14"/>
+    <w:compatSetting w:name="overrideTableStyleFontSizeAndJustification" w:uri="http://schemas.microsoft.com/office/word" w:val="1"/>
+    <w:compatSetting w:name="enableOpenTypeFeatures" w:uri="http://schemas.microsoft.com/office/word" w:val="1"/>
+    <w:compatSetting w:name="doNotFlipMirrorIndents" w:uri="http://schemas.microsoft.com/office/word" w:val="1"/>
+  </w:compat>
+  <w:rsids>
+    <w:rsidRoot w:val="00B23F0D"/>
+    <w:rsid w:val="00B23F0D"/>
+  </w:rsids>
+  <m:mathPr>
+    <m:mathFont m:val="Cambria Math"/>
+    <m:brkBin m:val="before"/>
+    <m:brkBinSub m:val="--"/>
+    <m:smallFrac m:val="0"/>
+    <m:dispDef/>
+    <m:lMargin m:val="0"/>
+    <m:rMargin m:val="0"/>
+    <m:defJc m:val="centerGroup"/>
+    <m:wrapIndent m:val="1440"/>
+    <m:intLim m:val="subSup"/>
+    <m:naryLim m:val="undOvr"/>
+  </m:mathPr>
+  <w:themeFontLang w:val="pl-PL"/>
+  <w:clrSchemeMapping w:bg1="light1" w:t1="dark1" w:bg2="light2" w:t2="dark2" w:accent1="accent1" w:accent2="accent2" w:accent3="accent3" w:accent4="accent4" w:accent5="accent5" w:accent6="accent6" w:hyperlink="hyperlink" w:followedHyperlink="followedHyperlink"/>
+  <w:decimalSymbol w:val=","/>
+  <w:listSeparator w:val=";"/>
+</w:settings>
+</file>
+
+<file path=word/glossary/styles.xml><?xml version="1.0" encoding="utf-8"?>
+<w:styles xmlns:mc="http://schemas.openxmlformats.org/markup-compatibility/2006" xmlns:r="http://schemas.openxmlformats.org/officeDocument/2006/relationships" xmlns:w="http://schemas.openxmlformats.org/wordprocessingml/2006/main" xmlns:w14="http://schemas.microsoft.com/office/word/2010/wordml" mc:Ignorable="w14">
+  <w:docDefaults>
+    <w:rPrDefault>
+      <w:rPr>
+        <w:rFonts w:asciiTheme="minorHAnsi" w:eastAsiaTheme="minorEastAsia" w:hAnsiTheme="minorHAnsi" w:cstheme="minorBidi"/>
+        <w:sz w:val="22"/>
+        <w:szCs w:val="22"/>
+        <w:lang w:val="pl-PL" w:eastAsia="pl-PL" w:bidi="ar-SA"/>
+      </w:rPr>
+    </w:rPrDefault>
+    <w:pPrDefault>
+      <w:pPr>
+        <w:spacing w:after="200" w:line="276" w:lineRule="auto"/>
+      </w:pPr>
+    </w:pPrDefault>
+  </w:docDefaults>
+  <w:latentStyles w:defLockedState="0" w:defUIPriority="99" w:defSemiHidden="1" w:defUnhideWhenUsed="1" w:defQFormat="0" w:count="267">
+    <w:lsdException w:name="Normal" w:semiHidden="0" w:uiPriority="0" w:unhideWhenUsed="0" w:qFormat="1"/>
+    <w:lsdException w:name="heading 1" w:semiHidden="0" w:uiPriority="9" w:unhideWhenUsed="0" w:qFormat="1"/>
+    <w:lsdException w:name="heading 2" w:uiPriority="9" w:qFormat="1"/>
+    <w:lsdException w:name="heading 3" w:uiPriority="9" w:qFormat="1"/>
+    <w:lsdException w:name="heading 4" w:uiPriority="9" w:qFormat="1"/>
+    <w:lsdException w:name="heading 5" w:uiPriority="9" w:qFormat="1"/>
+    <w:lsdException w:name="heading 6" w:uiPriority="9" w:qFormat="1"/>
+    <w:lsdException w:name="heading 7" w:uiPriority="9" w:qFormat="1"/>
+    <w:lsdException w:name="heading 8" w:uiPriority="9" w:qFormat="1"/>
+    <w:lsdException w:name="heading 9" w:uiPriority="9" w:qFormat="1"/>
+    <w:lsdException w:name="toc 1" w:uiPriority="39"/>
+    <w:lsdException w:name="toc 2" w:uiPriority="39"/>
+    <w:lsdException w:name="toc 3" w:uiPriority="39"/>
+    <w:lsdException w:name="toc 4" w:uiPriority="39"/>
+    <w:lsdException w:name="toc 5" w:uiPriority="39"/>
+    <w:lsdException w:name="toc 6" w:uiPriority="39"/>
+    <w:lsdException w:name="toc 7" w:uiPriority="39"/>
+    <w:lsdException w:name="toc 8" w:uiPriority="39"/>
+    <w:lsdException w:name="toc 9" w:uiPriority="39"/>
+    <w:lsdException w:name="caption" w:uiPriority="35" w:qFormat="1"/>
+    <w:lsdException w:name="Title" w:semiHidden="0" w:uiPriority="10" w:unhideWhenUsed="0" w:qFormat="1"/>
+    <w:lsdException w:name="Default Paragraph Font" w:uiPriority="1"/>
+    <w:lsdException w:name="Subtitle" w:semiHidden="0" w:uiPriority="11" w:unhideWhenUsed="0" w:qFormat="1"/>
+    <w:lsdException w:name="Strong" w:semiHidden="0" w:uiPriority="22" w:unhideWhenUsed="0" w:qFormat="1"/>
+    <w:lsdException w:name="Emphasis" w:semiHidden="0" w:uiPriority="20" w:unhideWhenUsed="0" w:qFormat="1"/>
+    <w:lsdException w:name="Table Grid" w:semiHidden="0" w:uiPriority="59" w:unhideWhenUsed="0"/>
+    <w:lsdException w:name="Placeholder Text" w:unhideWhenUsed="0"/>
+    <w:lsdException w:name="No Spacing" w:semiHidden="0" w:uiPriority="1" w:unhideWhenUsed="0" w:qFormat="1"/>
+    <w:lsdException w:name="Light Shading" w:semiHidden="0" w:uiPriority="60" w:unhideWhenUsed="0"/>
+    <w:lsdException w:name="Light List" w:semiHidden="0" w:uiPriority="61" w:unhideWhenUsed="0"/>
+    <w:lsdException w:name="Light Grid" w:semiHidden="0" w:uiPriority="62" w:unhideWhenUsed="0"/>
+    <w:lsdException w:name="Medium Shading 1" w:semiHidden="0" w:uiPriority="63" w:unhideWhenUsed="0"/>
+    <w:lsdException w:name="Medium Shading 2" w:semiHidden="0" w:uiPriority="64" w:unhideWhenUsed="0"/>
+    <w:lsdException w:name="Medium List 1" w:semiHidden="0" w:uiPriority="65" w:unhideWhenUsed="0"/>
+    <w:lsdException w:name="Medium List 2" w:semiHidden="0" w:uiPriority="66" w:unhideWhenUsed="0"/>
+    <w:lsdException w:name="Medium Grid 1" w:semiHidden="0" w:uiPriority="67" w:unhideWhenUsed="0"/>
+    <w:lsdException w:name="Medium Grid 2" w:semiHidden="0" w:uiPriority="68" w:unhideWhenUsed="0"/>
+    <w:lsdException w:name="Medium Grid 3" w:semiHidden="0" w:uiPriority="69" w:unhideWhenUsed="0"/>
+    <w:lsdException w:name="Dark List" w:semiHidden="0" w:uiPriority="70" w:unhideWhenUsed="0"/>
+    <w:lsdException w:name="Colorful Shading" w:semiHidden="0" w:uiPriority="71" w:unhideWhenUsed="0"/>
+    <w:lsdException w:name="Colorful List" w:semiHidden="0" w:uiPriority="72" w:unhideWhenUsed="0"/>
+    <w:lsdException w:name="Colorful Grid" w:semiHidden="0" w:uiPriority="73" w:unhideWhenUsed="0"/>
+    <w:lsdException w:name="Light Shading Accent 1" w:semiHidden="0" w:uiPriority="60" w:unhideWhenUsed="0"/>
+    <w:lsdException w:name="Light List Accent 1" w:semiHidden="0" w:uiPriority="61" w:unhideWhenUsed="0"/>
+    <w:lsdException w:name="Light Grid Accent 1" w:semiHidden="0" w:uiPriority="62" w:unhideWhenUsed="0"/>
+    <w:lsdException w:name="Medium Shading 1 Accent 1" w:semiHidden="0" w:uiPriority="63" w:unhideWhenUsed="0"/>
+    <w:lsdException w:name="Medium Shading 2 Accent 1" w:semiHidden="0" w:uiPriority="64" w:unhideWhenUsed="0"/>
+    <w:lsdException w:name="Medium List 1 Accent 1" w:semiHidden="0" w:uiPriority="65" w:unhideWhenUsed="0"/>
+    <w:lsdException w:name="Revision" w:unhideWhenUsed="0"/>
+    <w:lsdException w:name="List Paragraph" w:semiHidden="0" w:uiPriority="34" w:unhideWhenUsed="0" w:qFormat="1"/>
+    <w:lsdException w:name="Quote" w:semiHidden="0" w:uiPriority="29" w:unhideWhenUsed="0" w:qFormat="1"/>
+    <w:lsdException w:name="Intense Quote" w:semiHidden="0" w:uiPriority="30" w:unhideWhenUsed="0" w:qFormat="1"/>
+    <w:lsdException w:name="Medium List 2 Accent 1" w:semiHidden="0" w:uiPriority="66" w:unhideWhenUsed="0"/>
+    <w:lsdException w:name="Medium Grid 1 Accent 1" w:semiHidden="0" w:uiPriority="67" w:unhideWhenUsed="0"/>
+    <w:lsdException w:name="Medium Grid 2 Accent 1" w:semiHidden="0" w:uiPriority="68" w:unhideWhenUsed="0"/>
+    <w:lsdException w:name="Medium Grid 3 Accent 1" w:semiHidden="0" w:uiPriority="69" w:unhideWhenUsed="0"/>
+    <w:lsdException w:name="Dark List Accent 1" w:semiHidden="0" w:uiPriority="70" w:unhideWhenUsed="0"/>
+    <w:lsdException w:name="Colorful Shading Accent 1" w:semiHidden="0" w:uiPriority="71" w:unhideWhenUsed="0"/>
+    <w:lsdException w:name="Colorful List Accent 1" w:semiHidden="0" w:uiPriority="72" w:unhideWhenUsed="0"/>
+    <w:lsdException w:name="Colorful Grid Accent 1" w:semiHidden="0" w:uiPriority="73" w:unhideWhenUsed="0"/>
+    <w:lsdException w:name="Light Shading Accent 2" w:semiHidden="0" w:uiPriority="60" w:unhideWhenUsed="0"/>
+    <w:lsdException w:name="Light List Accent 2" w:semiHidden="0" w:uiPriority="61" w:unhideWhenUsed="0"/>
+    <w:lsdException w:name="Light Grid Accent 2" w:semiHidden="0" w:uiPriority="62" w:unhideWhenUsed="0"/>
+    <w:lsdException w:name="Medium Shading 1 Accent 2" w:semiHidden="0" w:uiPriority="63" w:unhideWhenUsed="0"/>
+    <w:lsdException w:name="Medium Shading 2 Accent 2" w:semiHidden="0" w:uiPriority="64" w:unhideWhenUsed="0"/>
+    <w:lsdException w:name="Medium List 1 Accent 2" w:semiHidden="0" w:uiPriority="65" w:unhideWhenUsed="0"/>
+    <w:lsdException w:name="Medium List 2 Accent 2" w:semiHidden="0" w:uiPriority="66" w:unhideWhenUsed="0"/>
+    <w:lsdException w:name="Medium Grid 1 Accent 2" w:semiHidden="0" w:uiPriority="67" w:unhideWhenUsed="0"/>
+    <w:lsdException w:name="Medium Grid 2 Accent 2" w:semiHidden="0" w:uiPriority="68" w:unhideWhenUsed="0"/>
+    <w:lsdException w:name="Medium Grid 3 Accent 2" w:semiHidden="0" w:uiPriority="69" w:unhideWhenUsed="0"/>
+    <w:lsdException w:name="Dark List Accent 2" w:semiHidden="0" w:uiPriority="70" w:unhideWhenUsed="0"/>
+    <w:lsdException w:name="Colorful Shading Accent 2" w:semiHidden="0" w:uiPriority="71" w:unhideWhenUsed="0"/>
+    <w:lsdException w:name="Colorful List Accent 2" w:semiHidden="0" w:uiPriority="72" w:unhideWhenUsed="0"/>
+    <w:lsdException w:name="Colorful Grid Accent 2" w:semiHidden="0" w:uiPriority="73" w:unhideWhenUsed="0"/>
+    <w:lsdException w:name="Light Shading Accent 3" w:semiHidden="0" w:uiPriority="60" w:unhideWhenUsed="0"/>
+    <w:lsdException w:name="Light List Accent 3" w:semiHidden="0" w:uiPriority="61" w:unhideWhenUsed="0"/>
+    <w:lsdException w:name="Light Grid Accent 3" w:semiHidden="0" w:uiPriority="62" w:unhideWhenUsed="0"/>
+    <w:lsdException w:name="Medium Shading 1 Accent 3" w:semiHidden="0" w:uiPriority="63" w:unhideWhenUsed="0"/>
+    <w:lsdException w:name="Medium Shading 2 Accent 3" w:semiHidden="0" w:uiPriority="64" w:unhideWhenUsed="0"/>
+    <w:lsdException w:name="Medium List 1 Accent 3" w:semiHidden="0" w:uiPriority="65" w:unhideWhenUsed="0"/>
+    <w:lsdException w:name="Medium List 2 Accent 3" w:semiHidden="0" w:uiPriority="66" w:unhideWhenUsed="0"/>
+    <w:lsdException w:name="Medium Grid 1 Accent 3" w:semiHidden="0" w:uiPriority="67" w:unhideWhenUsed="0"/>
+    <w:lsdException w:name="Medium Grid 2 Accent 3" w:semiHidden="0" w:uiPriority="68" w:unhideWhenUsed="0"/>
+    <w:lsdException w:name="Medium Grid 3 Accent 3" w:semiHidden="0" w:uiPriority="69" w:unhideWhenUsed="0"/>
+    <w:lsdException w:name="Dark List Accent 3" w:semiHidden="0" w:uiPriority="70" w:unhideWhenUsed="0"/>
+    <w:lsdException w:name="Colorful Shading Accent 3" w:semiHidden="0" w:uiPriority="71" w:unhideWhenUsed="0"/>
+    <w:lsdException w:name="Colorful List Accent 3" w:semiHidden="0" w:uiPriority="72" w:unhideWhenUsed="0"/>
+    <w:lsdException w:name="Colorful Grid Accent 3" w:semiHidden="0" w:uiPriority="73" w:unhideWhenUsed="0"/>
+    <w:lsdException w:name="Light Shading Accent 4" w:semiHidden="0" w:uiPriority="60" w:unhideWhenUsed="0"/>
+    <w:lsdException w:name="Light List Accent 4" w:semiHidden="0" w:uiPriority="61" w:unhideWhenUsed="0"/>
+    <w:lsdException w:name="Light Grid Accent 4" w:semiHidden="0" w:uiPriority="62" w:unhideWhenUsed="0"/>
+    <w:lsdException w:name="Medium Shading 1 Accent 4" w:semiHidden="0" w:uiPriority="63" w:unhideWhenUsed="0"/>
+    <w:lsdException w:name="Medium Shading 2 Accent 4" w:semiHidden="0" w:uiPriority="64" w:unhideWhenUsed="0"/>
+    <w:lsdException w:name="Medium List 1 Accent 4" w:semiHidden="0" w:uiPriority="65" w:unhideWhenUsed="0"/>
+    <w:lsdException w:name="Medium List 2 Accent 4" w:semiHidden="0" w:uiPriority="66" w:unhideWhenUsed="0"/>
+    <w:lsdException w:name="Medium Grid 1 Accent 4" w:semiHidden="0" w:uiPriority="67" w:unhideWhenUsed="0"/>
+    <w:lsdException w:name="Medium Grid 2 Accent 4" w:semiHidden="0" w:uiPriority="68" w:unhideWhenUsed="0"/>
+    <w:lsdException w:name="Medium Grid 3 Accent 4" w:semiHidden="0" w:uiPriority="69" w:unhideWhenUsed="0"/>
+    <w:lsdException w:name="Dark List Accent 4" w:semiHidden="0" w:uiPriority="70" w:unhideWhenUsed="0"/>
+    <w:lsdException w:name="Colorful Shading Accent 4" w:semiHidden="0" w:uiPriority="71" w:unhideWhenUsed="0"/>
+    <w:lsdException w:name="Colorful List Accent 4" w:semiHidden="0" w:uiPriority="72" w:unhideWhenUsed="0"/>
+    <w:lsdException w:name="Colorful Grid Accent 4" w:semiHidden="0" w:uiPriority="73" w:unhideWhenUsed="0"/>
+    <w:lsdException w:name="Light Shading Accent 5" w:semiHidden="0" w:uiPriority="60" w:unhideWhenUsed="0"/>
+    <w:lsdException w:name="Light List Accent 5" w:semiHidden="0" w:uiPriority="61" w:unhideWhenUsed="0"/>
+    <w:lsdException w:name="Light Grid Accent 5" w:semiHidden="0" w:uiPriority="62" w:unhideWhenUsed="0"/>
+    <w:lsdException w:name="Medium Shading 1 Accent 5" w:semiHidden="0" w:uiPriority="63" w:unhideWhenUsed="0"/>
+    <w:lsdException w:name="Medium Shading 2 Accent 5" w:semiHidden="0" w:uiPriority="64" w:unhideWhenUsed="0"/>
+    <w:lsdException w:name="Medium List 1 Accent 5" w:semiHidden="0" w:uiPriority="65" w:unhideWhenUsed="0"/>
+    <w:lsdException w:name="Medium List 2 Accent 5" w:semiHidden="0" w:uiPriority="66" w:unhideWhenUsed="0"/>
+    <w:lsdException w:name="Medium Grid 1 Accent 5" w:semiHidden="0" w:uiPriority="67" w:unhideWhenUsed="0"/>
+    <w:lsdException w:name="Medium Grid 2 Accent 5" w:semiHidden="0" w:uiPriority="68" w:unhideWhenUsed="0"/>
+    <w:lsdException w:name="Medium Grid 3 Accent 5" w:semiHidden="0" w:uiPriority="69" w:unhideWhenUsed="0"/>
+    <w:lsdException w:name="Dark List Accent 5" w:semiHidden="0" w:uiPriority="70" w:unhideWhenUsed="0"/>
+    <w:lsdException w:name="Colorful Shading Accent 5" w:semiHidden="0" w:uiPriority="71" w:unhideWhenUsed="0"/>
+    <w:lsdException w:name="Colorful List Accent 5" w:semiHidden="0" w:uiPriority="72" w:unhideWhenUsed="0"/>
+    <w:lsdException w:name="Colorful Grid Accent 5" w:semiHidden="0" w:uiPriority="73" w:unhideWhenUsed="0"/>
+    <w:lsdException w:name="Light Shading Accent 6" w:semiHidden="0" w:uiPriority="60" w:unhideWhenUsed="0"/>
+    <w:lsdException w:name="Light List Accent 6" w:semiHidden="0" w:uiPriority="61" w:unhideWhenUsed="0"/>
+    <w:lsdException w:name="Light Grid Accent 6" w:semiHidden="0" w:uiPriority="62" w:unhideWhenUsed="0"/>
+    <w:lsdException w:name="Medium Shading 1 Accent 6" w:semiHidden="0" w:uiPriority="63" w:unhideWhenUsed="0"/>
+    <w:lsdException w:name="Medium Shading 2 Accent 6" w:semiHidden="0" w:uiPriority="64" w:unhideWhenUsed="0"/>
+    <w:lsdException w:name="Medium List 1 Accent 6" w:semiHidden="0" w:uiPriority="65" w:unhideWhenUsed="0"/>
+    <w:lsdException w:name="Medium List 2 Accent 6" w:semiHidden="0" w:uiPriority="66" w:unhideWhenUsed="0"/>
+    <w:lsdException w:name="Medium Grid 1 Accent 6" w:semiHidden="0" w:uiPriority="67" w:unhideWhenUsed="0"/>
+    <w:lsdException w:name="Medium Grid 2 Accent 6" w:semiHidden="0" w:uiPriority="68" w:unhideWhenUsed="0"/>
+    <w:lsdException w:name="Medium Grid 3 Accent 6" w:semiHidden="0" w:uiPriority="69" w:unhideWhenUsed="0"/>
+    <w:lsdException w:name="Dark List Accent 6" w:semiHidden="0" w:uiPriority="70" w:unhideWhenUsed="0"/>
+    <w:lsdException w:name="Colorful Shading Accent 6" w:semiHidden="0" w:uiPriority="71" w:unhideWhenUsed="0"/>
+    <w:lsdException w:name="Colorful List Accent 6" w:semiHidden="0" w:uiPriority="72" w:unhideWhenUsed="0"/>
+    <w:lsdException w:name="Colorful Grid Accent 6" w:semiHidden="0" w:uiPriority="73" w:unhideWhenUsed="0"/>
+    <w:lsdException w:name="Subtle Emphasis" w:semiHidden="0" w:uiPriority="19" w:unhideWhenUsed="0" w:qFormat="1"/>
+    <w:lsdException w:name="Intense Emphasis" w:semiHidden="0" w:uiPriority="21" w:unhideWhenUsed="0" w:qFormat="1"/>
+    <w:lsdException w:name="Subtle Reference" w:semiHidden="0" w:uiPriority="31" w:unhideWhenUsed="0" w:qFormat="1"/>
+    <w:lsdException w:name="Intense Reference" w:semiHidden="0" w:uiPriority="32" w:unhideWhenUsed="0" w:qFormat="1"/>
+    <w:lsdException w:name="Book Title" w:semiHidden="0" w:uiPriority="33" w:unhideWhenUsed="0" w:qFormat="1"/>
+    <w:lsdException w:name="Bibliography" w:uiPriority="37"/>
+    <w:lsdException w:name="TOC Heading" w:uiPriority="39" w:qFormat="1"/>
+  </w:latentStyles>
+  <w:style w:type="paragraph" w:default="1" w:styleId="Normalny">
+    <w:name w:val="Normal"/>
+    <w:qFormat/>
+  </w:style>
+  <w:style w:type="character" w:default="1" w:styleId="Domylnaczcionkaakapitu">
+    <w:name w:val="Default Paragraph Font"/>
+    <w:uiPriority w:val="1"/>
+    <w:semiHidden/>
+    <w:unhideWhenUsed/>
+  </w:style>
+  <w:style w:type="table" w:default="1" w:styleId="Standardowy">
+    <w:name w:val="Normal Table"/>
+    <w:uiPriority w:val="99"/>
+    <w:semiHidden/>
+    <w:unhideWhenUsed/>
+    <w:tblPr>
+      <w:tblInd w:w="0" w:type="dxa"/>
+      <w:tblCellMar>
+        <w:top w:w="0" w:type="dxa"/>
+        <w:left w:w="108" w:type="dxa"/>
+        <w:bottom w:w="0" w:type="dxa"/>
+        <w:right w:w="108" w:type="dxa"/>
+      </w:tblCellMar>
+    </w:tblPr>
+  </w:style>
+  <w:style w:type="numbering" w:default="1" w:styleId="Bezlisty">
+    <w:name w:val="No List"/>
+    <w:uiPriority w:val="99"/>
+    <w:semiHidden/>
+    <w:unhideWhenUsed/>
+  </w:style>
+  <w:style w:type="character" w:styleId="Tekstzastpczy">
+    <w:name w:val="Placeholder Text"/>
+    <w:basedOn w:val="Domylnaczcionkaakapitu"/>
+    <w:uiPriority w:val="99"/>
+    <w:semiHidden/>
+    <w:rsid w:val="00B23F0D"/>
+    <w:rPr>
+      <w:color w:val="808080"/>
+    </w:rPr>
+  </w:style>
+</w:styles>
+</file>
+
+<file path=word/glossary/stylesWithEffects.xml><?xml version="1.0" encoding="utf-8"?>
+<w:styles xmlns:wpc="http://schemas.microsoft.com/office/word/2010/wordprocessingCanvas" xmlns:mc="http://schemas.openxmlformats.org/markup-compatibility/2006" xmlns:o="urn:schemas-microsoft-com:office:office" xmlns:r="http://schemas.openxmlformats.org/officeDocument/2006/relationships" xmlns:m="http://schemas.openxmlformats.org/officeDocument/2006/math" xmlns:v="urn:schemas-microsoft-com:vml" xmlns:wp14="http://schemas.microsoft.com/office/word/2010/wordprocessingDrawing" xmlns:wp="http://schemas.openxmlformats.org/drawingml/2006/wordprocessingDrawing" xmlns:w10="urn:schemas-microsoft-com:office:word" xmlns:w="http://schemas.openxmlformats.org/wordprocessingml/2006/main" xmlns:w14="http://schemas.microsoft.com/office/word/2010/wordml" xmlns:wpg="http://schemas.microsoft.com/office/word/2010/wordprocessingGroup" xmlns:wpi="http://schemas.microsoft.com/office/word/2010/wordprocessingInk" xmlns:wne="http://schemas.microsoft.com/office/word/2006/wordml" xmlns:wps="http://schemas.microsoft.com/office/word/2010/wordprocessingShape" mc:Ignorable="w14 wp14">
+  <w:docDefaults>
+    <w:rPrDefault>
+      <w:rPr>
+        <w:rFonts w:asciiTheme="minorHAnsi" w:eastAsiaTheme="minorEastAsia" w:hAnsiTheme="minorHAnsi" w:cstheme="minorBidi"/>
+        <w:sz w:val="22"/>
+        <w:szCs w:val="22"/>
+        <w:lang w:val="pl-PL" w:eastAsia="pl-PL" w:bidi="ar-SA"/>
+      </w:rPr>
+    </w:rPrDefault>
+    <w:pPrDefault>
+      <w:pPr>
+        <w:spacing w:after="200" w:line="276" w:lineRule="auto"/>
+      </w:pPr>
+    </w:pPrDefault>
+  </w:docDefaults>
+  <w:latentStyles w:defLockedState="0" w:defUIPriority="99" w:defSemiHidden="1" w:defUnhideWhenUsed="1" w:defQFormat="0" w:count="267">
+    <w:lsdException w:name="Normal" w:semiHidden="0" w:uiPriority="0" w:unhideWhenUsed="0" w:qFormat="1"/>
+    <w:lsdException w:name="heading 1" w:semiHidden="0" w:uiPriority="9" w:unhideWhenUsed="0" w:qFormat="1"/>
+    <w:lsdException w:name="heading 2" w:uiPriority="9" w:qFormat="1"/>
+    <w:lsdException w:name="heading 3" w:uiPriority="9" w:qFormat="1"/>
+    <w:lsdException w:name="heading 4" w:uiPriority="9" w:qFormat="1"/>
+    <w:lsdException w:name="heading 5" w:uiPriority="9" w:qFormat="1"/>
+    <w:lsdException w:name="heading 6" w:uiPriority="9" w:qFormat="1"/>
+    <w:lsdException w:name="heading 7" w:uiPriority="9" w:qFormat="1"/>
+    <w:lsdException w:name="heading 8" w:uiPriority="9" w:qFormat="1"/>
+    <w:lsdException w:name="heading 9" w:uiPriority="9" w:qFormat="1"/>
+    <w:lsdException w:name="toc 1" w:uiPriority="39"/>
+    <w:lsdException w:name="toc 2" w:uiPriority="39"/>
+    <w:lsdException w:name="toc 3" w:uiPriority="39"/>
+    <w:lsdException w:name="toc 4" w:uiPriority="39"/>
+    <w:lsdException w:name="toc 5" w:uiPriority="39"/>
+    <w:lsdException w:name="toc 6" w:uiPriority="39"/>
+    <w:lsdException w:name="toc 7" w:uiPriority="39"/>
+    <w:lsdException w:name="toc 8" w:uiPriority="39"/>
+    <w:lsdException w:name="toc 9" w:uiPriority="39"/>
+    <w:lsdException w:name="caption" w:uiPriority="35" w:qFormat="1"/>
+    <w:lsdException w:name="Title" w:semiHidden="0" w:uiPriority="10" w:unhideWhenUsed="0" w:qFormat="1"/>
+    <w:lsdException w:name="Default Paragraph Font" w:uiPriority="1"/>
+    <w:lsdException w:name="Subtitle" w:semiHidden="0" w:uiPriority="11" w:unhideWhenUsed="0" w:qFormat="1"/>
+    <w:lsdException w:name="Strong" w:semiHidden="0" w:uiPriority="22" w:unhideWhenUsed="0" w:qFormat="1"/>
+    <w:lsdException w:name="Emphasis" w:semiHidden="0" w:uiPriority="20" w:unhideWhenUsed="0" w:qFormat="1"/>
+    <w:lsdException w:name="Table Grid" w:semiHidden="0" w:uiPriority="59" w:unhideWhenUsed="0"/>
+    <w:lsdException w:name="Placeholder Text" w:unhideWhenUsed="0"/>
+    <w:lsdException w:name="No Spacing" w:semiHidden="0" w:uiPriority="1" w:unhideWhenUsed="0" w:qFormat="1"/>
+    <w:lsdException w:name="Light Shading" w:semiHidden="0" w:uiPriority="60" w:unhideWhenUsed="0"/>
+    <w:lsdException w:name="Light List" w:semiHidden="0" w:uiPriority="61" w:unhideWhenUsed="0"/>
+    <w:lsdException w:name="Light Grid" w:semiHidden="0" w:uiPriority="62" w:unhideWhenUsed="0"/>
+    <w:lsdException w:name="Medium Shading 1" w:semiHidden="0" w:uiPriority="63" w:unhideWhenUsed="0"/>
+    <w:lsdException w:name="Medium Shading 2" w:semiHidden="0" w:uiPriority="64" w:unhideWhenUsed="0"/>
+    <w:lsdException w:name="Medium List 1" w:semiHidden="0" w:uiPriority="65" w:unhideWhenUsed="0"/>
+    <w:lsdException w:name="Medium List 2" w:semiHidden="0" w:uiPriority="66" w:unhideWhenUsed="0"/>
+    <w:lsdException w:name="Medium Grid 1" w:semiHidden="0" w:uiPriority="67" w:unhideWhenUsed="0"/>
+    <w:lsdException w:name="Medium Grid 2" w:semiHidden="0" w:uiPriority="68" w:unhideWhenUsed="0"/>
+    <w:lsdException w:name="Medium Grid 3" w:semiHidden="0" w:uiPriority="69" w:unhideWhenUsed="0"/>
+    <w:lsdException w:name="Dark List" w:semiHidden="0" w:uiPriority="70" w:unhideWhenUsed="0"/>
+    <w:lsdException w:name="Colorful Shading" w:semiHidden="0" w:uiPriority="71" w:unhideWhenUsed="0"/>
+    <w:lsdException w:name="Colorful List" w:semiHidden="0" w:uiPriority="72" w:unhideWhenUsed="0"/>
+    <w:lsdException w:name="Colorful Grid" w:semiHidden="0" w:uiPriority="73" w:unhideWhenUsed="0"/>
+    <w:lsdException w:name="Light Shading Accent 1" w:semiHidden="0" w:uiPriority="60" w:unhideWhenUsed="0"/>
+    <w:lsdException w:name="Light List Accent 1" w:semiHidden="0" w:uiPriority="61" w:unhideWhenUsed="0"/>
+    <w:lsdException w:name="Light Grid Accent 1" w:semiHidden="0" w:uiPriority="62" w:unhideWhenUsed="0"/>
+    <w:lsdException w:name="Medium Shading 1 Accent 1" w:semiHidden="0" w:uiPriority="63" w:unhideWhenUsed="0"/>
+    <w:lsdException w:name="Medium Shading 2 Accent 1" w:semiHidden="0" w:uiPriority="64" w:unhideWhenUsed="0"/>
+    <w:lsdException w:name="Medium List 1 Accent 1" w:semiHidden="0" w:uiPriority="65" w:unhideWhenUsed="0"/>
+    <w:lsdException w:name="Revision" w:unhideWhenUsed="0"/>
+    <w:lsdException w:name="List Paragraph" w:semiHidden="0" w:uiPriority="34" w:unhideWhenUsed="0" w:qFormat="1"/>
+    <w:lsdException w:name="Quote" w:semiHidden="0" w:uiPriority="29" w:unhideWhenUsed="0" w:qFormat="1"/>
+    <w:lsdException w:name="Intense Quote" w:semiHidden="0" w:uiPriority="30" w:unhideWhenUsed="0" w:qFormat="1"/>
+    <w:lsdException w:name="Medium List 2 Accent 1" w:semiHidden="0" w:uiPriority="66" w:unhideWhenUsed="0"/>
+    <w:lsdException w:name="Medium Grid 1 Accent 1" w:semiHidden="0" w:uiPriority="67" w:unhideWhenUsed="0"/>
+    <w:lsdException w:name="Medium Grid 2 Accent 1" w:semiHidden="0" w:uiPriority="68" w:unhideWhenUsed="0"/>
+    <w:lsdException w:name="Medium Grid 3 Accent 1" w:semiHidden="0" w:uiPriority="69" w:unhideWhenUsed="0"/>
+    <w:lsdException w:name="Dark List Accent 1" w:semiHidden="0" w:uiPriority="70" w:unhideWhenUsed="0"/>
+    <w:lsdException w:name="Colorful Shading Accent 1" w:semiHidden="0" w:uiPriority="71" w:unhideWhenUsed="0"/>
+    <w:lsdException w:name="Colorful List Accent 1" w:semiHidden="0" w:uiPriority="72" w:unhideWhenUsed="0"/>
+    <w:lsdException w:name="Colorful Grid Accent 1" w:semiHidden="0" w:uiPriority="73" w:unhideWhenUsed="0"/>
+    <w:lsdException w:name="Light Shading Accent 2" w:semiHidden="0" w:uiPriority="60" w:unhideWhenUsed="0"/>
+    <w:lsdException w:name="Light List Accent 2" w:semiHidden="0" w:uiPriority="61" w:unhideWhenUsed="0"/>
+    <w:lsdException w:name="Light Grid Accent 2" w:semiHidden="0" w:uiPriority="62" w:unhideWhenUsed="0"/>
+    <w:lsdException w:name="Medium Shading 1 Accent 2" w:semiHidden="0" w:uiPriority="63" w:unhideWhenUsed="0"/>
+    <w:lsdException w:name="Medium Shading 2 Accent 2" w:semiHidden="0" w:uiPriority="64" w:unhideWhenUsed="0"/>
+    <w:lsdException w:name="Medium List 1 Accent 2" w:semiHidden="0" w:uiPriority="65" w:unhideWhenUsed="0"/>
+    <w:lsdException w:name="Medium List 2 Accent 2" w:semiHidden="0" w:uiPriority="66" w:unhideWhenUsed="0"/>
+    <w:lsdException w:name="Medium Grid 1 Accent 2" w:semiHidden="0" w:uiPriority="67" w:unhideWhenUsed="0"/>
+    <w:lsdException w:name="Medium Grid 2 Accent 2" w:semiHidden="0" w:uiPriority="68" w:unhideWhenUsed="0"/>
+    <w:lsdException w:name="Medium Grid 3 Accent 2" w:semiHidden="0" w:uiPriority="69" w:unhideWhenUsed="0"/>
+    <w:lsdException w:name="Dark List Accent 2" w:semiHidden="0" w:uiPriority="70" w:unhideWhenUsed="0"/>
+    <w:lsdException w:name="Colorful Shading Accent 2" w:semiHidden="0" w:uiPriority="71" w:unhideWhenUsed="0"/>
+    <w:lsdException w:name="Colorful List Accent 2" w:semiHidden="0" w:uiPriority="72" w:unhideWhenUsed="0"/>
+    <w:lsdException w:name="Colorful Grid Accent 2" w:semiHidden="0" w:uiPriority="73" w:unhideWhenUsed="0"/>
+    <w:lsdException w:name="Light Shading Accent 3" w:semiHidden="0" w:uiPriority="60" w:unhideWhenUsed="0"/>
+    <w:lsdException w:name="Light List Accent 3" w:semiHidden="0" w:uiPriority="61" w:unhideWhenUsed="0"/>
+    <w:lsdException w:name="Light Grid Accent 3" w:semiHidden="0" w:uiPriority="62" w:unhideWhenUsed="0"/>
+    <w:lsdException w:name="Medium Shading 1 Accent 3" w:semiHidden="0" w:uiPriority="63" w:unhideWhenUsed="0"/>
+    <w:lsdException w:name="Medium Shading 2 Accent 3" w:semiHidden="0" w:uiPriority="64" w:unhideWhenUsed="0"/>
+    <w:lsdException w:name="Medium List 1 Accent 3" w:semiHidden="0" w:uiPriority="65" w:unhideWhenUsed="0"/>
+    <w:lsdException w:name="Medium List 2 Accent 3" w:semiHidden="0" w:uiPriority="66" w:unhideWhenUsed="0"/>
+    <w:lsdException w:name="Medium Grid 1 Accent 3" w:semiHidden="0" w:uiPriority="67" w:unhideWhenUsed="0"/>
+    <w:lsdException w:name="Medium Grid 2 Accent 3" w:semiHidden="0" w:uiPriority="68" w:unhideWhenUsed="0"/>
+    <w:lsdException w:name="Medium Grid 3 Accent 3" w:semiHidden="0" w:uiPriority="69" w:unhideWhenUsed="0"/>
+    <w:lsdException w:name="Dark List Accent 3" w:semiHidden="0" w:uiPriority="70" w:unhideWhenUsed="0"/>
+    <w:lsdException w:name="Colorful Shading Accent 3" w:semiHidden="0" w:uiPriority="71" w:unhideWhenUsed="0"/>
+    <w:lsdException w:name="Colorful List Accent 3" w:semiHidden="0" w:uiPriority="72" w:unhideWhenUsed="0"/>
+    <w:lsdException w:name="Colorful Grid Accent 3" w:semiHidden="0" w:uiPriority="73" w:unhideWhenUsed="0"/>
+    <w:lsdException w:name="Light Shading Accent 4" w:semiHidden="0" w:uiPriority="60" w:unhideWhenUsed="0"/>
+    <w:lsdException w:name="Light List Accent 4" w:semiHidden="0" w:uiPriority="61" w:unhideWhenUsed="0"/>
+    <w:lsdException w:name="Light Grid Accent 4" w:semiHidden="0" w:uiPriority="62" w:unhideWhenUsed="0"/>
+    <w:lsdException w:name="Medium Shading 1 Accent 4" w:semiHidden="0" w:uiPriority="63" w:unhideWhenUsed="0"/>
+    <w:lsdException w:name="Medium Shading 2 Accent 4" w:semiHidden="0" w:uiPriority="64" w:unhideWhenUsed="0"/>
+    <w:lsdException w:name="Medium List 1 Accent 4" w:semiHidden="0" w:uiPriority="65" w:unhideWhenUsed="0"/>
+    <w:lsdException w:name="Medium List 2 Accent 4" w:semiHidden="0" w:uiPriority="66" w:unhideWhenUsed="0"/>
+    <w:lsdException w:name="Medium Grid 1 Accent 4" w:semiHidden="0" w:uiPriority="67" w:unhideWhenUsed="0"/>
+    <w:lsdException w:name="Medium Grid 2 Accent 4" w:semiHidden="0" w:uiPriority="68" w:unhideWhenUsed="0"/>
+    <w:lsdException w:name="Medium Grid 3 Accent 4" w:semiHidden="0" w:uiPriority="69" w:unhideWhenUsed="0"/>
+    <w:lsdException w:name="Dark List Accent 4" w:semiHidden="0" w:uiPriority="70" w:unhideWhenUsed="0"/>
+    <w:lsdException w:name="Colorful Shading Accent 4" w:semiHidden="0" w:uiPriority="71" w:unhideWhenUsed="0"/>
+    <w:lsdException w:name="Colorful List Accent 4" w:semiHidden="0" w:uiPriority="72" w:unhideWhenUsed="0"/>
+    <w:lsdException w:name="Colorful Grid Accent 4" w:semiHidden="0" w:uiPriority="73" w:unhideWhenUsed="0"/>
+    <w:lsdException w:name="Light Shading Accent 5" w:semiHidden="0" w:uiPriority="60" w:unhideWhenUsed="0"/>
+    <w:lsdException w:name="Light List Accent 5" w:semiHidden="0" w:uiPriority="61" w:unhideWhenUsed="0"/>
+    <w:lsdException w:name="Light Grid Accent 5" w:semiHidden="0" w:uiPriority="62" w:unhideWhenUsed="0"/>
+    <w:lsdException w:name="Medium Shading 1 Accent 5" w:semiHidden="0" w:uiPriority="63" w:unhideWhenUsed="0"/>
+    <w:lsdException w:name="Medium Shading 2 Accent 5" w:semiHidden="0" w:uiPriority="64" w:unhideWhenUsed="0"/>
+    <w:lsdException w:name="Medium List 1 Accent 5" w:semiHidden="0" w:uiPriority="65" w:unhideWhenUsed="0"/>
+    <w:lsdException w:name="Medium List 2 Accent 5" w:semiHidden="0" w:uiPriority="66" w:unhideWhenUsed="0"/>
+    <w:lsdException w:name="Medium Grid 1 Accent 5" w:semiHidden="0" w:uiPriority="67" w:unhideWhenUsed="0"/>
+    <w:lsdException w:name="Medium Grid 2 Accent 5" w:semiHidden="0" w:uiPriority="68" w:unhideWhenUsed="0"/>
+    <w:lsdException w:name="Medium Grid 3 Accent 5" w:semiHidden="0" w:uiPriority="69" w:unhideWhenUsed="0"/>
+    <w:lsdException w:name="Dark List Accent 5" w:semiHidden="0" w:uiPriority="70" w:unhideWhenUsed="0"/>
+    <w:lsdException w:name="Colorful Shading Accent 5" w:semiHidden="0" w:uiPriority="71" w:unhideWhenUsed="0"/>
+    <w:lsdException w:name="Colorful List Accent 5" w:semiHidden="0" w:uiPriority="72" w:unhideWhenUsed="0"/>
+    <w:lsdException w:name="Colorful Grid Accent 5" w:semiHidden="0" w:uiPriority="73" w:unhideWhenUsed="0"/>
+    <w:lsdException w:name="Light Shading Accent 6" w:semiHidden="0" w:uiPriority="60" w:unhideWhenUsed="0"/>
+    <w:lsdException w:name="Light List Accent 6" w:semiHidden="0" w:uiPriority="61" w:unhideWhenUsed="0"/>
+    <w:lsdException w:name="Light Grid Accent 6" w:semiHidden="0" w:uiPriority="62" w:unhideWhenUsed="0"/>
+    <w:lsdException w:name="Medium Shading 1 Accent 6" w:semiHidden="0" w:uiPriority="63" w:unhideWhenUsed="0"/>
+    <w:lsdException w:name="Medium Shading 2 Accent 6" w:semiHidden="0" w:uiPriority="64" w:unhideWhenUsed="0"/>
+    <w:lsdException w:name="Medium List 1 Accent 6" w:semiHidden="0" w:uiPriority="65" w:unhideWhenUsed="0"/>
+    <w:lsdException w:name="Medium List 2 Accent 6" w:semiHidden="0" w:uiPriority="66" w:unhideWhenUsed="0"/>
+    <w:lsdException w:name="Medium Grid 1 Accent 6" w:semiHidden="0" w:uiPriority="67" w:unhideWhenUsed="0"/>
+    <w:lsdException w:name="Medium Grid 2 Accent 6" w:semiHidden="0" w:uiPriority="68" w:unhideWhenUsed="0"/>
+    <w:lsdException w:name="Medium Grid 3 Accent 6" w:semiHidden="0" w:uiPriority="69" w:unhideWhenUsed="0"/>
+    <w:lsdException w:name="Dark List Accent 6" w:semiHidden="0" w:uiPriority="70" w:unhideWhenUsed="0"/>
+    <w:lsdException w:name="Colorful Shading Accent 6" w:semiHidden="0" w:uiPriority="71" w:unhideWhenUsed="0"/>
+    <w:lsdException w:name="Colorful List Accent 6" w:semiHidden="0" w:uiPriority="72" w:unhideWhenUsed="0"/>
+    <w:lsdException w:name="Colorful Grid Accent 6" w:semiHidden="0" w:uiPriority="73" w:unhideWhenUsed="0"/>
+    <w:lsdException w:name="Subtle Emphasis" w:semiHidden="0" w:uiPriority="19" w:unhideWhenUsed="0" w:qFormat="1"/>
+    <w:lsdException w:name="Intense Emphasis" w:semiHidden="0" w:uiPriority="21" w:unhideWhenUsed="0" w:qFormat="1"/>
+    <w:lsdException w:name="Subtle Reference" w:semiHidden="0" w:uiPriority="31" w:unhideWhenUsed="0" w:qFormat="1"/>
+    <w:lsdException w:name="Intense Reference" w:semiHidden="0" w:uiPriority="32" w:unhideWhenUsed="0" w:qFormat="1"/>
+    <w:lsdException w:name="Book Title" w:semiHidden="0" w:uiPriority="33" w:unhideWhenUsed="0" w:qFormat="1"/>
+    <w:lsdException w:name="Bibliography" w:uiPriority="37"/>
+    <w:lsdException w:name="TOC Heading" w:uiPriority="39" w:qFormat="1"/>
+  </w:latentStyles>
+  <w:style w:type="paragraph" w:default="1" w:styleId="Normalny">
+    <w:name w:val="Normal"/>
+    <w:qFormat/>
+  </w:style>
+  <w:style w:type="character" w:default="1" w:styleId="Domylnaczcionkaakapitu">
+    <w:name w:val="Default Paragraph Font"/>
+    <w:uiPriority w:val="1"/>
+    <w:semiHidden/>
+    <w:unhideWhenUsed/>
+  </w:style>
+  <w:style w:type="table" w:default="1" w:styleId="Standardowy">
+    <w:name w:val="Normal Table"/>
+    <w:uiPriority w:val="99"/>
+    <w:semiHidden/>
+    <w:unhideWhenUsed/>
+    <w:tblPr>
+      <w:tblInd w:w="0" w:type="dxa"/>
+      <w:tblCellMar>
+        <w:top w:w="0" w:type="dxa"/>
+        <w:left w:w="108" w:type="dxa"/>
+        <w:bottom w:w="0" w:type="dxa"/>
+        <w:right w:w="108" w:type="dxa"/>
+      </w:tblCellMar>
+    </w:tblPr>
+  </w:style>
+  <w:style w:type="numbering" w:default="1" w:styleId="Bezlisty">
+    <w:name w:val="No List"/>
+    <w:uiPriority w:val="99"/>
+    <w:semiHidden/>
+    <w:unhideWhenUsed/>
+  </w:style>
+  <w:style w:type="character" w:styleId="Tekstzastpczy">
+    <w:name w:val="Placeholder Text"/>
+    <w:basedOn w:val="Domylnaczcionkaakapitu"/>
+    <w:uiPriority w:val="99"/>
+    <w:semiHidden/>
+    <w:rsid w:val="00B23F0D"/>
+    <w:rPr>
+      <w:color w:val="808080"/>
+    </w:rPr>
+  </w:style>
+</w:styles>
+</file>
+
+<file path=word/glossary/webSettings.xml><?xml version="1.0" encoding="utf-8"?>
+<w:webSettings xmlns:mc="http://schemas.openxmlformats.org/markup-compatibility/2006" xmlns:r="http://schemas.openxmlformats.org/officeDocument/2006/relationships" xmlns:w="http://schemas.openxmlformats.org/wordprocessingml/2006/main" xmlns:w14="http://schemas.microsoft.com/office/word/2010/wordml" mc:Ignorable="w14">
+  <w:optimizeForBrowser/>
+  <w:allowPNG/>
+</w:webSettings>
+</file>
+
 <file path=word/theme/theme1.xml><?xml version="1.0" encoding="utf-8"?>
 <a:theme xmlns:a="http://schemas.openxmlformats.org/drawingml/2006/main" name="Motyw pakietu Office">
   <a:themeElements>
@@ -17759,7 +18978,7 @@
 </file>
 
 <file path=customXml/itemProps1.xml><?xml version="1.0" encoding="utf-8"?>
-<ds:datastoreItem xmlns:ds="http://schemas.openxmlformats.org/officeDocument/2006/customXml" ds:itemID="{9069A664-B4C0-4EFE-AF4A-C4680FDD8610}">
+<ds:datastoreItem xmlns:ds="http://schemas.openxmlformats.org/officeDocument/2006/customXml" ds:itemID="{361D431F-ED52-4D55-ABB1-A602FB200176}">
   <ds:schemaRefs>
     <ds:schemaRef ds:uri="http://schemas.openxmlformats.org/officeDocument/2006/bibliography"/>
   </ds:schemaRefs>

</xml_diff>

<commit_message>
Dodanie przykładu wykorzystania nierówności trójkąta do szacowania odległości.
</commit_message>
<xml_diff>
--- a/documents/Praca_Magisterska.docx
+++ b/documents/Praca_Magisterska.docx
@@ -1011,18 +1011,7 @@
               <w:sz w:val="32"/>
               <w:lang w:val="en-US"/>
             </w:rPr>
-            <w:t>treś</w:t>
-          </w:r>
-          <w:bookmarkStart w:id="0" w:name="_GoBack"/>
-          <w:bookmarkEnd w:id="0"/>
-          <w:r>
-            <w:rPr>
-              <w:rFonts w:ascii="Times New Roman" w:hAnsi="Times New Roman"/>
-              <w:color w:val="auto"/>
-              <w:sz w:val="32"/>
-              <w:lang w:val="en-US"/>
-            </w:rPr>
-            <w:t>ci</w:t>
+            <w:t>treści</w:t>
           </w:r>
           <w:proofErr w:type="spellEnd"/>
         </w:p>
@@ -1045,7 +1034,7 @@
           <w:r>
             <w:fldChar w:fldCharType="separate"/>
           </w:r>
-          <w:hyperlink w:anchor="_Toc351329129" w:history="1">
+          <w:hyperlink w:anchor="_Toc351415218" w:history="1">
             <w:r>
               <w:rPr>
                 <w:rStyle w:val="Hipercze"/>
@@ -1072,7 +1061,7 @@
                 <w:noProof/>
                 <w:webHidden/>
               </w:rPr>
-              <w:instrText xml:space="preserve"> PAGEREF _Toc351329129 \h </w:instrText>
+              <w:instrText xml:space="preserve"> PAGEREF _Toc351415218 \h </w:instrText>
             </w:r>
             <w:r>
               <w:rPr>
@@ -1113,7 +1102,7 @@
               <w:szCs w:val="22"/>
             </w:rPr>
           </w:pPr>
-          <w:hyperlink w:anchor="_Toc351329130" w:history="1">
+          <w:hyperlink w:anchor="_Toc351415219" w:history="1">
             <w:r>
               <w:rPr>
                 <w:rStyle w:val="Hipercze"/>
@@ -1140,7 +1129,7 @@
                 <w:noProof/>
                 <w:webHidden/>
               </w:rPr>
-              <w:instrText xml:space="preserve"> PAGEREF _Toc351329130 \h </w:instrText>
+              <w:instrText xml:space="preserve"> PAGEREF _Toc351415219 \h </w:instrText>
             </w:r>
             <w:r>
               <w:rPr>
@@ -1181,7 +1170,7 @@
               <w:szCs w:val="22"/>
             </w:rPr>
           </w:pPr>
-          <w:hyperlink w:anchor="_Toc351329131" w:history="1">
+          <w:hyperlink w:anchor="_Toc351415220" w:history="1">
             <w:r>
               <w:rPr>
                 <w:rStyle w:val="Hipercze"/>
@@ -1208,7 +1197,7 @@
                 <w:noProof/>
                 <w:webHidden/>
               </w:rPr>
-              <w:instrText xml:space="preserve"> PAGEREF _Toc351329131 \h </w:instrText>
+              <w:instrText xml:space="preserve"> PAGEREF _Toc351415220 \h </w:instrText>
             </w:r>
             <w:r>
               <w:rPr>
@@ -1249,7 +1238,7 @@
               <w:szCs w:val="22"/>
             </w:rPr>
           </w:pPr>
-          <w:hyperlink w:anchor="_Toc351329132" w:history="1">
+          <w:hyperlink w:anchor="_Toc351415221" w:history="1">
             <w:r>
               <w:rPr>
                 <w:rStyle w:val="Hipercze"/>
@@ -1276,7 +1265,7 @@
                 <w:noProof/>
                 <w:webHidden/>
               </w:rPr>
-              <w:instrText xml:space="preserve"> PAGEREF _Toc351329132 \h </w:instrText>
+              <w:instrText xml:space="preserve"> PAGEREF _Toc351415221 \h </w:instrText>
             </w:r>
             <w:r>
               <w:rPr>
@@ -1317,7 +1306,7 @@
               <w:szCs w:val="22"/>
             </w:rPr>
           </w:pPr>
-          <w:hyperlink w:anchor="_Toc351329133" w:history="1">
+          <w:hyperlink w:anchor="_Toc351415222" w:history="1">
             <w:r>
               <w:rPr>
                 <w:rStyle w:val="Hipercze"/>
@@ -1344,7 +1333,7 @@
                 <w:noProof/>
                 <w:webHidden/>
               </w:rPr>
-              <w:instrText xml:space="preserve"> PAGEREF _Toc351329133 \h </w:instrText>
+              <w:instrText xml:space="preserve"> PAGEREF _Toc351415222 \h </w:instrText>
             </w:r>
             <w:r>
               <w:rPr>
@@ -1385,7 +1374,7 @@
               <w:szCs w:val="22"/>
             </w:rPr>
           </w:pPr>
-          <w:hyperlink w:anchor="_Toc351329134" w:history="1">
+          <w:hyperlink w:anchor="_Toc351415223" w:history="1">
             <w:r>
               <w:rPr>
                 <w:rStyle w:val="Hipercze"/>
@@ -1412,7 +1401,7 @@
                 <w:noProof/>
                 <w:webHidden/>
               </w:rPr>
-              <w:instrText xml:space="preserve"> PAGEREF _Toc351329134 \h </w:instrText>
+              <w:instrText xml:space="preserve"> PAGEREF _Toc351415223 \h </w:instrText>
             </w:r>
             <w:r>
               <w:rPr>
@@ -1453,7 +1442,7 @@
               <w:szCs w:val="22"/>
             </w:rPr>
           </w:pPr>
-          <w:hyperlink w:anchor="_Toc351329135" w:history="1">
+          <w:hyperlink w:anchor="_Toc351415224" w:history="1">
             <w:r>
               <w:rPr>
                 <w:rStyle w:val="Hipercze"/>
@@ -1480,7 +1469,7 @@
                 <w:noProof/>
                 <w:webHidden/>
               </w:rPr>
-              <w:instrText xml:space="preserve"> PAGEREF _Toc351329135 \h </w:instrText>
+              <w:instrText xml:space="preserve"> PAGEREF _Toc351415224 \h </w:instrText>
             </w:r>
             <w:r>
               <w:rPr>
@@ -1521,7 +1510,7 @@
               <w:szCs w:val="22"/>
             </w:rPr>
           </w:pPr>
-          <w:hyperlink w:anchor="_Toc351329136" w:history="1">
+          <w:hyperlink w:anchor="_Toc351415225" w:history="1">
             <w:r>
               <w:rPr>
                 <w:rStyle w:val="Hipercze"/>
@@ -1548,7 +1537,7 @@
                 <w:noProof/>
                 <w:webHidden/>
               </w:rPr>
-              <w:instrText xml:space="preserve"> PAGEREF _Toc351329136 \h </w:instrText>
+              <w:instrText xml:space="preserve"> PAGEREF _Toc351415225 \h </w:instrText>
             </w:r>
             <w:r>
               <w:rPr>
@@ -1589,7 +1578,7 @@
               <w:szCs w:val="22"/>
             </w:rPr>
           </w:pPr>
-          <w:hyperlink w:anchor="_Toc351329137" w:history="1">
+          <w:hyperlink w:anchor="_Toc351415226" w:history="1">
             <w:r>
               <w:rPr>
                 <w:rStyle w:val="Hipercze"/>
@@ -1616,7 +1605,7 @@
                 <w:noProof/>
                 <w:webHidden/>
               </w:rPr>
-              <w:instrText xml:space="preserve"> PAGEREF _Toc351329137 \h </w:instrText>
+              <w:instrText xml:space="preserve"> PAGEREF _Toc351415226 \h </w:instrText>
             </w:r>
             <w:r>
               <w:rPr>
@@ -1657,7 +1646,7 @@
               <w:szCs w:val="22"/>
             </w:rPr>
           </w:pPr>
-          <w:hyperlink w:anchor="_Toc351329138" w:history="1">
+          <w:hyperlink w:anchor="_Toc351415227" w:history="1">
             <w:r>
               <w:rPr>
                 <w:rStyle w:val="Hipercze"/>
@@ -1684,7 +1673,7 @@
                 <w:noProof/>
                 <w:webHidden/>
               </w:rPr>
-              <w:instrText xml:space="preserve"> PAGEREF _Toc351329138 \h </w:instrText>
+              <w:instrText xml:space="preserve"> PAGEREF _Toc351415227 \h </w:instrText>
             </w:r>
             <w:r>
               <w:rPr>
@@ -1725,7 +1714,7 @@
               <w:szCs w:val="22"/>
             </w:rPr>
           </w:pPr>
-          <w:hyperlink w:anchor="_Toc351329139" w:history="1">
+          <w:hyperlink w:anchor="_Toc351415228" w:history="1">
             <w:r>
               <w:rPr>
                 <w:rStyle w:val="Hipercze"/>
@@ -1752,7 +1741,7 @@
                 <w:noProof/>
                 <w:webHidden/>
               </w:rPr>
-              <w:instrText xml:space="preserve"> PAGEREF _Toc351329139 \h </w:instrText>
+              <w:instrText xml:space="preserve"> PAGEREF _Toc351415228 \h </w:instrText>
             </w:r>
             <w:r>
               <w:rPr>
@@ -1793,7 +1782,7 @@
               <w:szCs w:val="22"/>
             </w:rPr>
           </w:pPr>
-          <w:hyperlink w:anchor="_Toc351329140" w:history="1">
+          <w:hyperlink w:anchor="_Toc351415229" w:history="1">
             <w:r>
               <w:rPr>
                 <w:rStyle w:val="Hipercze"/>
@@ -1820,7 +1809,77 @@
                 <w:noProof/>
                 <w:webHidden/>
               </w:rPr>
-              <w:instrText xml:space="preserve"> PAGEREF _Toc351329140 \h </w:instrText>
+              <w:instrText xml:space="preserve"> PAGEREF _Toc351415229 \h </w:instrText>
+            </w:r>
+            <w:r>
+              <w:rPr>
+                <w:noProof/>
+                <w:webHidden/>
+              </w:rPr>
+            </w:r>
+            <w:r>
+              <w:rPr>
+                <w:noProof/>
+                <w:webHidden/>
+              </w:rPr>
+              <w:fldChar w:fldCharType="separate"/>
+            </w:r>
+            <w:r>
+              <w:rPr>
+                <w:noProof/>
+                <w:webHidden/>
+              </w:rPr>
+              <w:t>17</w:t>
+            </w:r>
+            <w:r>
+              <w:rPr>
+                <w:noProof/>
+                <w:webHidden/>
+              </w:rPr>
+              <w:fldChar w:fldCharType="end"/>
+            </w:r>
+          </w:hyperlink>
+          <w:bookmarkStart w:id="0" w:name="_GoBack"/>
+          <w:bookmarkEnd w:id="0"/>
+        </w:p>
+        <w:p>
+          <w:pPr>
+            <w:pStyle w:val="Spistreci2"/>
+            <w:rPr>
+              <w:rFonts w:asciiTheme="minorHAnsi" w:eastAsiaTheme="minorEastAsia" w:hAnsiTheme="minorHAnsi" w:cstheme="minorBidi"/>
+              <w:noProof/>
+              <w:sz w:val="22"/>
+              <w:szCs w:val="22"/>
+            </w:rPr>
+          </w:pPr>
+          <w:hyperlink w:anchor="_Toc351415230" w:history="1">
+            <w:r>
+              <w:rPr>
+                <w:rStyle w:val="Hipercze"/>
+                <w:noProof/>
+              </w:rPr>
+              <w:t>4.1. Wykorzystanie nierówności trójkąta</w:t>
+            </w:r>
+            <w:r>
+              <w:rPr>
+                <w:noProof/>
+                <w:webHidden/>
+              </w:rPr>
+              <w:tab/>
+            </w:r>
+            <w:r>
+              <w:rPr>
+                <w:noProof/>
+                <w:webHidden/>
+              </w:rPr>
+              <w:fldChar w:fldCharType="begin"/>
+            </w:r>
+            <w:r>
+              <w:rPr>
+                <w:noProof/>
+                <w:webHidden/>
+              </w:rPr>
+              <w:instrText xml:space="preserve"> PAGEREF _Toc351415230 \h </w:instrText>
             </w:r>
             <w:r>
               <w:rPr>
@@ -1861,13 +1920,13 @@
               <w:szCs w:val="22"/>
             </w:rPr>
           </w:pPr>
-          <w:hyperlink w:anchor="_Toc351329141" w:history="1">
+          <w:hyperlink w:anchor="_Toc351415231" w:history="1">
             <w:r>
               <w:rPr>
                 <w:rStyle w:val="Hipercze"/>
                 <w:noProof/>
               </w:rPr>
-              <w:t>4.1. Wykorzystanie nierówności trójkąta</w:t>
+              <w:t>4.2. Wykorzystaniem indeksu metrycznego</w:t>
             </w:r>
             <w:r>
               <w:rPr>
@@ -1888,75 +1947,7 @@
                 <w:noProof/>
                 <w:webHidden/>
               </w:rPr>
-              <w:instrText xml:space="preserve"> PAGEREF _Toc351329141 \h </w:instrText>
-            </w:r>
-            <w:r>
-              <w:rPr>
-                <w:noProof/>
-                <w:webHidden/>
-              </w:rPr>
-            </w:r>
-            <w:r>
-              <w:rPr>
-                <w:noProof/>
-                <w:webHidden/>
-              </w:rPr>
-              <w:fldChar w:fldCharType="separate"/>
-            </w:r>
-            <w:r>
-              <w:rPr>
-                <w:noProof/>
-                <w:webHidden/>
-              </w:rPr>
-              <w:t>17</w:t>
-            </w:r>
-            <w:r>
-              <w:rPr>
-                <w:noProof/>
-                <w:webHidden/>
-              </w:rPr>
-              <w:fldChar w:fldCharType="end"/>
-            </w:r>
-          </w:hyperlink>
-        </w:p>
-        <w:p>
-          <w:pPr>
-            <w:pStyle w:val="Spistreci2"/>
-            <w:rPr>
-              <w:rFonts w:asciiTheme="minorHAnsi" w:eastAsiaTheme="minorEastAsia" w:hAnsiTheme="minorHAnsi" w:cstheme="minorBidi"/>
-              <w:noProof/>
-              <w:sz w:val="22"/>
-              <w:szCs w:val="22"/>
-            </w:rPr>
-          </w:pPr>
-          <w:hyperlink w:anchor="_Toc351329142" w:history="1">
-            <w:r>
-              <w:rPr>
-                <w:rStyle w:val="Hipercze"/>
-                <w:noProof/>
-              </w:rPr>
-              <w:t>4.2. Wykorzystaniem indeksu metrycznego</w:t>
-            </w:r>
-            <w:r>
-              <w:rPr>
-                <w:noProof/>
-                <w:webHidden/>
-              </w:rPr>
-              <w:tab/>
-            </w:r>
-            <w:r>
-              <w:rPr>
-                <w:noProof/>
-                <w:webHidden/>
-              </w:rPr>
-              <w:fldChar w:fldCharType="begin"/>
-            </w:r>
-            <w:r>
-              <w:rPr>
-                <w:noProof/>
-                <w:webHidden/>
-              </w:rPr>
-              <w:instrText xml:space="preserve"> PAGEREF _Toc351329142 \h </w:instrText>
+              <w:instrText xml:space="preserve"> PAGEREF _Toc351415231 \h </w:instrText>
             </w:r>
             <w:r>
               <w:rPr>
@@ -2025,7 +2016,7 @@
         <w:ind w:firstLine="0"/>
       </w:pPr>
       <w:bookmarkStart w:id="4" w:name="_Toc346470473"/>
-      <w:bookmarkStart w:id="5" w:name="_Toc351329129"/>
+      <w:bookmarkStart w:id="5" w:name="_Toc351415218"/>
       <w:r>
         <w:lastRenderedPageBreak/>
         <w:t xml:space="preserve">1. </w:t>
@@ -2330,7 +2321,7 @@
       <w:pPr>
         <w:pStyle w:val="Nagwek2"/>
       </w:pPr>
-      <w:bookmarkStart w:id="6" w:name="_Toc351329130"/>
+      <w:bookmarkStart w:id="6" w:name="_Toc351415219"/>
       <w:r>
         <w:t xml:space="preserve">1.1. </w:t>
       </w:r>
@@ -2383,7 +2374,7 @@
       <w:pPr>
         <w:pStyle w:val="Nagwek2"/>
       </w:pPr>
-      <w:bookmarkStart w:id="7" w:name="_Toc351329131"/>
+      <w:bookmarkStart w:id="7" w:name="_Toc351415220"/>
       <w:r>
         <w:t>1.2. Motywacja i cel pracy</w:t>
       </w:r>
@@ -2424,7 +2415,7 @@
       <w:pPr>
         <w:pStyle w:val="Nagwek2"/>
       </w:pPr>
-      <w:bookmarkStart w:id="8" w:name="_Toc351329132"/>
+      <w:bookmarkStart w:id="8" w:name="_Toc351415221"/>
       <w:r>
         <w:t>1.3. Układ pracy</w:t>
       </w:r>
@@ -2460,7 +2451,7 @@
         <w:pStyle w:val="Nagwek1"/>
         <w:ind w:firstLine="0"/>
       </w:pPr>
-      <w:bookmarkStart w:id="9" w:name="_Toc351329133"/>
+      <w:bookmarkStart w:id="9" w:name="_Toc351415222"/>
       <w:r>
         <w:lastRenderedPageBreak/>
         <w:t xml:space="preserve">2. </w:t>
@@ -2534,7 +2525,7 @@
       <w:pPr>
         <w:pStyle w:val="Nagwek2"/>
       </w:pPr>
-      <w:bookmarkStart w:id="10" w:name="_Toc351329134"/>
+      <w:bookmarkStart w:id="10" w:name="_Toc351415223"/>
       <w:r>
         <w:t>2.1. Metryki odległości</w:t>
       </w:r>
@@ -2877,7 +2868,13 @@
           <w:rPr>
             <w:rFonts w:ascii="Cambria Math" w:hAnsi="Cambria Math"/>
           </w:rPr>
-          <m:t>Euclidean(p,q)</m:t>
+          <m:t>Euc</m:t>
+        </m:r>
+        <m:r>
+          <w:rPr>
+            <w:rFonts w:ascii="Cambria Math" w:hAnsi="Cambria Math"/>
+          </w:rPr>
+          <m:t>lidean(p,q)</m:t>
         </m:r>
       </m:oMath>
       <w:r>
@@ -3448,7 +3445,13 @@
             <w:rPr>
               <w:rFonts w:ascii="Cambria Math" w:hAnsi="Cambria Math"/>
             </w:rPr>
-            <m:t>Minkowski</m:t>
+            <m:t>Minkowsk</m:t>
+          </m:r>
+          <m:r>
+            <w:rPr>
+              <w:rFonts w:ascii="Cambria Math" w:hAnsi="Cambria Math"/>
+            </w:rPr>
+            <m:t>i</m:t>
           </m:r>
           <m:d>
             <m:dPr>
@@ -3644,7 +3647,7 @@
       <w:pPr>
         <w:pStyle w:val="Nagwek2"/>
       </w:pPr>
-      <w:bookmarkStart w:id="11" w:name="_Toc351329135"/>
+      <w:bookmarkStart w:id="11" w:name="_Toc351415224"/>
       <w:r>
         <w:t>2.2. Miara odległości kosinusowej</w:t>
       </w:r>
@@ -4567,7 +4570,13 @@
               <w:rPr>
                 <w:rFonts w:ascii="Cambria Math" w:hAnsi="Cambria Math"/>
               </w:rPr>
-              <m:t>1-cosSim</m:t>
+              <m:t>1-cosS</m:t>
+            </m:r>
+            <m:r>
+              <w:rPr>
+                <w:rFonts w:ascii="Cambria Math" w:hAnsi="Cambria Math"/>
+              </w:rPr>
+              <m:t>im</m:t>
             </m:r>
             <m:d>
               <m:dPr>
@@ -4847,16 +4856,28 @@
           <w:p>
             <w:pPr>
               <w:ind w:firstLine="0"/>
+              <w:rPr>
+                <w:b/>
+              </w:rPr>
             </w:pPr>
             <w:r>
+              <w:rPr>
+                <w:b/>
+              </w:rPr>
               <w:t>(</w:t>
             </w:r>
             <w:proofErr w:type="spellStart"/>
             <w:r>
+              <w:rPr>
+                <w:b/>
+              </w:rPr>
               <w:t>u,v</w:t>
             </w:r>
             <w:proofErr w:type="spellEnd"/>
             <w:r>
+              <w:rPr>
+                <w:b/>
+              </w:rPr>
               <w:t>)</w:t>
             </w:r>
           </w:p>
@@ -4869,21 +4890,36 @@
             <w:pPr>
               <w:ind w:firstLine="0"/>
               <w:cnfStyle w:val="100000000000" w:firstRow="1" w:lastRow="0" w:firstColumn="0" w:lastColumn="0" w:oddVBand="0" w:evenVBand="0" w:oddHBand="0" w:evenHBand="0" w:firstRowFirstColumn="0" w:firstRowLastColumn="0" w:lastRowFirstColumn="0" w:lastRowLastColumn="0"/>
+              <w:rPr>
+                <w:b/>
+              </w:rPr>
             </w:pPr>
             <w:proofErr w:type="spellStart"/>
             <w:r>
+              <w:rPr>
+                <w:b/>
+              </w:rPr>
               <w:t>cosSim</w:t>
             </w:r>
             <w:proofErr w:type="spellEnd"/>
             <w:r>
+              <w:rPr>
+                <w:b/>
+              </w:rPr>
               <w:t>(</w:t>
             </w:r>
             <w:proofErr w:type="spellStart"/>
             <w:r>
+              <w:rPr>
+                <w:b/>
+              </w:rPr>
               <w:t>u,v</w:t>
             </w:r>
             <w:proofErr w:type="spellEnd"/>
             <w:r>
+              <w:rPr>
+                <w:b/>
+              </w:rPr>
               <w:t>)</w:t>
             </w:r>
           </w:p>
@@ -5512,7 +5548,7 @@
       <w:pPr>
         <w:pStyle w:val="Nagwek2"/>
       </w:pPr>
-      <w:bookmarkStart w:id="14" w:name="_Toc351329136"/>
+      <w:bookmarkStart w:id="14" w:name="_Toc351415225"/>
       <w:r>
         <w:lastRenderedPageBreak/>
         <w:t>2.3. Wyznaczanie kosinusowego sąsiedztwa za pomocą sąsiedztwa opartego na odległości euklidesowej</w:t>
@@ -6525,8 +6561,14 @@
             <w:pPr>
               <w:ind w:firstLine="0"/>
               <w:jc w:val="both"/>
+              <w:rPr>
+                <w:b/>
+              </w:rPr>
             </w:pPr>
             <w:r>
+              <w:rPr>
+                <w:b/>
+              </w:rPr>
               <w:t xml:space="preserve">Wektor </w:t>
             </w:r>
             <m:oMath>
@@ -6535,12 +6577,16 @@
                   <m:ctrlPr>
                     <w:rPr>
                       <w:rFonts w:ascii="Cambria Math" w:hAnsi="Cambria Math"/>
+                      <w:b/>
                       <w:iCs w:val="0"/>
                     </w:rPr>
                   </m:ctrlPr>
                 </m:sSubPr>
                 <m:e>
                   <m:r>
+                    <m:rPr>
+                      <m:sty m:val="bi"/>
+                    </m:rPr>
                     <w:rPr>
                       <w:rFonts w:ascii="Cambria Math" w:hAnsi="Cambria Math"/>
                     </w:rPr>
@@ -6549,6 +6595,9 @@
                 </m:e>
                 <m:sub>
                   <m:r>
+                    <m:rPr>
+                      <m:sty m:val="bi"/>
+                    </m:rPr>
                     <w:rPr>
                       <w:rFonts w:ascii="Cambria Math" w:hAnsi="Cambria Math"/>
                     </w:rPr>
@@ -6568,6 +6617,9 @@
               <w:ind w:firstLine="0"/>
               <w:jc w:val="both"/>
               <w:cnfStyle w:val="100000000000" w:firstRow="1" w:lastRow="0" w:firstColumn="0" w:lastColumn="0" w:oddVBand="0" w:evenVBand="0" w:oddHBand="0" w:evenHBand="0" w:firstRowFirstColumn="0" w:firstRowLastColumn="0" w:lastRowFirstColumn="0" w:lastRowLastColumn="0"/>
+              <w:rPr>
+                <w:b/>
+              </w:rPr>
             </w:pPr>
             <m:oMathPara>
               <m:oMath>
@@ -6576,12 +6628,16 @@
                     <m:ctrlPr>
                       <w:rPr>
                         <w:rFonts w:ascii="Cambria Math" w:hAnsi="Cambria Math"/>
+                        <w:b/>
                         <w:iCs w:val="0"/>
                       </w:rPr>
                     </m:ctrlPr>
                   </m:sSubPr>
                   <m:e>
                     <m:r>
+                      <m:rPr>
+                        <m:sty m:val="bi"/>
+                      </m:rPr>
                       <w:rPr>
                         <w:rFonts w:ascii="Cambria Math" w:hAnsi="Cambria Math"/>
                       </w:rPr>
@@ -6590,6 +6646,9 @@
                   </m:e>
                   <m:sub>
                     <m:r>
+                      <m:rPr>
+                        <m:sty m:val="bi"/>
+                      </m:rPr>
                       <w:rPr>
                         <w:rFonts w:ascii="Cambria Math" w:hAnsi="Cambria Math"/>
                       </w:rPr>
@@ -6610,6 +6669,9 @@
               <w:ind w:firstLine="0"/>
               <w:jc w:val="both"/>
               <w:cnfStyle w:val="100000000000" w:firstRow="1" w:lastRow="0" w:firstColumn="0" w:lastColumn="0" w:oddVBand="0" w:evenVBand="0" w:oddHBand="0" w:evenHBand="0" w:firstRowFirstColumn="0" w:firstRowLastColumn="0" w:lastRowFirstColumn="0" w:lastRowLastColumn="0"/>
+              <w:rPr>
+                <w:b/>
+              </w:rPr>
             </w:pPr>
             <m:oMathPara>
               <m:oMath>
@@ -6618,12 +6680,16 @@
                     <m:ctrlPr>
                       <w:rPr>
                         <w:rFonts w:ascii="Cambria Math" w:hAnsi="Cambria Math"/>
+                        <w:b/>
                         <w:iCs w:val="0"/>
                       </w:rPr>
                     </m:ctrlPr>
                   </m:sSubPr>
                   <m:e>
                     <m:r>
+                      <m:rPr>
+                        <m:sty m:val="bi"/>
+                      </m:rPr>
                       <w:rPr>
                         <w:rFonts w:ascii="Cambria Math" w:hAnsi="Cambria Math"/>
                       </w:rPr>
@@ -6632,6 +6698,9 @@
                   </m:e>
                   <m:sub>
                     <m:r>
+                      <m:rPr>
+                        <m:sty m:val="bi"/>
+                      </m:rPr>
                       <w:rPr>
                         <w:rFonts w:ascii="Cambria Math" w:hAnsi="Cambria Math"/>
                       </w:rPr>
@@ -8110,7 +8179,7 @@
         <w:pStyle w:val="Nagwek1"/>
         <w:ind w:firstLine="0"/>
       </w:pPr>
-      <w:bookmarkStart w:id="18" w:name="_Toc351329137"/>
+      <w:bookmarkStart w:id="18" w:name="_Toc351415226"/>
       <w:r>
         <w:lastRenderedPageBreak/>
         <w:t>3</w:t>
@@ -8221,7 +8290,7 @@
       <w:pPr>
         <w:pStyle w:val="Nagwek2"/>
       </w:pPr>
-      <w:bookmarkStart w:id="19" w:name="_Toc351329138"/>
+      <w:bookmarkStart w:id="19" w:name="_Toc351415227"/>
       <w:r>
         <w:t>3</w:t>
       </w:r>
@@ -14614,7 +14683,7 @@
       <w:pPr>
         <w:pStyle w:val="Nagwek2"/>
       </w:pPr>
-      <w:bookmarkStart w:id="24" w:name="_Toc351329139"/>
+      <w:bookmarkStart w:id="24" w:name="_Toc351415228"/>
       <w:r>
         <w:t>3</w:t>
       </w:r>
@@ -15226,7 +15295,7 @@
         <w:pStyle w:val="Nagwek1"/>
         <w:ind w:firstLine="0"/>
       </w:pPr>
-      <w:bookmarkStart w:id="25" w:name="_Toc351329140"/>
+      <w:bookmarkStart w:id="25" w:name="_Toc351415229"/>
       <w:r>
         <w:lastRenderedPageBreak/>
         <w:t>4. Szacowanie odległości</w:t>
@@ -15268,7 +15337,7 @@
       <w:pPr>
         <w:pStyle w:val="Nagwek2"/>
       </w:pPr>
-      <w:bookmarkStart w:id="26" w:name="_Toc351329141"/>
+      <w:bookmarkStart w:id="26" w:name="_Toc351415230"/>
       <w:r>
         <w:t>4.1. Wykorzystanie nierówności trójkąta</w:t>
       </w:r>
@@ -15894,7 +15963,13 @@
         </m:r>
       </m:oMath>
       <w:r>
-        <w:t xml:space="preserve">, której złożoność zależy liniowo od liczby wymiarów, aby upewnić się, że jest większa od </w:t>
+        <w:t xml:space="preserve">, </w:t>
+      </w:r>
+      <w:r>
+        <w:t>którego</w:t>
+      </w:r>
+      <w:r>
+        <w:t xml:space="preserve"> złożoność zależy liniowo od liczby wymiarów, aby upewnić się, że jest większa od </w:t>
       </w:r>
       <m:oMath>
         <m:r>
@@ -16047,13 +16122,7 @@
           <w:rPr>
             <w:rFonts w:ascii="Cambria Math" w:hAnsi="Cambria Math"/>
           </w:rPr>
-          <m:t>&gt;d</m:t>
-        </m:r>
-        <m:r>
-          <w:rPr>
-            <w:rFonts w:ascii="Cambria Math" w:hAnsi="Cambria Math"/>
-          </w:rPr>
-          <m:t>istance(u,r)</m:t>
+          <m:t>&gt;distance(u,r)</m:t>
         </m:r>
       </m:oMath>
       <w:r>
@@ -16727,13 +16796,7 @@
           <w:rPr>
             <w:rFonts w:ascii="Cambria Math" w:hAnsi="Cambria Math"/>
           </w:rPr>
-          <m:t>&gt;</m:t>
-        </m:r>
-        <m:r>
-          <w:rPr>
-            <w:rFonts w:ascii="Cambria Math" w:hAnsi="Cambria Math"/>
-          </w:rPr>
-          <m:t>Eps</m:t>
+          <m:t>&gt;Eps</m:t>
         </m:r>
       </m:oMath>
       <w:r>
@@ -16754,13 +16817,7 @@
               <w:rPr>
                 <w:rFonts w:ascii="Cambria Math" w:hAnsi="Cambria Math"/>
               </w:rPr>
-              <m:t>d</m:t>
-            </m:r>
-            <m:r>
-              <w:rPr>
-                <w:rFonts w:ascii="Cambria Math" w:hAnsi="Cambria Math"/>
-              </w:rPr>
-              <m:t>istance</m:t>
+              <m:t>distance</m:t>
             </m:r>
           </m:e>
           <m:sup>
@@ -16794,13 +16851,7 @@
           <w:rPr>
             <w:rFonts w:ascii="Cambria Math" w:hAnsi="Cambria Math"/>
           </w:rPr>
-          <m:t>&gt;</m:t>
-        </m:r>
-        <m:r>
-          <w:rPr>
-            <w:rFonts w:ascii="Cambria Math" w:hAnsi="Cambria Math"/>
-          </w:rPr>
-          <m:t>Eps</m:t>
+          <m:t>&gt;Eps</m:t>
         </m:r>
       </m:oMath>
       <w:r>
@@ -16935,13 +16986,7 @@
           <w:rPr>
             <w:rFonts w:ascii="Cambria Math" w:hAnsi="Cambria Math"/>
           </w:rPr>
-          <m:t>&lt;</m:t>
-        </m:r>
-        <m:r>
-          <w:rPr>
-            <w:rFonts w:ascii="Cambria Math" w:hAnsi="Cambria Math"/>
-          </w:rPr>
-          <m:t>distance</m:t>
+          <m:t>&lt;distance</m:t>
         </m:r>
         <m:d>
           <m:dPr>
@@ -16991,13 +17036,7 @@
           <w:rPr>
             <w:rFonts w:ascii="Cambria Math" w:hAnsi="Cambria Math"/>
           </w:rPr>
-          <m:t>&lt;</m:t>
-        </m:r>
-        <m:r>
-          <w:rPr>
-            <w:rFonts w:ascii="Cambria Math" w:hAnsi="Cambria Math"/>
-          </w:rPr>
-          <m:t>distance(u,r)</m:t>
+          <m:t>&lt;distance(u,r)</m:t>
         </m:r>
       </m:oMath>
       <w:r>
@@ -17068,13 +17107,7 @@
               <w:rPr>
                 <w:rFonts w:ascii="Cambria Math" w:hAnsi="Cambria Math"/>
               </w:rPr>
-              <m:t>d</m:t>
-            </m:r>
-            <m:r>
-              <w:rPr>
-                <w:rFonts w:ascii="Cambria Math" w:hAnsi="Cambria Math"/>
-              </w:rPr>
-              <m:t>istance</m:t>
+              <m:t>distance</m:t>
             </m:r>
           </m:e>
           <m:sup>
@@ -17150,13 +17183,7 @@
               <w:rPr>
                 <w:rFonts w:ascii="Cambria Math" w:hAnsi="Cambria Math"/>
               </w:rPr>
-              <m:t>q</m:t>
-            </m:r>
-            <m:r>
-              <w:rPr>
-                <w:rFonts w:ascii="Cambria Math" w:hAnsi="Cambria Math"/>
-              </w:rPr>
-              <m:t>,r</m:t>
+              <m:t>q,r</m:t>
             </m:r>
           </m:e>
         </m:d>
@@ -17206,13 +17233,7 @@
               <w:rPr>
                 <w:rFonts w:ascii="Cambria Math" w:hAnsi="Cambria Math"/>
               </w:rPr>
-              <m:t>u</m:t>
-            </m:r>
-            <m:r>
-              <w:rPr>
-                <w:rFonts w:ascii="Cambria Math" w:hAnsi="Cambria Math"/>
-              </w:rPr>
-              <m:t>,r</m:t>
+              <m:t>u,r</m:t>
             </m:r>
           </m:e>
         </m:d>
@@ -17328,19 +17349,7 @@
           <w:rPr>
             <w:rFonts w:ascii="Cambria Math" w:hAnsi="Cambria Math"/>
           </w:rPr>
-          <m:t>(</m:t>
-        </m:r>
-        <m:r>
-          <w:rPr>
-            <w:rFonts w:ascii="Cambria Math" w:hAnsi="Cambria Math"/>
-          </w:rPr>
-          <m:t>u</m:t>
-        </m:r>
-        <m:r>
-          <w:rPr>
-            <w:rFonts w:ascii="Cambria Math" w:hAnsi="Cambria Math"/>
-          </w:rPr>
-          <m:t>,</m:t>
+          <m:t>(u,</m:t>
         </m:r>
         <m:sSub>
           <m:sSubPr>
@@ -17504,19 +17513,7 @@
               <w:rPr>
                 <w:rFonts w:ascii="Cambria Math" w:hAnsi="Cambria Math"/>
               </w:rPr>
-              <m:t>u</m:t>
-            </m:r>
-            <m:r>
-              <w:rPr>
-                <w:rFonts w:ascii="Cambria Math" w:hAnsi="Cambria Math"/>
-              </w:rPr>
-              <m:t>,</m:t>
-            </m:r>
-            <m:r>
-              <w:rPr>
-                <w:rFonts w:ascii="Cambria Math" w:hAnsi="Cambria Math"/>
-              </w:rPr>
-              <m:t>q</m:t>
+              <m:t>u,q</m:t>
             </m:r>
           </m:e>
         </m:d>
@@ -17556,19 +17553,7 @@
           <w:rPr>
             <w:rFonts w:ascii="Cambria Math" w:hAnsi="Cambria Math"/>
           </w:rPr>
-          <m:t>(</m:t>
-        </m:r>
-        <m:r>
-          <w:rPr>
-            <w:rFonts w:ascii="Cambria Math" w:hAnsi="Cambria Math"/>
-          </w:rPr>
-          <m:t>u</m:t>
-        </m:r>
-        <m:r>
-          <w:rPr>
-            <w:rFonts w:ascii="Cambria Math" w:hAnsi="Cambria Math"/>
-          </w:rPr>
-          <m:t>,</m:t>
+          <m:t>(u,</m:t>
         </m:r>
         <m:sSub>
           <m:sSubPr>
@@ -17681,25 +17666,11 @@
           <w:rPr>
             <w:rFonts w:ascii="Cambria Math" w:hAnsi="Cambria Math"/>
           </w:rPr>
-          <m:t>&gt;</m:t>
-        </m:r>
-        <m:r>
-          <w:rPr>
-            <w:rFonts w:ascii="Cambria Math" w:hAnsi="Cambria Math"/>
-          </w:rPr>
-          <m:t>Eps</m:t>
-        </m:r>
-      </m:oMath>
-      <w:r>
-        <w:t>, wtedy beż żadny</w:t>
-      </w:r>
-      <w:proofErr w:type="spellStart"/>
-      <w:r>
-        <w:t>ch</w:t>
-      </w:r>
-      <w:proofErr w:type="spellEnd"/>
-      <w:r>
-        <w:t xml:space="preserve"> dodatkowych obliczeń wiadomo, że </w:t>
+          <m:t>&gt;Eps</m:t>
+        </m:r>
+      </m:oMath>
+      <w:r>
+        <w:t xml:space="preserve">, wtedy beż żadnych dodatkowych obliczeń wiadomo, że </w:t>
       </w:r>
       <m:oMath>
         <m:sSup>
@@ -17742,13 +17713,7 @@
               <w:rPr>
                 <w:rFonts w:ascii="Cambria Math" w:hAnsi="Cambria Math"/>
               </w:rPr>
-              <m:t>u,</m:t>
-            </m:r>
-            <m:r>
-              <w:rPr>
-                <w:rFonts w:ascii="Cambria Math" w:hAnsi="Cambria Math"/>
-              </w:rPr>
-              <m:t>q</m:t>
+              <m:t>u,q</m:t>
             </m:r>
           </m:e>
         </m:d>
@@ -17756,13 +17721,7 @@
           <w:rPr>
             <w:rFonts w:ascii="Cambria Math" w:hAnsi="Cambria Math"/>
           </w:rPr>
-          <m:t>&gt;</m:t>
-        </m:r>
-        <m:r>
-          <w:rPr>
-            <w:rFonts w:ascii="Cambria Math" w:hAnsi="Cambria Math"/>
-          </w:rPr>
-          <m:t>Eps</m:t>
+          <m:t>&gt;Eps</m:t>
         </m:r>
       </m:oMath>
       <w:r>
@@ -18016,13 +17975,7 @@
           <w:rPr>
             <w:rFonts w:ascii="Cambria Math" w:hAnsi="Cambria Math"/>
           </w:rPr>
-          <m:t>&gt;</m:t>
-        </m:r>
-        <m:r>
-          <w:rPr>
-            <w:rFonts w:ascii="Cambria Math" w:hAnsi="Cambria Math"/>
-          </w:rPr>
-          <m:t>Eps</m:t>
+          <m:t>&gt;Eps</m:t>
         </m:r>
       </m:oMath>
       <w:r>
@@ -18122,13 +18075,7 @@
               <w:rPr>
                 <w:rFonts w:ascii="Cambria Math" w:hAnsi="Cambria Math"/>
               </w:rPr>
-              <m:t>q</m:t>
-            </m:r>
-            <m:r>
-              <w:rPr>
-                <w:rFonts w:ascii="Cambria Math" w:hAnsi="Cambria Math"/>
-              </w:rPr>
-              <m:t>,</m:t>
+              <m:t>q,</m:t>
             </m:r>
             <m:sSub>
               <m:sSubPr>
@@ -18162,13 +18109,7 @@
           <w:rPr>
             <w:rFonts w:ascii="Cambria Math" w:hAnsi="Cambria Math"/>
           </w:rPr>
-          <m:t>&gt;</m:t>
-        </m:r>
-        <m:r>
-          <w:rPr>
-            <w:rFonts w:ascii="Cambria Math" w:hAnsi="Cambria Math"/>
-          </w:rPr>
-          <m:t>Eps</m:t>
+          <m:t>&gt;Eps</m:t>
         </m:r>
       </m:oMath>
       <w:r>
@@ -18390,10 +18331,25 @@
         <w:jc w:val="both"/>
       </w:pPr>
       <w:r>
-        <w:t xml:space="preserve">Tak więc, sensownym </w:t>
-      </w:r>
-      <w:r>
-        <w:t>jest uporządkowanie wektorów z</w:t>
+        <w:t xml:space="preserve">Tak więc, </w:t>
+      </w:r>
+      <w:r>
+        <w:t>warto</w:t>
+      </w:r>
+      <w:r>
+        <w:t xml:space="preserve"> </w:t>
+      </w:r>
+      <w:r>
+        <w:t>jest uporządkować</w:t>
+      </w:r>
+      <w:r>
+        <w:t xml:space="preserve"> wektor</w:t>
+      </w:r>
+      <w:r>
+        <w:t>y</w:t>
+      </w:r>
+      <w:r>
+        <w:t xml:space="preserve"> z</w:t>
       </w:r>
       <w:r>
         <w:t xml:space="preserve">bioru </w:t>
@@ -18441,40 +18397,21 @@
         <w:t>Przykład 3.</w:t>
       </w:r>
       <w:r>
-        <w:t xml:space="preserve"> [TODO]</w:t>
-      </w:r>
-    </w:p>
-    <w:p>
-      <w:pPr>
-        <w:jc w:val="both"/>
-      </w:pPr>
-      <w:r>
-        <w:t xml:space="preserve">Nierówność trójkąta można również zastosować w określaniu </w:t>
-      </w:r>
-      <m:oMath>
-        <m:r>
-          <w:rPr>
-            <w:rFonts w:ascii="Cambria Math" w:hAnsi="Cambria Math"/>
-          </w:rPr>
-          <m:t>k</m:t>
-        </m:r>
-      </m:oMath>
-      <w:r>
-        <w:t xml:space="preserve"> sąsiedztwa</w:t>
-      </w:r>
-      <w:r>
-        <w:t xml:space="preserve"> dowolnego wektora </w:t>
-      </w:r>
-      <m:oMath>
-        <m:r>
-          <w:rPr>
-            <w:rFonts w:ascii="Cambria Math" w:hAnsi="Cambria Math"/>
-          </w:rPr>
-          <m:t>q</m:t>
-        </m:r>
-      </m:oMath>
-      <w:r>
-        <w:t xml:space="preserve"> w zbiorze wektorów </w:t>
+        <w:t xml:space="preserve"> </w:t>
+      </w:r>
+      <w:r>
+        <w:t xml:space="preserve">Niech </w:t>
+      </w:r>
+      <m:oMath>
+        <m:r>
+          <w:rPr>
+            <w:rFonts w:ascii="Cambria Math" w:hAnsi="Cambria Math"/>
+          </w:rPr>
+          <m:t>R</m:t>
+        </m:r>
+      </m:oMath>
+      <w:r>
+        <w:t xml:space="preserve"> będzie wektorem referencyjnym o współrzędnych (0,0). Na rys8 przedstawiono zbiór wektorów </w:t>
       </w:r>
       <m:oMath>
         <m:r>
@@ -18485,46 +18422,684 @@
         </m:r>
       </m:oMath>
       <w:r>
-        <w:t xml:space="preserve"> ponieważ</w:t>
-      </w:r>
+        <w:t xml:space="preserve"> przestrzeni dwuwymiarowej. Tabela przedstawia zbior wektorów </w:t>
+      </w:r>
+      <m:oMath>
+        <m:r>
+          <w:rPr>
+            <w:rFonts w:ascii="Cambria Math" w:hAnsi="Cambria Math"/>
+          </w:rPr>
+          <m:t>D</m:t>
+        </m:r>
+      </m:oMath>
+      <w:r>
+        <w:t xml:space="preserve"> uporządkowany niemalejąc</w:t>
+      </w:r>
+      <w:r>
+        <w:t xml:space="preserve">o względem odległości jego wektorów do wektora referencyjnego </w:t>
+      </w:r>
+      <m:oMath>
+        <m:r>
+          <w:rPr>
+            <w:rFonts w:ascii="Cambria Math" w:hAnsi="Cambria Math"/>
+          </w:rPr>
+          <m:t>R</m:t>
+        </m:r>
+      </m:oMath>
+      <w:r>
+        <w:t xml:space="preserve">. Rozważmy wyznaczenie </w:t>
+      </w:r>
+      <m:oMath>
+        <m:r>
+          <w:rPr>
+            <w:rFonts w:ascii="Cambria Math" w:hAnsi="Cambria Math"/>
+          </w:rPr>
+          <m:t>Eps</m:t>
+        </m:r>
+      </m:oMath>
+      <w:r>
+        <w:t xml:space="preserve"> sąsiedztwa wektora </w:t>
+      </w:r>
+      <m:oMath>
+        <m:r>
+          <w:rPr>
+            <w:rFonts w:ascii="Cambria Math" w:hAnsi="Cambria Math"/>
+          </w:rPr>
+          <m:t>u=P</m:t>
+        </m:r>
+      </m:oMath>
+      <w:r>
+        <w:t xml:space="preserve"> o </w:t>
+      </w:r>
+      <m:oMath>
+        <m:r>
+          <w:rPr>
+            <w:rFonts w:ascii="Cambria Math" w:hAnsi="Cambria Math"/>
+          </w:rPr>
+          <m:t>Eps=1,5</m:t>
+        </m:r>
+      </m:oMath>
+      <w:r>
+        <w:t xml:space="preserve">. </w:t>
+      </w:r>
+      <w:r>
+        <w:t xml:space="preserve">Odległość </w:t>
+      </w:r>
+      <m:oMath>
+        <m:r>
+          <w:rPr>
+            <w:rFonts w:ascii="Cambria Math" w:hAnsi="Cambria Math"/>
+          </w:rPr>
+          <m:t>P</m:t>
+        </m:r>
+      </m:oMath>
+      <w:r>
+        <w:t xml:space="preserve"> do wektora referencyjnego jest równa 7,07 (</w:t>
+      </w:r>
+      <m:oMath>
+        <m:r>
+          <w:rPr>
+            <w:rFonts w:ascii="Cambria Math" w:hAnsi="Cambria Math"/>
+          </w:rPr>
+          <m:t>ditstance</m:t>
+        </m:r>
+        <m:d>
+          <m:dPr>
+            <m:ctrlPr>
+              <w:rPr>
+                <w:rFonts w:ascii="Cambria Math" w:hAnsi="Cambria Math"/>
+                <w:i/>
+              </w:rPr>
+            </m:ctrlPr>
+          </m:dPr>
+          <m:e>
+            <m:r>
+              <w:rPr>
+                <w:rFonts w:ascii="Cambria Math" w:hAnsi="Cambria Math"/>
+              </w:rPr>
+              <m:t>P,R</m:t>
+            </m:r>
+          </m:e>
+        </m:d>
+        <m:r>
+          <w:rPr>
+            <w:rFonts w:ascii="Cambria Math" w:hAnsi="Cambria Math"/>
+          </w:rPr>
+          <m:t>=7,07</m:t>
+        </m:r>
+      </m:oMath>
+      <w:r>
+        <w:t xml:space="preserve">). Pierwszym wektorem </w:t>
+      </w:r>
+      <m:oMath>
+        <m:sSub>
+          <m:sSubPr>
+            <m:ctrlPr>
+              <w:rPr>
+                <w:rFonts w:ascii="Cambria Math" w:hAnsi="Cambria Math"/>
+                <w:i/>
+              </w:rPr>
+            </m:ctrlPr>
+          </m:sSubPr>
+          <m:e>
+            <m:r>
+              <w:rPr>
+                <w:rFonts w:ascii="Cambria Math" w:hAnsi="Cambria Math"/>
+              </w:rPr>
+              <m:t>q</m:t>
+            </m:r>
+          </m:e>
+          <m:sub>
+            <m:r>
+              <w:rPr>
+                <w:rFonts w:ascii="Cambria Math" w:hAnsi="Cambria Math"/>
+              </w:rPr>
+              <m:t>f</m:t>
+            </m:r>
+          </m:sub>
+        </m:sSub>
+      </m:oMath>
+      <w:r>
+        <w:t xml:space="preserve"> następującym po wektorze </w:t>
+      </w:r>
+      <m:oMath>
+        <m:r>
+          <w:rPr>
+            <w:rFonts w:ascii="Cambria Math" w:hAnsi="Cambria Math"/>
+          </w:rPr>
+          <m:t>P</m:t>
+        </m:r>
+      </m:oMath>
+      <w:r>
+        <w:t xml:space="preserve"> w </w:t>
+      </w:r>
+      <m:oMath>
+        <m:r>
+          <w:rPr>
+            <w:rFonts w:ascii="Cambria Math" w:hAnsi="Cambria Math"/>
+          </w:rPr>
+          <m:t>D</m:t>
+        </m:r>
+      </m:oMath>
+      <w:r>
+        <w:t xml:space="preserve"> takim, że </w:t>
+      </w:r>
+      <m:oMath>
+        <m:r>
+          <w:rPr>
+            <w:rFonts w:ascii="Cambria Math" w:hAnsi="Cambria Math"/>
+          </w:rPr>
+          <m:t>distance</m:t>
+        </m:r>
+        <m:d>
+          <m:dPr>
+            <m:ctrlPr>
+              <w:rPr>
+                <w:rFonts w:ascii="Cambria Math" w:hAnsi="Cambria Math"/>
+                <w:i/>
+              </w:rPr>
+            </m:ctrlPr>
+          </m:dPr>
+          <m:e>
+            <m:sSub>
+              <m:sSubPr>
+                <m:ctrlPr>
+                  <w:rPr>
+                    <w:rFonts w:ascii="Cambria Math" w:hAnsi="Cambria Math"/>
+                    <w:i/>
+                  </w:rPr>
+                </m:ctrlPr>
+              </m:sSubPr>
+              <m:e>
+                <m:r>
+                  <w:rPr>
+                    <w:rFonts w:ascii="Cambria Math" w:hAnsi="Cambria Math"/>
+                  </w:rPr>
+                  <m:t>q</m:t>
+                </m:r>
+              </m:e>
+              <m:sub>
+                <m:r>
+                  <w:rPr>
+                    <w:rFonts w:ascii="Cambria Math" w:hAnsi="Cambria Math"/>
+                  </w:rPr>
+                  <m:t>f</m:t>
+                </m:r>
+              </m:sub>
+            </m:sSub>
+            <m:r>
+              <w:rPr>
+                <w:rFonts w:ascii="Cambria Math" w:hAnsi="Cambria Math"/>
+              </w:rPr>
+              <m:t>,R</m:t>
+            </m:r>
+          </m:e>
+        </m:d>
+        <m:r>
+          <w:rPr>
+            <w:rFonts w:ascii="Cambria Math" w:hAnsi="Cambria Math"/>
+          </w:rPr>
+          <m:t>-distance</m:t>
+        </m:r>
+        <m:d>
+          <m:dPr>
+            <m:ctrlPr>
+              <w:rPr>
+                <w:rFonts w:ascii="Cambria Math" w:hAnsi="Cambria Math"/>
+                <w:i/>
+              </w:rPr>
+            </m:ctrlPr>
+          </m:dPr>
+          <m:e>
+            <m:r>
+              <w:rPr>
+                <w:rFonts w:ascii="Cambria Math" w:hAnsi="Cambria Math"/>
+              </w:rPr>
+              <m:t>P,R</m:t>
+            </m:r>
+          </m:e>
+        </m:d>
+        <m:r>
+          <w:rPr>
+            <w:rFonts w:ascii="Cambria Math" w:hAnsi="Cambria Math"/>
+          </w:rPr>
+          <m:t>&gt;Eps</m:t>
+        </m:r>
+      </m:oMath>
+      <w:r>
+        <w:t xml:space="preserve"> jest wektor </w:t>
+      </w:r>
+      <m:oMath>
+        <m:r>
+          <w:rPr>
+            <w:rFonts w:ascii="Cambria Math" w:hAnsi="Cambria Math"/>
+          </w:rPr>
+          <m:t>G</m:t>
+        </m:r>
+      </m:oMath>
+      <w:r>
+        <w:t>. Natomiast p</w:t>
+      </w:r>
+      <w:r>
+        <w:t xml:space="preserve">ierwszym wektorem </w:t>
+      </w:r>
+      <m:oMath>
+        <m:sSub>
+          <m:sSubPr>
+            <m:ctrlPr>
+              <w:rPr>
+                <w:rFonts w:ascii="Cambria Math" w:hAnsi="Cambria Math"/>
+                <w:i/>
+              </w:rPr>
+            </m:ctrlPr>
+          </m:sSubPr>
+          <m:e>
+            <m:r>
+              <w:rPr>
+                <w:rFonts w:ascii="Cambria Math" w:hAnsi="Cambria Math"/>
+              </w:rPr>
+              <m:t>q</m:t>
+            </m:r>
+          </m:e>
+          <m:sub>
+            <m:r>
+              <w:rPr>
+                <w:rFonts w:ascii="Cambria Math" w:hAnsi="Cambria Math"/>
+              </w:rPr>
+              <m:t>p</m:t>
+            </m:r>
+          </m:sub>
+        </m:sSub>
+      </m:oMath>
       <w:r>
         <w:t xml:space="preserve"> </w:t>
       </w:r>
       <w:r>
-        <w:t>p</w:t>
-      </w:r>
-      <w:r>
-        <w:t xml:space="preserve">roblem ten można sprowadzić do wyznaczania otoczenia </w:t>
-      </w:r>
-      <w:proofErr w:type="spellStart"/>
-      <w:r>
-        <w:t>epsilonowego</w:t>
-      </w:r>
-      <w:proofErr w:type="spellEnd"/>
-      <w:r>
-        <w:t xml:space="preserve">. Warto zauważyć, że dla każdego wektora </w:t>
-      </w:r>
-      <m:oMath>
-        <m:r>
-          <w:rPr>
-            <w:rFonts w:ascii="Cambria Math" w:hAnsi="Cambria Math"/>
-          </w:rPr>
-          <m:t>q</m:t>
-        </m:r>
-      </m:oMath>
-      <w:r>
-        <w:t xml:space="preserve">, można określić wartość </w:t>
-      </w:r>
-      <m:oMath>
-        <m:r>
-          <w:rPr>
-            <w:rFonts w:ascii="Cambria Math" w:hAnsi="Cambria Math"/>
-          </w:rPr>
-          <m:t>Eps</m:t>
-        </m:r>
-      </m:oMath>
-      <w:r>
-        <w:t xml:space="preserve"> w taki sposób, że </w:t>
+        <w:t>poprzedzającym</w:t>
+      </w:r>
+      <w:r>
+        <w:t xml:space="preserve"> wektor </w:t>
+      </w:r>
+      <m:oMath>
+        <m:r>
+          <w:rPr>
+            <w:rFonts w:ascii="Cambria Math" w:hAnsi="Cambria Math"/>
+          </w:rPr>
+          <m:t>P</m:t>
+        </m:r>
+      </m:oMath>
+      <w:r>
+        <w:t xml:space="preserve"> w </w:t>
+      </w:r>
+      <m:oMath>
+        <m:r>
+          <w:rPr>
+            <w:rFonts w:ascii="Cambria Math" w:hAnsi="Cambria Math"/>
+          </w:rPr>
+          <m:t>D</m:t>
+        </m:r>
+      </m:oMath>
+      <w:r>
+        <w:t xml:space="preserve"> takim, że </w:t>
+      </w:r>
+      <m:oMath>
+        <m:r>
+          <w:rPr>
+            <w:rFonts w:ascii="Cambria Math" w:hAnsi="Cambria Math"/>
+          </w:rPr>
+          <m:t>distance</m:t>
+        </m:r>
+        <m:d>
+          <m:dPr>
+            <m:ctrlPr>
+              <w:rPr>
+                <w:rFonts w:ascii="Cambria Math" w:hAnsi="Cambria Math"/>
+                <w:i/>
+              </w:rPr>
+            </m:ctrlPr>
+          </m:dPr>
+          <m:e>
+            <m:r>
+              <w:rPr>
+                <w:rFonts w:ascii="Cambria Math" w:hAnsi="Cambria Math"/>
+              </w:rPr>
+              <m:t>P</m:t>
+            </m:r>
+            <m:r>
+              <w:rPr>
+                <w:rFonts w:ascii="Cambria Math" w:hAnsi="Cambria Math"/>
+              </w:rPr>
+              <m:t>,R</m:t>
+            </m:r>
+          </m:e>
+        </m:d>
+        <m:r>
+          <w:rPr>
+            <w:rFonts w:ascii="Cambria Math" w:hAnsi="Cambria Math"/>
+          </w:rPr>
+          <m:t>-distance</m:t>
+        </m:r>
+        <m:d>
+          <m:dPr>
+            <m:ctrlPr>
+              <w:rPr>
+                <w:rFonts w:ascii="Cambria Math" w:hAnsi="Cambria Math"/>
+                <w:i/>
+              </w:rPr>
+            </m:ctrlPr>
+          </m:dPr>
+          <m:e>
+            <m:sSub>
+              <m:sSubPr>
+                <m:ctrlPr>
+                  <w:rPr>
+                    <w:rFonts w:ascii="Cambria Math" w:hAnsi="Cambria Math"/>
+                    <w:i/>
+                  </w:rPr>
+                </m:ctrlPr>
+              </m:sSubPr>
+              <m:e>
+                <m:r>
+                  <w:rPr>
+                    <w:rFonts w:ascii="Cambria Math" w:hAnsi="Cambria Math"/>
+                  </w:rPr>
+                  <m:t>q</m:t>
+                </m:r>
+              </m:e>
+              <m:sub>
+                <m:r>
+                  <w:rPr>
+                    <w:rFonts w:ascii="Cambria Math" w:hAnsi="Cambria Math"/>
+                  </w:rPr>
+                  <m:t>b</m:t>
+                </m:r>
+              </m:sub>
+            </m:sSub>
+            <m:r>
+              <w:rPr>
+                <w:rFonts w:ascii="Cambria Math" w:hAnsi="Cambria Math"/>
+              </w:rPr>
+              <m:t>,R</m:t>
+            </m:r>
+          </m:e>
+        </m:d>
+        <m:r>
+          <w:rPr>
+            <w:rFonts w:ascii="Cambria Math" w:hAnsi="Cambria Math"/>
+          </w:rPr>
+          <m:t>&gt;Eps</m:t>
+        </m:r>
+      </m:oMath>
+      <w:r>
+        <w:t xml:space="preserve"> jes</w:t>
+      </w:r>
+      <w:r>
+        <w:t xml:space="preserve">t wektor </w:t>
+      </w:r>
+      <m:oMath>
+        <m:r>
+          <w:rPr>
+            <w:rFonts w:ascii="Cambria Math" w:hAnsi="Cambria Math"/>
+          </w:rPr>
+          <m:t>B</m:t>
+        </m:r>
+      </m:oMath>
+      <w:r>
+        <w:t xml:space="preserve">. Przez Wniosek 1, tylko wektory następujące po </w:t>
+      </w:r>
+      <m:oMath>
+        <m:r>
+          <w:rPr>
+            <w:rFonts w:ascii="Cambria Math" w:hAnsi="Cambria Math"/>
+          </w:rPr>
+          <m:t>B</m:t>
+        </m:r>
+      </m:oMath>
+      <w:r>
+        <w:t xml:space="preserve"> i poprzedzające </w:t>
+      </w:r>
+      <m:oMath>
+        <m:r>
+          <w:rPr>
+            <w:rFonts w:ascii="Cambria Math" w:hAnsi="Cambria Math"/>
+          </w:rPr>
+          <m:t>G</m:t>
+        </m:r>
+      </m:oMath>
+      <w:r>
+        <w:t xml:space="preserve"> w </w:t>
+      </w:r>
+      <m:oMath>
+        <m:r>
+          <w:rPr>
+            <w:rFonts w:ascii="Cambria Math" w:hAnsi="Cambria Math"/>
+          </w:rPr>
+          <m:t>D</m:t>
+        </m:r>
+      </m:oMath>
+      <w:r>
+        <w:t xml:space="preserve"> (czyli wektory </w:t>
+      </w:r>
+      <m:oMath>
+        <m:r>
+          <w:rPr>
+            <w:rFonts w:ascii="Cambria Math" w:hAnsi="Cambria Math"/>
+          </w:rPr>
+          <m:t>C</m:t>
+        </m:r>
+      </m:oMath>
+      <w:r>
+        <w:t xml:space="preserve">, </w:t>
+      </w:r>
+      <m:oMath>
+        <m:r>
+          <w:rPr>
+            <w:rFonts w:ascii="Cambria Math" w:hAnsi="Cambria Math"/>
+          </w:rPr>
+          <m:t>P</m:t>
+        </m:r>
+      </m:oMath>
+      <w:r>
+        <w:t xml:space="preserve">, </w:t>
+      </w:r>
+      <m:oMath>
+        <m:r>
+          <w:rPr>
+            <w:rFonts w:ascii="Cambria Math" w:hAnsi="Cambria Math"/>
+          </w:rPr>
+          <m:t>D</m:t>
+        </m:r>
+      </m:oMath>
+      <w:r>
+        <w:t xml:space="preserve">, </w:t>
+      </w:r>
+      <m:oMath>
+        <m:r>
+          <w:rPr>
+            <w:rFonts w:ascii="Cambria Math" w:hAnsi="Cambria Math"/>
+          </w:rPr>
+          <m:t>E</m:t>
+        </m:r>
+      </m:oMath>
+      <w:r>
+        <w:t xml:space="preserve">, </w:t>
+      </w:r>
+      <m:oMath>
+        <m:r>
+          <w:rPr>
+            <w:rFonts w:ascii="Cambria Math" w:hAnsi="Cambria Math"/>
+          </w:rPr>
+          <m:t>F</m:t>
+        </m:r>
+      </m:oMath>
+      <w:r>
+        <w:t xml:space="preserve">) mogą należeć do </w:t>
+      </w:r>
+      <m:oMath>
+        <m:sSub>
+          <m:sSubPr>
+            <m:ctrlPr>
+              <w:rPr>
+                <w:rFonts w:ascii="Cambria Math" w:hAnsi="Cambria Math"/>
+                <w:i/>
+              </w:rPr>
+            </m:ctrlPr>
+          </m:sSubPr>
+          <m:e>
+            <m:r>
+              <w:rPr>
+                <w:rFonts w:ascii="Cambria Math" w:hAnsi="Cambria Math"/>
+              </w:rPr>
+              <m:t>N</m:t>
+            </m:r>
+          </m:e>
+          <m:sub>
+            <m:r>
+              <w:rPr>
+                <w:rFonts w:ascii="Cambria Math" w:hAnsi="Cambria Math"/>
+              </w:rPr>
+              <m:t>Eps</m:t>
+            </m:r>
+          </m:sub>
+        </m:sSub>
+        <m:r>
+          <w:rPr>
+            <w:rFonts w:ascii="Cambria Math" w:hAnsi="Cambria Math"/>
+          </w:rPr>
+          <m:t>(P)</m:t>
+        </m:r>
+      </m:oMath>
+      <w:r>
+        <w:t xml:space="preserve">. Zatem, </w:t>
+      </w:r>
+      <m:oMath>
+        <m:r>
+          <w:rPr>
+            <w:rFonts w:ascii="Cambria Math" w:hAnsi="Cambria Math"/>
+          </w:rPr>
+          <m:t>C</m:t>
+        </m:r>
+      </m:oMath>
+      <w:r>
+        <w:t xml:space="preserve">, </w:t>
+      </w:r>
+      <m:oMath>
+        <m:r>
+          <w:rPr>
+            <w:rFonts w:ascii="Cambria Math" w:hAnsi="Cambria Math"/>
+          </w:rPr>
+          <m:t>D</m:t>
+        </m:r>
+      </m:oMath>
+      <w:r>
+        <w:t xml:space="preserve">, </w:t>
+      </w:r>
+      <m:oMath>
+        <m:r>
+          <w:rPr>
+            <w:rFonts w:ascii="Cambria Math" w:hAnsi="Cambria Math"/>
+          </w:rPr>
+          <m:t>E</m:t>
+        </m:r>
+      </m:oMath>
+      <w:r>
+        <w:t xml:space="preserve"> oraz </w:t>
+      </w:r>
+      <m:oMath>
+        <m:r>
+          <w:rPr>
+            <w:rFonts w:ascii="Cambria Math" w:hAnsi="Cambria Math"/>
+          </w:rPr>
+          <m:t>F</m:t>
+        </m:r>
+      </m:oMath>
+      <w:r>
+        <w:t xml:space="preserve"> są jedynymi wektorami, dla których </w:t>
+      </w:r>
+      <w:r>
+        <w:lastRenderedPageBreak/>
+        <w:t xml:space="preserve">należy obliczyć odległość do wektora </w:t>
+      </w:r>
+      <m:oMath>
+        <m:r>
+          <w:rPr>
+            <w:rFonts w:ascii="Cambria Math" w:hAnsi="Cambria Math"/>
+          </w:rPr>
+          <m:t>P</m:t>
+        </m:r>
+      </m:oMath>
+      <w:r>
+        <w:t xml:space="preserve"> w celu właściwego wyznaczenia otoczenia </w:t>
+      </w:r>
+      <m:oMath>
+        <m:sSub>
+          <m:sSubPr>
+            <m:ctrlPr>
+              <w:rPr>
+                <w:rFonts w:ascii="Cambria Math" w:hAnsi="Cambria Math"/>
+                <w:i/>
+              </w:rPr>
+            </m:ctrlPr>
+          </m:sSubPr>
+          <m:e>
+            <m:r>
+              <w:rPr>
+                <w:rFonts w:ascii="Cambria Math" w:hAnsi="Cambria Math"/>
+              </w:rPr>
+              <m:t>N</m:t>
+            </m:r>
+          </m:e>
+          <m:sub>
+            <m:r>
+              <w:rPr>
+                <w:rFonts w:ascii="Cambria Math" w:hAnsi="Cambria Math"/>
+              </w:rPr>
+              <m:t>Eps</m:t>
+            </m:r>
+          </m:sub>
+        </m:sSub>
+        <m:r>
+          <w:rPr>
+            <w:rFonts w:ascii="Cambria Math" w:hAnsi="Cambria Math"/>
+          </w:rPr>
+          <m:t>(P)</m:t>
+        </m:r>
+      </m:oMath>
+      <w:r>
+        <w:t xml:space="preserve">. Przestrzeń potencjalnych sąsiadów wektora </w:t>
+      </w:r>
+      <m:oMath>
+        <m:r>
+          <w:rPr>
+            <w:rFonts w:ascii="Cambria Math" w:hAnsi="Cambria Math"/>
+          </w:rPr>
+          <m:t>P</m:t>
+        </m:r>
+      </m:oMath>
+      <w:r>
+        <w:t xml:space="preserve"> wyznaczona w oparciu o wektor referencyjny </w:t>
+      </w:r>
+      <m:oMath>
+        <m:r>
+          <w:rPr>
+            <w:rFonts w:ascii="Cambria Math" w:hAnsi="Cambria Math"/>
+          </w:rPr>
+          <m:t>R</m:t>
+        </m:r>
+      </m:oMath>
+      <w:r>
+        <w:t xml:space="preserve"> została oznaczona na rys8 jako pole ograniczone przez okręgi o środkach w </w:t>
+      </w:r>
+      <m:oMath>
+        <m:r>
+          <w:rPr>
+            <w:rFonts w:ascii="Cambria Math" w:hAnsi="Cambria Math"/>
+          </w:rPr>
+          <m:t>R</m:t>
+        </m:r>
+      </m:oMath>
+      <w:r>
+        <w:t xml:space="preserve">. Otoczenie </w:t>
       </w:r>
       <m:oMath>
         <m:sSub>
@@ -18567,34 +19142,1171 @@
               <w:rPr>
                 <w:rFonts w:ascii="Cambria Math" w:hAnsi="Cambria Math"/>
               </w:rPr>
-              <m:t>q</m:t>
+              <m:t>P</m:t>
             </m:r>
           </m:e>
         </m:d>
-        <m:r>
-          <w:rPr>
-            <w:rFonts w:ascii="Cambria Math" w:hAnsi="Cambria Math"/>
-          </w:rPr>
-          <m:t>=kNB(</m:t>
-        </m:r>
+      </m:oMath>
+      <w:r>
+        <w:t xml:space="preserve"> zostało oznaczone na rys1 jako koło o środku w </w:t>
+      </w:r>
+      <m:oMath>
+        <m:r>
+          <w:rPr>
+            <w:rFonts w:ascii="Cambria Math" w:hAnsi="Cambria Math"/>
+          </w:rPr>
+          <m:t>P</m:t>
+        </m:r>
+      </m:oMath>
+      <w:r>
+        <w:t>, pokryte szachownicą.</w:t>
+      </w:r>
+    </w:p>
+    <w:p>
+      <w:pPr>
+        <w:pStyle w:val="Legenda"/>
+        <w:keepNext/>
+        <w:spacing w:before="240" w:after="360"/>
+        <w:jc w:val="center"/>
+        <w:rPr>
+          <w:b w:val="0"/>
+          <w:color w:val="auto"/>
+        </w:rPr>
+      </w:pPr>
+      <w:r>
+        <w:rPr>
+          <w:color w:val="auto"/>
+        </w:rPr>
+        <w:t xml:space="preserve">Tab. </w:t>
+      </w:r>
+      <w:r>
+        <w:rPr>
+          <w:color w:val="auto"/>
+        </w:rPr>
+        <w:fldChar w:fldCharType="begin"/>
+      </w:r>
+      <w:r>
+        <w:rPr>
+          <w:color w:val="auto"/>
+        </w:rPr>
+        <w:instrText xml:space="preserve"> SEQ Tab. \* ARABIC </w:instrText>
+      </w:r>
+      <w:r>
+        <w:rPr>
+          <w:color w:val="auto"/>
+        </w:rPr>
+        <w:fldChar w:fldCharType="separate"/>
+      </w:r>
+      <w:r>
+        <w:rPr>
+          <w:noProof/>
+          <w:color w:val="auto"/>
+        </w:rPr>
+        <w:t>3</w:t>
+      </w:r>
+      <w:r>
+        <w:rPr>
+          <w:color w:val="auto"/>
+        </w:rPr>
+        <w:fldChar w:fldCharType="end"/>
+      </w:r>
+      <w:r>
+        <w:rPr>
+          <w:color w:val="auto"/>
+        </w:rPr>
+        <w:t>.</w:t>
+      </w:r>
+      <w:r>
+        <w:rPr>
+          <w:b w:val="0"/>
+          <w:color w:val="auto"/>
+        </w:rPr>
+        <w:t xml:space="preserve"> Zbiór wektorów </w:t>
+      </w:r>
+      <m:oMath>
+        <m:r>
+          <w:rPr>
+            <w:rFonts w:ascii="Cambria Math" w:hAnsi="Cambria Math"/>
+            <w:color w:val="auto"/>
+          </w:rPr>
+          <m:t>D</m:t>
+        </m:r>
+      </m:oMath>
+      <w:r>
+        <w:rPr>
+          <w:b w:val="0"/>
+          <w:color w:val="auto"/>
+        </w:rPr>
+        <w:t xml:space="preserve">, wraz z odległościami do wektora </w:t>
+      </w:r>
+      <m:oMath>
+        <m:r>
+          <w:rPr>
+            <w:rFonts w:ascii="Cambria Math" w:hAnsi="Cambria Math"/>
+            <w:color w:val="auto"/>
+          </w:rPr>
+          <m:t>P</m:t>
+        </m:r>
+      </m:oMath>
+      <w:r>
+        <w:rPr>
+          <w:b w:val="0"/>
+          <w:color w:val="auto"/>
+        </w:rPr>
+        <w:t xml:space="preserve"> i wektora referencyjnego </w:t>
+      </w:r>
+      <m:oMath>
+        <m:r>
+          <w:rPr>
+            <w:rFonts w:ascii="Cambria Math" w:hAnsi="Cambria Math"/>
+            <w:color w:val="auto"/>
+          </w:rPr>
+          <m:t>R</m:t>
+        </m:r>
+      </m:oMath>
+    </w:p>
+    <w:tbl>
+      <w:tblPr>
+        <w:tblStyle w:val="Tabela-Klasyczny1"/>
+        <w:tblW w:w="0" w:type="auto"/>
+        <w:jc w:val="center"/>
+        <w:tblLook w:val="04A0" w:firstRow="1" w:lastRow="0" w:firstColumn="1" w:lastColumn="0" w:noHBand="0" w:noVBand="1"/>
+      </w:tblPr>
+      <w:tblGrid>
+        <w:gridCol w:w="924"/>
+        <w:gridCol w:w="377"/>
+        <w:gridCol w:w="363"/>
+        <w:gridCol w:w="1103"/>
+        <w:gridCol w:w="1090"/>
+      </w:tblGrid>
+      <w:tr>
+        <w:trPr>
+          <w:cnfStyle w:val="100000000000" w:firstRow="1" w:lastRow="0" w:firstColumn="0" w:lastColumn="0" w:oddVBand="0" w:evenVBand="0" w:oddHBand="0" w:evenHBand="0" w:firstRowFirstColumn="0" w:firstRowLastColumn="0" w:lastRowFirstColumn="0" w:lastRowLastColumn="0"/>
+          <w:jc w:val="center"/>
+        </w:trPr>
+        <w:tc>
+          <w:tcPr>
+            <w:cnfStyle w:val="001000000000" w:firstRow="0" w:lastRow="0" w:firstColumn="1" w:lastColumn="0" w:oddVBand="0" w:evenVBand="0" w:oddHBand="0" w:evenHBand="0" w:firstRowFirstColumn="0" w:firstRowLastColumn="0" w:lastRowFirstColumn="0" w:lastRowLastColumn="0"/>
+            <w:tcW w:w="0" w:type="auto"/>
+          </w:tcPr>
+          <w:p>
+            <w:pPr>
+              <w:ind w:firstLine="0"/>
+              <w:jc w:val="both"/>
+              <w:rPr>
+                <w:b/>
+              </w:rPr>
+            </w:pPr>
+            <w:r>
+              <w:rPr>
+                <w:b/>
+              </w:rPr>
+              <w:t>Nazwa</w:t>
+            </w:r>
+            <w:r>
+              <w:rPr>
+                <w:b/>
+              </w:rPr>
+              <w:br/>
+            </w:r>
+            <w:r>
+              <w:rPr>
+                <w:b/>
+              </w:rPr>
+              <w:t>punktu</w:t>
+            </w:r>
+          </w:p>
+        </w:tc>
+        <w:tc>
+          <w:tcPr>
+            <w:tcW w:w="0" w:type="auto"/>
+          </w:tcPr>
+          <w:p>
+            <w:pPr>
+              <w:ind w:firstLine="0"/>
+              <w:jc w:val="both"/>
+              <w:cnfStyle w:val="100000000000" w:firstRow="1" w:lastRow="0" w:firstColumn="0" w:lastColumn="0" w:oddVBand="0" w:evenVBand="0" w:oddHBand="0" w:evenHBand="0" w:firstRowFirstColumn="0" w:firstRowLastColumn="0" w:lastRowFirstColumn="0" w:lastRowLastColumn="0"/>
+              <w:rPr>
+                <w:b/>
+              </w:rPr>
+            </w:pPr>
+            <w:r>
+              <w:rPr>
+                <w:b/>
+              </w:rPr>
+              <w:t>X</w:t>
+            </w:r>
+          </w:p>
+        </w:tc>
+        <w:tc>
+          <w:tcPr>
+            <w:tcW w:w="0" w:type="auto"/>
+          </w:tcPr>
+          <w:p>
+            <w:pPr>
+              <w:ind w:firstLine="0"/>
+              <w:jc w:val="both"/>
+              <w:cnfStyle w:val="100000000000" w:firstRow="1" w:lastRow="0" w:firstColumn="0" w:lastColumn="0" w:oddVBand="0" w:evenVBand="0" w:oddHBand="0" w:evenHBand="0" w:firstRowFirstColumn="0" w:firstRowLastColumn="0" w:lastRowFirstColumn="0" w:lastRowLastColumn="0"/>
+              <w:rPr>
+                <w:b/>
+              </w:rPr>
+            </w:pPr>
+            <w:r>
+              <w:rPr>
+                <w:b/>
+              </w:rPr>
+              <w:t>Y</w:t>
+            </w:r>
+          </w:p>
+        </w:tc>
+        <w:tc>
+          <w:tcPr>
+            <w:tcW w:w="0" w:type="auto"/>
+          </w:tcPr>
+          <w:p>
+            <w:pPr>
+              <w:ind w:firstLine="0"/>
+              <w:jc w:val="both"/>
+              <w:cnfStyle w:val="100000000000" w:firstRow="1" w:lastRow="0" w:firstColumn="0" w:lastColumn="0" w:oddVBand="0" w:evenVBand="0" w:oddHBand="0" w:evenHBand="0" w:firstRowFirstColumn="0" w:firstRowLastColumn="0" w:lastRowFirstColumn="0" w:lastRowLastColumn="0"/>
+              <w:rPr>
+                <w:b/>
+              </w:rPr>
+            </w:pPr>
+            <w:proofErr w:type="spellStart"/>
+            <w:r>
+              <w:rPr>
+                <w:b/>
+              </w:rPr>
+              <w:t>odl</w:t>
+            </w:r>
+            <w:proofErr w:type="spellEnd"/>
+            <w:r>
+              <w:rPr>
+                <w:b/>
+              </w:rPr>
+              <w:t>. do R</w:t>
+            </w:r>
+          </w:p>
+        </w:tc>
+        <w:tc>
+          <w:tcPr>
+            <w:tcW w:w="0" w:type="auto"/>
+          </w:tcPr>
+          <w:p>
+            <w:pPr>
+              <w:ind w:firstLine="0"/>
+              <w:jc w:val="both"/>
+              <w:cnfStyle w:val="100000000000" w:firstRow="1" w:lastRow="0" w:firstColumn="0" w:lastColumn="0" w:oddVBand="0" w:evenVBand="0" w:oddHBand="0" w:evenHBand="0" w:firstRowFirstColumn="0" w:firstRowLastColumn="0" w:lastRowFirstColumn="0" w:lastRowLastColumn="0"/>
+              <w:rPr>
+                <w:b/>
+              </w:rPr>
+            </w:pPr>
+            <w:proofErr w:type="spellStart"/>
+            <w:r>
+              <w:rPr>
+                <w:b/>
+              </w:rPr>
+              <w:t>odl</w:t>
+            </w:r>
+            <w:proofErr w:type="spellEnd"/>
+            <w:r>
+              <w:rPr>
+                <w:b/>
+              </w:rPr>
+              <w:t xml:space="preserve">. </w:t>
+            </w:r>
+            <w:r>
+              <w:rPr>
+                <w:b/>
+              </w:rPr>
+              <w:t>do P</w:t>
+            </w:r>
+          </w:p>
+        </w:tc>
+      </w:tr>
+      <w:tr>
+        <w:trPr>
+          <w:jc w:val="center"/>
+        </w:trPr>
+        <w:tc>
+          <w:tcPr>
+            <w:cnfStyle w:val="001000000000" w:firstRow="0" w:lastRow="0" w:firstColumn="1" w:lastColumn="0" w:oddVBand="0" w:evenVBand="0" w:oddHBand="0" w:evenHBand="0" w:firstRowFirstColumn="0" w:firstRowLastColumn="0" w:lastRowFirstColumn="0" w:lastRowLastColumn="0"/>
+            <w:tcW w:w="0" w:type="auto"/>
+          </w:tcPr>
+          <w:p>
+            <w:pPr>
+              <w:ind w:firstLine="0"/>
+              <w:jc w:val="both"/>
+            </w:pPr>
+            <w:r>
+              <w:t>A</w:t>
+            </w:r>
+          </w:p>
+        </w:tc>
+        <w:tc>
+          <w:tcPr>
+            <w:tcW w:w="0" w:type="auto"/>
+          </w:tcPr>
+          <w:p>
+            <w:pPr>
+              <w:ind w:firstLine="0"/>
+              <w:jc w:val="both"/>
+              <w:cnfStyle w:val="000000000000" w:firstRow="0" w:lastRow="0" w:firstColumn="0" w:lastColumn="0" w:oddVBand="0" w:evenVBand="0" w:oddHBand="0" w:evenHBand="0" w:firstRowFirstColumn="0" w:firstRowLastColumn="0" w:lastRowFirstColumn="0" w:lastRowLastColumn="0"/>
+            </w:pPr>
+            <w:r>
+              <w:t>3</w:t>
+            </w:r>
+          </w:p>
+        </w:tc>
+        <w:tc>
+          <w:tcPr>
+            <w:tcW w:w="0" w:type="auto"/>
+          </w:tcPr>
+          <w:p>
+            <w:pPr>
+              <w:ind w:firstLine="0"/>
+              <w:jc w:val="both"/>
+              <w:cnfStyle w:val="000000000000" w:firstRow="0" w:lastRow="0" w:firstColumn="0" w:lastColumn="0" w:oddVBand="0" w:evenVBand="0" w:oddHBand="0" w:evenHBand="0" w:firstRowFirstColumn="0" w:firstRowLastColumn="0" w:lastRowFirstColumn="0" w:lastRowLastColumn="0"/>
+            </w:pPr>
+            <w:r>
+              <w:t>1</w:t>
+            </w:r>
+          </w:p>
+        </w:tc>
+        <w:tc>
+          <w:tcPr>
+            <w:tcW w:w="0" w:type="auto"/>
+          </w:tcPr>
+          <w:p>
+            <w:pPr>
+              <w:ind w:firstLine="0"/>
+              <w:jc w:val="both"/>
+              <w:cnfStyle w:val="000000000000" w:firstRow="0" w:lastRow="0" w:firstColumn="0" w:lastColumn="0" w:oddVBand="0" w:evenVBand="0" w:oddHBand="0" w:evenHBand="0" w:firstRowFirstColumn="0" w:firstRowLastColumn="0" w:lastRowFirstColumn="0" w:lastRowLastColumn="0"/>
+            </w:pPr>
+            <w:r>
+              <w:t>3,16</w:t>
+            </w:r>
+          </w:p>
+        </w:tc>
+        <w:tc>
+          <w:tcPr>
+            <w:tcW w:w="0" w:type="auto"/>
+          </w:tcPr>
+          <w:p>
+            <w:pPr>
+              <w:ind w:firstLine="0"/>
+              <w:jc w:val="both"/>
+              <w:cnfStyle w:val="000000000000" w:firstRow="0" w:lastRow="0" w:firstColumn="0" w:lastColumn="0" w:oddVBand="0" w:evenVBand="0" w:oddHBand="0" w:evenHBand="0" w:firstRowFirstColumn="0" w:firstRowLastColumn="0" w:lastRowFirstColumn="0" w:lastRowLastColumn="0"/>
+            </w:pPr>
+            <w:r>
+              <w:t>4,47</w:t>
+            </w:r>
+          </w:p>
+        </w:tc>
+      </w:tr>
+      <w:tr>
+        <w:trPr>
+          <w:jc w:val="center"/>
+        </w:trPr>
+        <w:tc>
+          <w:tcPr>
+            <w:cnfStyle w:val="001000000000" w:firstRow="0" w:lastRow="0" w:firstColumn="1" w:lastColumn="0" w:oddVBand="0" w:evenVBand="0" w:oddHBand="0" w:evenHBand="0" w:firstRowFirstColumn="0" w:firstRowLastColumn="0" w:lastRowFirstColumn="0" w:lastRowLastColumn="0"/>
+            <w:tcW w:w="0" w:type="auto"/>
+          </w:tcPr>
+          <w:p>
+            <w:pPr>
+              <w:ind w:firstLine="0"/>
+              <w:jc w:val="both"/>
+            </w:pPr>
+            <w:r>
+              <w:t>B</w:t>
+            </w:r>
+          </w:p>
+        </w:tc>
+        <w:tc>
+          <w:tcPr>
+            <w:tcW w:w="0" w:type="auto"/>
+          </w:tcPr>
+          <w:p>
+            <w:pPr>
+              <w:ind w:firstLine="0"/>
+              <w:jc w:val="both"/>
+              <w:cnfStyle w:val="000000000000" w:firstRow="0" w:lastRow="0" w:firstColumn="0" w:lastColumn="0" w:oddVBand="0" w:evenVBand="0" w:oddHBand="0" w:evenHBand="0" w:firstRowFirstColumn="0" w:firstRowLastColumn="0" w:lastRowFirstColumn="0" w:lastRowLastColumn="0"/>
+            </w:pPr>
+            <w:r>
+              <w:t>3</w:t>
+            </w:r>
+          </w:p>
+        </w:tc>
+        <w:tc>
+          <w:tcPr>
+            <w:tcW w:w="0" w:type="auto"/>
+          </w:tcPr>
+          <w:p>
+            <w:pPr>
+              <w:ind w:firstLine="0"/>
+              <w:jc w:val="both"/>
+              <w:cnfStyle w:val="000000000000" w:firstRow="0" w:lastRow="0" w:firstColumn="0" w:lastColumn="0" w:oddVBand="0" w:evenVBand="0" w:oddHBand="0" w:evenHBand="0" w:firstRowFirstColumn="0" w:firstRowLastColumn="0" w:lastRowFirstColumn="0" w:lastRowLastColumn="0"/>
+            </w:pPr>
+            <w:r>
+              <w:t>4</w:t>
+            </w:r>
+          </w:p>
+        </w:tc>
+        <w:tc>
+          <w:tcPr>
+            <w:tcW w:w="0" w:type="auto"/>
+          </w:tcPr>
+          <w:p>
+            <w:pPr>
+              <w:ind w:firstLine="0"/>
+              <w:jc w:val="both"/>
+              <w:cnfStyle w:val="000000000000" w:firstRow="0" w:lastRow="0" w:firstColumn="0" w:lastColumn="0" w:oddVBand="0" w:evenVBand="0" w:oddHBand="0" w:evenHBand="0" w:firstRowFirstColumn="0" w:firstRowLastColumn="0" w:lastRowFirstColumn="0" w:lastRowLastColumn="0"/>
+            </w:pPr>
+            <w:r>
+              <w:t>5,00</w:t>
+            </w:r>
+          </w:p>
+        </w:tc>
+        <w:tc>
+          <w:tcPr>
+            <w:tcW w:w="0" w:type="auto"/>
+          </w:tcPr>
+          <w:p>
+            <w:pPr>
+              <w:ind w:firstLine="0"/>
+              <w:jc w:val="both"/>
+              <w:cnfStyle w:val="000000000000" w:firstRow="0" w:lastRow="0" w:firstColumn="0" w:lastColumn="0" w:oddVBand="0" w:evenVBand="0" w:oddHBand="0" w:evenHBand="0" w:firstRowFirstColumn="0" w:firstRowLastColumn="0" w:lastRowFirstColumn="0" w:lastRowLastColumn="0"/>
+            </w:pPr>
+            <w:r>
+              <w:t>0,24</w:t>
+            </w:r>
+          </w:p>
+        </w:tc>
+      </w:tr>
+      <w:tr>
+        <w:trPr>
+          <w:jc w:val="center"/>
+        </w:trPr>
+        <w:tc>
+          <w:tcPr>
+            <w:cnfStyle w:val="001000000000" w:firstRow="0" w:lastRow="0" w:firstColumn="1" w:lastColumn="0" w:oddVBand="0" w:evenVBand="0" w:oddHBand="0" w:evenHBand="0" w:firstRowFirstColumn="0" w:firstRowLastColumn="0" w:lastRowFirstColumn="0" w:lastRowLastColumn="0"/>
+            <w:tcW w:w="0" w:type="auto"/>
+          </w:tcPr>
+          <w:p>
+            <w:pPr>
+              <w:ind w:firstLine="0"/>
+              <w:jc w:val="both"/>
+            </w:pPr>
+            <w:r>
+              <w:t>C</w:t>
+            </w:r>
+          </w:p>
+        </w:tc>
+        <w:tc>
+          <w:tcPr>
+            <w:tcW w:w="0" w:type="auto"/>
+          </w:tcPr>
+          <w:p>
+            <w:pPr>
+              <w:ind w:firstLine="0"/>
+              <w:jc w:val="both"/>
+              <w:cnfStyle w:val="000000000000" w:firstRow="0" w:lastRow="0" w:firstColumn="0" w:lastColumn="0" w:oddVBand="0" w:evenVBand="0" w:oddHBand="0" w:evenHBand="0" w:firstRowFirstColumn="0" w:firstRowLastColumn="0" w:lastRowFirstColumn="0" w:lastRowLastColumn="0"/>
+            </w:pPr>
+            <w:r>
+              <w:t>5</w:t>
+            </w:r>
+          </w:p>
+        </w:tc>
+        <w:tc>
+          <w:tcPr>
+            <w:tcW w:w="0" w:type="auto"/>
+          </w:tcPr>
+          <w:p>
+            <w:pPr>
+              <w:ind w:firstLine="0"/>
+              <w:jc w:val="both"/>
+              <w:cnfStyle w:val="000000000000" w:firstRow="0" w:lastRow="0" w:firstColumn="0" w:lastColumn="0" w:oddVBand="0" w:evenVBand="0" w:oddHBand="0" w:evenHBand="0" w:firstRowFirstColumn="0" w:firstRowLastColumn="0" w:lastRowFirstColumn="0" w:lastRowLastColumn="0"/>
+            </w:pPr>
+            <w:r>
+              <w:t>4</w:t>
+            </w:r>
+          </w:p>
+        </w:tc>
+        <w:tc>
+          <w:tcPr>
+            <w:tcW w:w="0" w:type="auto"/>
+          </w:tcPr>
+          <w:p>
+            <w:pPr>
+              <w:ind w:firstLine="0"/>
+              <w:jc w:val="both"/>
+              <w:cnfStyle w:val="000000000000" w:firstRow="0" w:lastRow="0" w:firstColumn="0" w:lastColumn="0" w:oddVBand="0" w:evenVBand="0" w:oddHBand="0" w:evenHBand="0" w:firstRowFirstColumn="0" w:firstRowLastColumn="0" w:lastRowFirstColumn="0" w:lastRowLastColumn="0"/>
+            </w:pPr>
+            <w:r>
+              <w:t>6,40</w:t>
+            </w:r>
+          </w:p>
+        </w:tc>
+        <w:tc>
+          <w:tcPr>
+            <w:tcW w:w="0" w:type="auto"/>
+          </w:tcPr>
+          <w:p>
+            <w:pPr>
+              <w:ind w:firstLine="0"/>
+              <w:jc w:val="both"/>
+              <w:cnfStyle w:val="000000000000" w:firstRow="0" w:lastRow="0" w:firstColumn="0" w:lastColumn="0" w:oddVBand="0" w:evenVBand="0" w:oddHBand="0" w:evenHBand="0" w:firstRowFirstColumn="0" w:firstRowLastColumn="0" w:lastRowFirstColumn="0" w:lastRowLastColumn="0"/>
+            </w:pPr>
+            <w:r>
+              <w:t>1,00</w:t>
+            </w:r>
+          </w:p>
+        </w:tc>
+      </w:tr>
+      <w:tr>
+        <w:trPr>
+          <w:jc w:val="center"/>
+        </w:trPr>
+        <w:tc>
+          <w:tcPr>
+            <w:cnfStyle w:val="001000000000" w:firstRow="0" w:lastRow="0" w:firstColumn="1" w:lastColumn="0" w:oddVBand="0" w:evenVBand="0" w:oddHBand="0" w:evenHBand="0" w:firstRowFirstColumn="0" w:firstRowLastColumn="0" w:lastRowFirstColumn="0" w:lastRowLastColumn="0"/>
+            <w:tcW w:w="0" w:type="auto"/>
+          </w:tcPr>
+          <w:p>
+            <w:pPr>
+              <w:ind w:firstLine="0"/>
+              <w:jc w:val="both"/>
+            </w:pPr>
+            <w:r>
+              <w:t>P</w:t>
+            </w:r>
+          </w:p>
+        </w:tc>
+        <w:tc>
+          <w:tcPr>
+            <w:tcW w:w="0" w:type="auto"/>
+          </w:tcPr>
+          <w:p>
+            <w:pPr>
+              <w:ind w:firstLine="0"/>
+              <w:jc w:val="both"/>
+              <w:cnfStyle w:val="000000000000" w:firstRow="0" w:lastRow="0" w:firstColumn="0" w:lastColumn="0" w:oddVBand="0" w:evenVBand="0" w:oddHBand="0" w:evenHBand="0" w:firstRowFirstColumn="0" w:firstRowLastColumn="0" w:lastRowFirstColumn="0" w:lastRowLastColumn="0"/>
+            </w:pPr>
+            <w:r>
+              <w:t>5</w:t>
+            </w:r>
+          </w:p>
+        </w:tc>
+        <w:tc>
+          <w:tcPr>
+            <w:tcW w:w="0" w:type="auto"/>
+          </w:tcPr>
+          <w:p>
+            <w:pPr>
+              <w:ind w:firstLine="0"/>
+              <w:jc w:val="both"/>
+              <w:cnfStyle w:val="000000000000" w:firstRow="0" w:lastRow="0" w:firstColumn="0" w:lastColumn="0" w:oddVBand="0" w:evenVBand="0" w:oddHBand="0" w:evenHBand="0" w:firstRowFirstColumn="0" w:firstRowLastColumn="0" w:lastRowFirstColumn="0" w:lastRowLastColumn="0"/>
+            </w:pPr>
+            <w:r>
+              <w:t>5</w:t>
+            </w:r>
+          </w:p>
+        </w:tc>
+        <w:tc>
+          <w:tcPr>
+            <w:tcW w:w="0" w:type="auto"/>
+          </w:tcPr>
+          <w:p>
+            <w:pPr>
+              <w:ind w:firstLine="0"/>
+              <w:jc w:val="both"/>
+              <w:cnfStyle w:val="000000000000" w:firstRow="0" w:lastRow="0" w:firstColumn="0" w:lastColumn="0" w:oddVBand="0" w:evenVBand="0" w:oddHBand="0" w:evenHBand="0" w:firstRowFirstColumn="0" w:firstRowLastColumn="0" w:lastRowFirstColumn="0" w:lastRowLastColumn="0"/>
+            </w:pPr>
+            <w:r>
+              <w:t>7,07</w:t>
+            </w:r>
+          </w:p>
+        </w:tc>
+        <w:tc>
+          <w:tcPr>
+            <w:tcW w:w="0" w:type="auto"/>
+          </w:tcPr>
+          <w:p>
+            <w:pPr>
+              <w:ind w:firstLine="0"/>
+              <w:jc w:val="both"/>
+              <w:cnfStyle w:val="000000000000" w:firstRow="0" w:lastRow="0" w:firstColumn="0" w:lastColumn="0" w:oddVBand="0" w:evenVBand="0" w:oddHBand="0" w:evenHBand="0" w:firstRowFirstColumn="0" w:firstRowLastColumn="0" w:lastRowFirstColumn="0" w:lastRowLastColumn="0"/>
+            </w:pPr>
+            <w:r>
+              <w:t>0,00</w:t>
+            </w:r>
+          </w:p>
+        </w:tc>
+      </w:tr>
+      <w:tr>
+        <w:trPr>
+          <w:jc w:val="center"/>
+        </w:trPr>
+        <w:tc>
+          <w:tcPr>
+            <w:cnfStyle w:val="001000000000" w:firstRow="0" w:lastRow="0" w:firstColumn="1" w:lastColumn="0" w:oddVBand="0" w:evenVBand="0" w:oddHBand="0" w:evenHBand="0" w:firstRowFirstColumn="0" w:firstRowLastColumn="0" w:lastRowFirstColumn="0" w:lastRowLastColumn="0"/>
+            <w:tcW w:w="0" w:type="auto"/>
+          </w:tcPr>
+          <w:p>
+            <w:pPr>
+              <w:ind w:firstLine="0"/>
+              <w:jc w:val="both"/>
+            </w:pPr>
+            <w:r>
+              <w:t>D</w:t>
+            </w:r>
+          </w:p>
+        </w:tc>
+        <w:tc>
+          <w:tcPr>
+            <w:tcW w:w="0" w:type="auto"/>
+          </w:tcPr>
+          <w:p>
+            <w:pPr>
+              <w:ind w:firstLine="0"/>
+              <w:jc w:val="both"/>
+              <w:cnfStyle w:val="000000000000" w:firstRow="0" w:lastRow="0" w:firstColumn="0" w:lastColumn="0" w:oddVBand="0" w:evenVBand="0" w:oddHBand="0" w:evenHBand="0" w:firstRowFirstColumn="0" w:firstRowLastColumn="0" w:lastRowFirstColumn="0" w:lastRowLastColumn="0"/>
+            </w:pPr>
+            <w:r>
+              <w:t>2</w:t>
+            </w:r>
+          </w:p>
+        </w:tc>
+        <w:tc>
+          <w:tcPr>
+            <w:tcW w:w="0" w:type="auto"/>
+          </w:tcPr>
+          <w:p>
+            <w:pPr>
+              <w:ind w:firstLine="0"/>
+              <w:jc w:val="both"/>
+              <w:cnfStyle w:val="000000000000" w:firstRow="0" w:lastRow="0" w:firstColumn="0" w:lastColumn="0" w:oddVBand="0" w:evenVBand="0" w:oddHBand="0" w:evenHBand="0" w:firstRowFirstColumn="0" w:firstRowLastColumn="0" w:lastRowFirstColumn="0" w:lastRowLastColumn="0"/>
+            </w:pPr>
+            <w:r>
+              <w:t>7</w:t>
+            </w:r>
+          </w:p>
+        </w:tc>
+        <w:tc>
+          <w:tcPr>
+            <w:tcW w:w="0" w:type="auto"/>
+          </w:tcPr>
+          <w:p>
+            <w:pPr>
+              <w:ind w:firstLine="0"/>
+              <w:jc w:val="both"/>
+              <w:cnfStyle w:val="000000000000" w:firstRow="0" w:lastRow="0" w:firstColumn="0" w:lastColumn="0" w:oddVBand="0" w:evenVBand="0" w:oddHBand="0" w:evenHBand="0" w:firstRowFirstColumn="0" w:firstRowLastColumn="0" w:lastRowFirstColumn="0" w:lastRowLastColumn="0"/>
+            </w:pPr>
+            <w:r>
+              <w:t>7,28</w:t>
+            </w:r>
+          </w:p>
+        </w:tc>
+        <w:tc>
+          <w:tcPr>
+            <w:tcW w:w="0" w:type="auto"/>
+          </w:tcPr>
+          <w:p>
+            <w:pPr>
+              <w:ind w:firstLine="0"/>
+              <w:jc w:val="both"/>
+              <w:cnfStyle w:val="000000000000" w:firstRow="0" w:lastRow="0" w:firstColumn="0" w:lastColumn="0" w:oddVBand="0" w:evenVBand="0" w:oddHBand="0" w:evenHBand="0" w:firstRowFirstColumn="0" w:firstRowLastColumn="0" w:lastRowFirstColumn="0" w:lastRowLastColumn="0"/>
+            </w:pPr>
+            <w:r>
+              <w:t>3,61</w:t>
+            </w:r>
+          </w:p>
+        </w:tc>
+      </w:tr>
+      <w:tr>
+        <w:trPr>
+          <w:jc w:val="center"/>
+        </w:trPr>
+        <w:tc>
+          <w:tcPr>
+            <w:cnfStyle w:val="001000000000" w:firstRow="0" w:lastRow="0" w:firstColumn="1" w:lastColumn="0" w:oddVBand="0" w:evenVBand="0" w:oddHBand="0" w:evenHBand="0" w:firstRowFirstColumn="0" w:firstRowLastColumn="0" w:lastRowFirstColumn="0" w:lastRowLastColumn="0"/>
+            <w:tcW w:w="0" w:type="auto"/>
+          </w:tcPr>
+          <w:p>
+            <w:pPr>
+              <w:ind w:firstLine="0"/>
+              <w:jc w:val="both"/>
+            </w:pPr>
+            <w:r>
+              <w:t>E</w:t>
+            </w:r>
+          </w:p>
+        </w:tc>
+        <w:tc>
+          <w:tcPr>
+            <w:tcW w:w="0" w:type="auto"/>
+          </w:tcPr>
+          <w:p>
+            <w:pPr>
+              <w:ind w:firstLine="0"/>
+              <w:jc w:val="both"/>
+              <w:cnfStyle w:val="000000000000" w:firstRow="0" w:lastRow="0" w:firstColumn="0" w:lastColumn="0" w:oddVBand="0" w:evenVBand="0" w:oddHBand="0" w:evenHBand="0" w:firstRowFirstColumn="0" w:firstRowLastColumn="0" w:lastRowFirstColumn="0" w:lastRowLastColumn="0"/>
+            </w:pPr>
+            <w:r>
+              <w:t>8</w:t>
+            </w:r>
+          </w:p>
+        </w:tc>
+        <w:tc>
+          <w:tcPr>
+            <w:tcW w:w="0" w:type="auto"/>
+          </w:tcPr>
+          <w:p>
+            <w:pPr>
+              <w:ind w:firstLine="0"/>
+              <w:jc w:val="both"/>
+              <w:cnfStyle w:val="000000000000" w:firstRow="0" w:lastRow="0" w:firstColumn="0" w:lastColumn="0" w:oddVBand="0" w:evenVBand="0" w:oddHBand="0" w:evenHBand="0" w:firstRowFirstColumn="0" w:firstRowLastColumn="0" w:lastRowFirstColumn="0" w:lastRowLastColumn="0"/>
+            </w:pPr>
+            <w:r>
+              <w:t>1</w:t>
+            </w:r>
+          </w:p>
+        </w:tc>
+        <w:tc>
+          <w:tcPr>
+            <w:tcW w:w="0" w:type="auto"/>
+          </w:tcPr>
+          <w:p>
+            <w:pPr>
+              <w:ind w:firstLine="0"/>
+              <w:jc w:val="both"/>
+              <w:cnfStyle w:val="000000000000" w:firstRow="0" w:lastRow="0" w:firstColumn="0" w:lastColumn="0" w:oddVBand="0" w:evenVBand="0" w:oddHBand="0" w:evenHBand="0" w:firstRowFirstColumn="0" w:firstRowLastColumn="0" w:lastRowFirstColumn="0" w:lastRowLastColumn="0"/>
+            </w:pPr>
+            <w:r>
+              <w:t>8,06</w:t>
+            </w:r>
+          </w:p>
+        </w:tc>
+        <w:tc>
+          <w:tcPr>
+            <w:tcW w:w="0" w:type="auto"/>
+          </w:tcPr>
+          <w:p>
+            <w:pPr>
+              <w:ind w:firstLine="0"/>
+              <w:jc w:val="both"/>
+              <w:cnfStyle w:val="000000000000" w:firstRow="0" w:lastRow="0" w:firstColumn="0" w:lastColumn="0" w:oddVBand="0" w:evenVBand="0" w:oddHBand="0" w:evenHBand="0" w:firstRowFirstColumn="0" w:firstRowLastColumn="0" w:lastRowFirstColumn="0" w:lastRowLastColumn="0"/>
+            </w:pPr>
+            <w:r>
+              <w:t>5,00</w:t>
+            </w:r>
+          </w:p>
+        </w:tc>
+      </w:tr>
+      <w:tr>
+        <w:trPr>
+          <w:jc w:val="center"/>
+        </w:trPr>
+        <w:tc>
+          <w:tcPr>
+            <w:cnfStyle w:val="001000000000" w:firstRow="0" w:lastRow="0" w:firstColumn="1" w:lastColumn="0" w:oddVBand="0" w:evenVBand="0" w:oddHBand="0" w:evenHBand="0" w:firstRowFirstColumn="0" w:firstRowLastColumn="0" w:lastRowFirstColumn="0" w:lastRowLastColumn="0"/>
+            <w:tcW w:w="0" w:type="auto"/>
+          </w:tcPr>
+          <w:p>
+            <w:pPr>
+              <w:ind w:firstLine="0"/>
+              <w:jc w:val="both"/>
+            </w:pPr>
+            <w:r>
+              <w:t>F</w:t>
+            </w:r>
+          </w:p>
+        </w:tc>
+        <w:tc>
+          <w:tcPr>
+            <w:tcW w:w="0" w:type="auto"/>
+          </w:tcPr>
+          <w:p>
+            <w:pPr>
+              <w:ind w:firstLine="0"/>
+              <w:jc w:val="both"/>
+              <w:cnfStyle w:val="000000000000" w:firstRow="0" w:lastRow="0" w:firstColumn="0" w:lastColumn="0" w:oddVBand="0" w:evenVBand="0" w:oddHBand="0" w:evenHBand="0" w:firstRowFirstColumn="0" w:firstRowLastColumn="0" w:lastRowFirstColumn="0" w:lastRowLastColumn="0"/>
+            </w:pPr>
+            <w:r>
+              <w:t>6</w:t>
+            </w:r>
+          </w:p>
+        </w:tc>
+        <w:tc>
+          <w:tcPr>
+            <w:tcW w:w="0" w:type="auto"/>
+          </w:tcPr>
+          <w:p>
+            <w:pPr>
+              <w:ind w:firstLine="0"/>
+              <w:jc w:val="both"/>
+              <w:cnfStyle w:val="000000000000" w:firstRow="0" w:lastRow="0" w:firstColumn="0" w:lastColumn="0" w:oddVBand="0" w:evenVBand="0" w:oddHBand="0" w:evenHBand="0" w:firstRowFirstColumn="0" w:firstRowLastColumn="0" w:lastRowFirstColumn="0" w:lastRowLastColumn="0"/>
+            </w:pPr>
+            <w:r>
+              <w:t>6</w:t>
+            </w:r>
+          </w:p>
+        </w:tc>
+        <w:tc>
+          <w:tcPr>
+            <w:tcW w:w="0" w:type="auto"/>
+          </w:tcPr>
+          <w:p>
+            <w:pPr>
+              <w:ind w:firstLine="0"/>
+              <w:jc w:val="both"/>
+              <w:cnfStyle w:val="000000000000" w:firstRow="0" w:lastRow="0" w:firstColumn="0" w:lastColumn="0" w:oddVBand="0" w:evenVBand="0" w:oddHBand="0" w:evenHBand="0" w:firstRowFirstColumn="0" w:firstRowLastColumn="0" w:lastRowFirstColumn="0" w:lastRowLastColumn="0"/>
+            </w:pPr>
+            <w:r>
+              <w:t>8,48</w:t>
+            </w:r>
+          </w:p>
+        </w:tc>
+        <w:tc>
+          <w:tcPr>
+            <w:tcW w:w="0" w:type="auto"/>
+          </w:tcPr>
+          <w:p>
+            <w:pPr>
+              <w:ind w:firstLine="0"/>
+              <w:jc w:val="both"/>
+              <w:cnfStyle w:val="000000000000" w:firstRow="0" w:lastRow="0" w:firstColumn="0" w:lastColumn="0" w:oddVBand="0" w:evenVBand="0" w:oddHBand="0" w:evenHBand="0" w:firstRowFirstColumn="0" w:firstRowLastColumn="0" w:lastRowFirstColumn="0" w:lastRowLastColumn="0"/>
+            </w:pPr>
+            <w:r>
+              <w:t>1,41</w:t>
+            </w:r>
+          </w:p>
+        </w:tc>
+      </w:tr>
+      <w:tr>
+        <w:trPr>
+          <w:jc w:val="center"/>
+        </w:trPr>
+        <w:tc>
+          <w:tcPr>
+            <w:cnfStyle w:val="001000000000" w:firstRow="0" w:lastRow="0" w:firstColumn="1" w:lastColumn="0" w:oddVBand="0" w:evenVBand="0" w:oddHBand="0" w:evenHBand="0" w:firstRowFirstColumn="0" w:firstRowLastColumn="0" w:lastRowFirstColumn="0" w:lastRowLastColumn="0"/>
+            <w:tcW w:w="0" w:type="auto"/>
+          </w:tcPr>
+          <w:p>
+            <w:pPr>
+              <w:ind w:firstLine="0"/>
+              <w:jc w:val="both"/>
+            </w:pPr>
+            <w:r>
+              <w:t>G</w:t>
+            </w:r>
+          </w:p>
+        </w:tc>
+        <w:tc>
+          <w:tcPr>
+            <w:tcW w:w="0" w:type="auto"/>
+          </w:tcPr>
+          <w:p>
+            <w:pPr>
+              <w:ind w:firstLine="0"/>
+              <w:jc w:val="both"/>
+              <w:cnfStyle w:val="000000000000" w:firstRow="0" w:lastRow="0" w:firstColumn="0" w:lastColumn="0" w:oddVBand="0" w:evenVBand="0" w:oddHBand="0" w:evenHBand="0" w:firstRowFirstColumn="0" w:firstRowLastColumn="0" w:lastRowFirstColumn="0" w:lastRowLastColumn="0"/>
+            </w:pPr>
+            <w:r>
+              <w:t>6</w:t>
+            </w:r>
+          </w:p>
+        </w:tc>
+        <w:tc>
+          <w:tcPr>
+            <w:tcW w:w="0" w:type="auto"/>
+          </w:tcPr>
+          <w:p>
+            <w:pPr>
+              <w:ind w:firstLine="0"/>
+              <w:jc w:val="both"/>
+              <w:cnfStyle w:val="000000000000" w:firstRow="0" w:lastRow="0" w:firstColumn="0" w:lastColumn="0" w:oddVBand="0" w:evenVBand="0" w:oddHBand="0" w:evenHBand="0" w:firstRowFirstColumn="0" w:firstRowLastColumn="0" w:lastRowFirstColumn="0" w:lastRowLastColumn="0"/>
+            </w:pPr>
+            <w:r>
+              <w:t>8</w:t>
+            </w:r>
+          </w:p>
+        </w:tc>
+        <w:tc>
+          <w:tcPr>
+            <w:tcW w:w="0" w:type="auto"/>
+          </w:tcPr>
+          <w:p>
+            <w:pPr>
+              <w:ind w:firstLine="0"/>
+              <w:jc w:val="both"/>
+              <w:cnfStyle w:val="000000000000" w:firstRow="0" w:lastRow="0" w:firstColumn="0" w:lastColumn="0" w:oddVBand="0" w:evenVBand="0" w:oddHBand="0" w:evenHBand="0" w:firstRowFirstColumn="0" w:firstRowLastColumn="0" w:lastRowFirstColumn="0" w:lastRowLastColumn="0"/>
+            </w:pPr>
+            <w:r>
+              <w:t>10,00</w:t>
+            </w:r>
+          </w:p>
+        </w:tc>
+        <w:tc>
+          <w:tcPr>
+            <w:tcW w:w="0" w:type="auto"/>
+          </w:tcPr>
+          <w:p>
+            <w:pPr>
+              <w:ind w:firstLine="0"/>
+              <w:jc w:val="both"/>
+              <w:cnfStyle w:val="000000000000" w:firstRow="0" w:lastRow="0" w:firstColumn="0" w:lastColumn="0" w:oddVBand="0" w:evenVBand="0" w:oddHBand="0" w:evenHBand="0" w:firstRowFirstColumn="0" w:firstRowLastColumn="0" w:lastRowFirstColumn="0" w:lastRowLastColumn="0"/>
+            </w:pPr>
+            <w:r>
+              <w:t>3,16</w:t>
+            </w:r>
+          </w:p>
+        </w:tc>
+      </w:tr>
+      <w:tr>
+        <w:trPr>
+          <w:jc w:val="center"/>
+        </w:trPr>
+        <w:tc>
+          <w:tcPr>
+            <w:cnfStyle w:val="001000000000" w:firstRow="0" w:lastRow="0" w:firstColumn="1" w:lastColumn="0" w:oddVBand="0" w:evenVBand="0" w:oddHBand="0" w:evenHBand="0" w:firstRowFirstColumn="0" w:firstRowLastColumn="0" w:lastRowFirstColumn="0" w:lastRowLastColumn="0"/>
+            <w:tcW w:w="0" w:type="auto"/>
+          </w:tcPr>
+          <w:p>
+            <w:pPr>
+              <w:ind w:firstLine="0"/>
+              <w:jc w:val="both"/>
+            </w:pPr>
+            <w:r>
+              <w:t>H</w:t>
+            </w:r>
+          </w:p>
+        </w:tc>
+        <w:tc>
+          <w:tcPr>
+            <w:tcW w:w="0" w:type="auto"/>
+          </w:tcPr>
+          <w:p>
+            <w:pPr>
+              <w:ind w:firstLine="0"/>
+              <w:jc w:val="both"/>
+              <w:cnfStyle w:val="000000000000" w:firstRow="0" w:lastRow="0" w:firstColumn="0" w:lastColumn="0" w:oddVBand="0" w:evenVBand="0" w:oddHBand="0" w:evenHBand="0" w:firstRowFirstColumn="0" w:firstRowLastColumn="0" w:lastRowFirstColumn="0" w:lastRowLastColumn="0"/>
+            </w:pPr>
+            <w:r>
+              <w:t>9</w:t>
+            </w:r>
+          </w:p>
+        </w:tc>
+        <w:tc>
+          <w:tcPr>
+            <w:tcW w:w="0" w:type="auto"/>
+          </w:tcPr>
+          <w:p>
+            <w:pPr>
+              <w:ind w:firstLine="0"/>
+              <w:jc w:val="both"/>
+              <w:cnfStyle w:val="000000000000" w:firstRow="0" w:lastRow="0" w:firstColumn="0" w:lastColumn="0" w:oddVBand="0" w:evenVBand="0" w:oddHBand="0" w:evenHBand="0" w:firstRowFirstColumn="0" w:firstRowLastColumn="0" w:lastRowFirstColumn="0" w:lastRowLastColumn="0"/>
+            </w:pPr>
+            <w:r>
+              <w:t>5</w:t>
+            </w:r>
+          </w:p>
+        </w:tc>
+        <w:tc>
+          <w:tcPr>
+            <w:tcW w:w="0" w:type="auto"/>
+          </w:tcPr>
+          <w:p>
+            <w:pPr>
+              <w:ind w:firstLine="0"/>
+              <w:jc w:val="both"/>
+              <w:cnfStyle w:val="000000000000" w:firstRow="0" w:lastRow="0" w:firstColumn="0" w:lastColumn="0" w:oddVBand="0" w:evenVBand="0" w:oddHBand="0" w:evenHBand="0" w:firstRowFirstColumn="0" w:firstRowLastColumn="0" w:lastRowFirstColumn="0" w:lastRowLastColumn="0"/>
+            </w:pPr>
+            <w:r>
+              <w:t>10,30</w:t>
+            </w:r>
+          </w:p>
+        </w:tc>
+        <w:tc>
+          <w:tcPr>
+            <w:tcW w:w="0" w:type="auto"/>
+          </w:tcPr>
+          <w:p>
+            <w:pPr>
+              <w:ind w:firstLine="0"/>
+              <w:jc w:val="both"/>
+              <w:cnfStyle w:val="000000000000" w:firstRow="0" w:lastRow="0" w:firstColumn="0" w:lastColumn="0" w:oddVBand="0" w:evenVBand="0" w:oddHBand="0" w:evenHBand="0" w:firstRowFirstColumn="0" w:firstRowLastColumn="0" w:lastRowFirstColumn="0" w:lastRowLastColumn="0"/>
+            </w:pPr>
+            <w:r>
+              <w:t>4,00</w:t>
+            </w:r>
+          </w:p>
+        </w:tc>
+      </w:tr>
+      <w:tr>
+        <w:trPr>
+          <w:jc w:val="center"/>
+        </w:trPr>
+        <w:tc>
+          <w:tcPr>
+            <w:cnfStyle w:val="001000000000" w:firstRow="0" w:lastRow="0" w:firstColumn="1" w:lastColumn="0" w:oddVBand="0" w:evenVBand="0" w:oddHBand="0" w:evenHBand="0" w:firstRowFirstColumn="0" w:firstRowLastColumn="0" w:lastRowFirstColumn="0" w:lastRowLastColumn="0"/>
+            <w:tcW w:w="0" w:type="auto"/>
+          </w:tcPr>
+          <w:p>
+            <w:pPr>
+              <w:ind w:firstLine="0"/>
+              <w:jc w:val="both"/>
+            </w:pPr>
+            <w:r>
+              <w:t>I</w:t>
+            </w:r>
+          </w:p>
+        </w:tc>
+        <w:tc>
+          <w:tcPr>
+            <w:tcW w:w="0" w:type="auto"/>
+          </w:tcPr>
+          <w:p>
+            <w:pPr>
+              <w:ind w:firstLine="0"/>
+              <w:jc w:val="both"/>
+              <w:cnfStyle w:val="000000000000" w:firstRow="0" w:lastRow="0" w:firstColumn="0" w:lastColumn="0" w:oddVBand="0" w:evenVBand="0" w:oddHBand="0" w:evenHBand="0" w:firstRowFirstColumn="0" w:firstRowLastColumn="0" w:lastRowFirstColumn="0" w:lastRowLastColumn="0"/>
+            </w:pPr>
+            <w:r>
+              <w:t>9</w:t>
+            </w:r>
+          </w:p>
+        </w:tc>
+        <w:tc>
+          <w:tcPr>
+            <w:tcW w:w="0" w:type="auto"/>
+          </w:tcPr>
+          <w:p>
+            <w:pPr>
+              <w:ind w:firstLine="0"/>
+              <w:jc w:val="both"/>
+              <w:cnfStyle w:val="000000000000" w:firstRow="0" w:lastRow="0" w:firstColumn="0" w:lastColumn="0" w:oddVBand="0" w:evenVBand="0" w:oddHBand="0" w:evenHBand="0" w:firstRowFirstColumn="0" w:firstRowLastColumn="0" w:lastRowFirstColumn="0" w:lastRowLastColumn="0"/>
+            </w:pPr>
+            <w:r>
+              <w:t>9</w:t>
+            </w:r>
+          </w:p>
+        </w:tc>
+        <w:tc>
+          <w:tcPr>
+            <w:tcW w:w="0" w:type="auto"/>
+          </w:tcPr>
+          <w:p>
+            <w:pPr>
+              <w:ind w:firstLine="0"/>
+              <w:jc w:val="both"/>
+              <w:cnfStyle w:val="000000000000" w:firstRow="0" w:lastRow="0" w:firstColumn="0" w:lastColumn="0" w:oddVBand="0" w:evenVBand="0" w:oddHBand="0" w:evenHBand="0" w:firstRowFirstColumn="0" w:firstRowLastColumn="0" w:lastRowFirstColumn="0" w:lastRowLastColumn="0"/>
+            </w:pPr>
+            <w:r>
+              <w:t>12,73</w:t>
+            </w:r>
+          </w:p>
+        </w:tc>
+        <w:tc>
+          <w:tcPr>
+            <w:tcW w:w="0" w:type="auto"/>
+          </w:tcPr>
+          <w:p>
+            <w:pPr>
+              <w:ind w:firstLine="0"/>
+              <w:jc w:val="both"/>
+              <w:cnfStyle w:val="000000000000" w:firstRow="0" w:lastRow="0" w:firstColumn="0" w:lastColumn="0" w:oddVBand="0" w:evenVBand="0" w:oddHBand="0" w:evenHBand="0" w:firstRowFirstColumn="0" w:firstRowLastColumn="0" w:lastRowFirstColumn="0" w:lastRowLastColumn="0"/>
+            </w:pPr>
+            <w:r>
+              <w:t>5,66</w:t>
+            </w:r>
+          </w:p>
+        </w:tc>
+      </w:tr>
+    </w:tbl>
+    <w:p>
+      <w:pPr>
+        <w:ind w:firstLine="0"/>
+        <w:jc w:val="both"/>
+      </w:pPr>
+    </w:p>
+    <w:p>
+      <w:pPr>
+        <w:jc w:val="both"/>
+      </w:pPr>
+      <w:r>
+        <w:t xml:space="preserve">Nierówność trójkąta można również zastosować w określaniu </w:t>
+      </w:r>
+      <m:oMath>
+        <m:r>
+          <w:rPr>
+            <w:rFonts w:ascii="Cambria Math" w:hAnsi="Cambria Math"/>
+          </w:rPr>
+          <m:t>k</m:t>
+        </m:r>
+      </m:oMath>
+      <w:r>
+        <w:t xml:space="preserve"> sąsiedztwa</w:t>
+      </w:r>
+      <w:r>
+        <w:t xml:space="preserve"> dowolnego wektora </w:t>
+      </w:r>
+      <m:oMath>
         <m:r>
           <w:rPr>
             <w:rFonts w:ascii="Cambria Math" w:hAnsi="Cambria Math"/>
           </w:rPr>
           <m:t>q</m:t>
         </m:r>
-        <m:r>
-          <w:rPr>
-            <w:rFonts w:ascii="Cambria Math" w:hAnsi="Cambria Math"/>
-          </w:rPr>
-          <m:t>)</m:t>
-        </m:r>
-      </m:oMath>
+      </m:oMath>
+      <w:r>
+        <w:t xml:space="preserve"> w zbiorze wektorów </w:t>
+      </w:r>
+      <m:oMath>
+        <m:r>
+          <w:rPr>
+            <w:rFonts w:ascii="Cambria Math" w:hAnsi="Cambria Math"/>
+          </w:rPr>
+          <m:t>D</m:t>
+        </m:r>
+      </m:oMath>
+      <w:r>
+        <w:t xml:space="preserve"> ponieważ</w:t>
+      </w:r>
+      <w:r>
+        <w:t xml:space="preserve"> </w:t>
+      </w:r>
+      <w:r>
+        <w:t>p</w:t>
+      </w:r>
+      <w:r>
+        <w:t xml:space="preserve">roblem ten można sprowadzić do wyznaczania otoczenia </w:t>
+      </w:r>
+      <w:proofErr w:type="spellStart"/>
+      <w:r>
+        <w:t>epsilonowego</w:t>
+      </w:r>
+      <w:proofErr w:type="spellEnd"/>
       <w:r>
         <w:t xml:space="preserve">. </w:t>
       </w:r>
       <w:r>
-        <w:t xml:space="preserve">Najmniejsza wartość </w:t>
+        <w:t>D</w:t>
+      </w:r>
+      <w:r>
+        <w:t xml:space="preserve">la każdego wektora </w:t>
+      </w:r>
+      <m:oMath>
+        <m:r>
+          <w:rPr>
+            <w:rFonts w:ascii="Cambria Math" w:hAnsi="Cambria Math"/>
+          </w:rPr>
+          <m:t>q</m:t>
+        </m:r>
+      </m:oMath>
+      <w:r>
+        <w:t xml:space="preserve">, można określić wartość </w:t>
       </w:r>
       <m:oMath>
         <m:r>
@@ -18605,7 +20317,7 @@
         </m:r>
       </m:oMath>
       <w:r>
-        <w:t xml:space="preserve"> taka, że </w:t>
+        <w:t xml:space="preserve"> w taki sposób, że </w:t>
       </w:r>
       <m:oMath>
         <m:sSub>
@@ -18656,19 +20368,76 @@
           <w:rPr>
             <w:rFonts w:ascii="Cambria Math" w:hAnsi="Cambria Math"/>
           </w:rPr>
-          <m:t>=kNB(</m:t>
-        </m:r>
-        <m:r>
-          <w:rPr>
-            <w:rFonts w:ascii="Cambria Math" w:hAnsi="Cambria Math"/>
-          </w:rPr>
-          <m:t>q</m:t>
-        </m:r>
-        <m:r>
-          <w:rPr>
-            <w:rFonts w:ascii="Cambria Math" w:hAnsi="Cambria Math"/>
-          </w:rPr>
-          <m:t>)</m:t>
+          <m:t>=kNB(q)</m:t>
+        </m:r>
+      </m:oMath>
+      <w:r>
+        <w:t xml:space="preserve">. </w:t>
+      </w:r>
+      <w:r>
+        <w:t xml:space="preserve">Najmniejsza wartość </w:t>
+      </w:r>
+      <m:oMath>
+        <m:r>
+          <w:rPr>
+            <w:rFonts w:ascii="Cambria Math" w:hAnsi="Cambria Math"/>
+          </w:rPr>
+          <m:t>Eps</m:t>
+        </m:r>
+      </m:oMath>
+      <w:r>
+        <w:t xml:space="preserve"> taka, że </w:t>
+      </w:r>
+      <m:oMath>
+        <m:sSub>
+          <m:sSubPr>
+            <m:ctrlPr>
+              <w:rPr>
+                <w:rFonts w:ascii="Cambria Math" w:hAnsi="Cambria Math"/>
+                <w:i/>
+              </w:rPr>
+            </m:ctrlPr>
+          </m:sSubPr>
+          <m:e>
+            <m:r>
+              <w:rPr>
+                <w:rFonts w:ascii="Cambria Math" w:hAnsi="Cambria Math"/>
+              </w:rPr>
+              <m:t>N</m:t>
+            </m:r>
+          </m:e>
+          <m:sub>
+            <m:r>
+              <w:rPr>
+                <w:rFonts w:ascii="Cambria Math" w:hAnsi="Cambria Math"/>
+              </w:rPr>
+              <m:t>Eps</m:t>
+            </m:r>
+          </m:sub>
+        </m:sSub>
+        <m:d>
+          <m:dPr>
+            <m:ctrlPr>
+              <w:rPr>
+                <w:rFonts w:ascii="Cambria Math" w:hAnsi="Cambria Math"/>
+                <w:i/>
+              </w:rPr>
+            </m:ctrlPr>
+          </m:dPr>
+          <m:e>
+            <m:r>
+              <w:rPr>
+                <w:rFonts w:ascii="Cambria Math" w:hAnsi="Cambria Math"/>
+              </w:rPr>
+              <m:t>q</m:t>
+            </m:r>
+          </m:e>
+        </m:d>
+        <m:r>
+          <w:rPr>
+            <w:rFonts w:ascii="Cambria Math" w:hAnsi="Cambria Math"/>
+          </w:rPr>
+          <m:t>=kNB(q)</m:t>
         </m:r>
       </m:oMath>
       <w:r>
@@ -18685,19 +20454,7 @@
           <w:rPr>
             <w:rFonts w:ascii="Cambria Math" w:hAnsi="Cambria Math"/>
           </w:rPr>
-          <m:t>kNB(</m:t>
-        </m:r>
-        <m:r>
-          <w:rPr>
-            <w:rFonts w:ascii="Cambria Math" w:hAnsi="Cambria Math"/>
-          </w:rPr>
-          <m:t>q</m:t>
-        </m:r>
-        <m:r>
-          <w:rPr>
-            <w:rFonts w:ascii="Cambria Math" w:hAnsi="Cambria Math"/>
-          </w:rPr>
-          <m:t>)</m:t>
+          <m:t>kNB(q)</m:t>
         </m:r>
       </m:oMath>
       <w:r>
@@ -18723,13 +20480,7 @@
           <w:rPr>
             <w:rFonts w:ascii="Cambria Math" w:hAnsi="Cambria Math"/>
           </w:rPr>
-          <m:t>Eps</m:t>
-        </m:r>
-        <m:r>
-          <w:rPr>
-            <w:rFonts w:ascii="Cambria Math" w:hAnsi="Cambria Math"/>
-          </w:rPr>
-          <m:t>=max(</m:t>
+          <m:t>Eps=max(</m:t>
         </m:r>
         <m:d>
           <m:dPr>
@@ -18989,7 +20740,6 @@
         <w:jc w:val="both"/>
       </w:pPr>
       <w:r>
-        <w:lastRenderedPageBreak/>
         <w:t>W praktyce</w:t>
       </w:r>
       <w:r>
@@ -19069,7 +20819,7 @@
       <w:pPr>
         <w:pStyle w:val="Nagwek2"/>
       </w:pPr>
-      <w:bookmarkStart w:id="27" w:name="_Toc351329142"/>
+      <w:bookmarkStart w:id="27" w:name="_Toc351415231"/>
       <w:r>
         <w:t>4.2. Wykorzystaniem indeksu metrycznego</w:t>
       </w:r>
@@ -22671,6 +24421,7 @@
   </w:compat>
   <w:rsids>
     <w:rsidRoot w:val="00B23F0D"/>
+    <w:rsid w:val="006E24B8"/>
     <w:rsid w:val="00B23F0D"/>
     <w:rsid w:val="00F625DB"/>
   </w:rsids>
@@ -22886,7 +24637,7 @@
     <w:basedOn w:val="Domylnaczcionkaakapitu"/>
     <w:uiPriority w:val="99"/>
     <w:semiHidden/>
-    <w:rsid w:val="00F625DB"/>
+    <w:rsid w:val="006E24B8"/>
     <w:rPr>
       <w:color w:val="808080"/>
     </w:rPr>
@@ -23086,7 +24837,7 @@
     <w:basedOn w:val="Domylnaczcionkaakapitu"/>
     <w:uiPriority w:val="99"/>
     <w:semiHidden/>
-    <w:rsid w:val="00F625DB"/>
+    <w:rsid w:val="006E24B8"/>
     <w:rPr>
       <w:color w:val="808080"/>
     </w:rPr>
@@ -23410,7 +25161,7 @@
 </file>
 
 <file path=customXml/itemProps1.xml><?xml version="1.0" encoding="utf-8"?>
-<ds:datastoreItem xmlns:ds="http://schemas.openxmlformats.org/officeDocument/2006/customXml" ds:itemID="{95F8D10E-4986-4F02-A613-5C2402CAF065}">
+<ds:datastoreItem xmlns:ds="http://schemas.openxmlformats.org/officeDocument/2006/customXml" ds:itemID="{7E115551-991F-41EE-B557-DDC73253EC1A}">
   <ds:schemaRefs>
     <ds:schemaRef ds:uri="http://schemas.openxmlformats.org/officeDocument/2006/bibliography"/>
   </ds:schemaRefs>

</xml_diff>